<commit_message>
grammerly - finished c2
</commit_message>
<xml_diff>
--- a/Report/Laith_Hussam_Shono-TM471_Project_Report2.docx
+++ b/Report/Laith_Hussam_Shono-TM471_Project_Report2.docx
@@ -7147,7 +7147,21 @@
         <w:t>to do</w:t>
       </w:r>
       <w:r>
-        <w:t xml:space="preserve">. This resulted in a lot of people start doing these jobs themselves. </w:t>
+        <w:t xml:space="preserve">. This resulted in a lot of people </w:t>
+      </w:r>
+      <w:proofErr w:type="gramStart"/>
+      <w:r>
+        <w:t>start</w:t>
+      </w:r>
+      <w:r>
+        <w:t>ing</w:t>
+      </w:r>
+      <w:r>
+        <w:t xml:space="preserve"> doing</w:t>
+      </w:r>
+      <w:proofErr w:type="gramEnd"/>
+      <w:r>
+        <w:t xml:space="preserve"> these jobs themselves. </w:t>
       </w:r>
       <w:r>
         <w:t xml:space="preserve">According to </w:t>
@@ -7273,7 +7287,13 @@
         <w:t xml:space="preserve"> </w:t>
       </w:r>
       <w:r>
-        <w:t>making a profit</w:t>
+        <w:t>mak</w:t>
+      </w:r>
+      <w:r>
+        <w:t>e</w:t>
+      </w:r>
+      <w:r>
+        <w:t xml:space="preserve"> a profit</w:t>
       </w:r>
       <w:r>
         <w:t xml:space="preserve"> out of them</w:t>
@@ -7731,7 +7751,7 @@
         <w:t>they</w:t>
       </w:r>
       <w:r>
-        <w:t xml:space="preserve"> could actually push away the users </w:t>
+        <w:t xml:space="preserve"> could push away the users </w:t>
       </w:r>
       <w:r>
         <w:t>e</w:t>
@@ -7758,7 +7778,25 @@
         <w:jc w:val="both"/>
       </w:pPr>
       <w:r>
-        <w:t>Another concerning choice with Rent4Me is that unverified users (users who didn’t provide an ID or phone number) can still offer and request stuff, and this a security concern for a lot of users.</w:t>
+        <w:t>Another concerning choice with Rent4Me is that</w:t>
+      </w:r>
+      <w:r>
+        <w:t xml:space="preserve"> an</w:t>
+      </w:r>
+      <w:r>
+        <w:t xml:space="preserve"> unverified user (</w:t>
+      </w:r>
+      <w:r>
+        <w:t xml:space="preserve">a </w:t>
+      </w:r>
+      <w:r>
+        <w:t xml:space="preserve">user who didn’t provide an ID or phone number) can still offer and request stuff, and this </w:t>
+      </w:r>
+      <w:r>
+        <w:t xml:space="preserve">is </w:t>
+      </w:r>
+      <w:r>
+        <w:t>a security concern for a lot of users.</w:t>
       </w:r>
     </w:p>
     <w:p>
@@ -7989,10 +8027,16 @@
         <w:t xml:space="preserve"> of renting</w:t>
       </w:r>
       <w:r>
-        <w:t xml:space="preserve"> I found lots of people using is renting through social media platforms such as Instagram, Twitter, Facebook…etc. Where they post about their tools and receive requests in the </w:t>
-      </w:r>
-      <w:r>
-        <w:t>direct messages</w:t>
+        <w:t xml:space="preserve"> I found lots of people using is renting through social media platforms such as Instagram, Twitter, Facebook…etc. Where they post about their tools and receive requests in </w:t>
+      </w:r>
+      <w:r>
+        <w:t>direct</w:t>
+      </w:r>
+      <w:r>
+        <w:t xml:space="preserve"> </w:t>
+      </w:r>
+      <w:r>
+        <w:t>messages</w:t>
       </w:r>
       <w:r>
         <w:t>. Then paying in-cash on delivery.</w:t>
@@ -8147,7 +8191,13 @@
         <w:jc w:val="both"/>
       </w:pPr>
       <w:r>
-        <w:t xml:space="preserve">The system should be able to send payment from and to users. Therefore, it must contact a payment gateway to handle these payments. According to the </w:t>
+        <w:t>The system should be able to send payment</w:t>
+      </w:r>
+      <w:r>
+        <w:t>s</w:t>
+      </w:r>
+      <w:r>
+        <w:t xml:space="preserve"> from and to users. Therefore, it must contact a payment gateway to handle these payments. According to the </w:t>
       </w:r>
       <w:sdt>
         <w:sdtPr>
@@ -8276,7 +8326,7 @@
         <w:t>Amazon payment services</w:t>
       </w:r>
       <w:r>
-        <w:t>, they didn’t reply to my question nor for my request for an account.</w:t>
+        <w:t>, they didn’t reply to my question nor my request for an account.</w:t>
       </w:r>
     </w:p>
     <w:p>
@@ -8294,7 +8344,13 @@
         <w:t>Stripe</w:t>
       </w:r>
       <w:r>
-        <w:t xml:space="preserve"> was another popular and well supported option worldwide with a lot of libraries and resources online. However, although </w:t>
+        <w:t xml:space="preserve"> was another popular and well</w:t>
+      </w:r>
+      <w:r>
+        <w:t>-</w:t>
+      </w:r>
+      <w:r>
+        <w:t xml:space="preserve">supported option worldwide with a lot of libraries and resources online. However, although </w:t>
       </w:r>
       <w:r>
         <w:rPr>
@@ -8304,7 +8360,13 @@
         <w:t>Stripe</w:t>
       </w:r>
       <w:r>
-        <w:t xml:space="preserve"> was great for receiving payment from users, sending payments was much harder as it requires the user to create a </w:t>
+        <w:t xml:space="preserve"> was great for receiving payment</w:t>
+      </w:r>
+      <w:r>
+        <w:t>s</w:t>
+      </w:r>
+      <w:r>
+        <w:t xml:space="preserve"> from users, sending payments was much harder as it requires the user to create a </w:t>
       </w:r>
       <w:r>
         <w:rPr>
@@ -8388,7 +8450,13 @@
         <w:t>Checkout</w:t>
       </w:r>
       <w:r>
-        <w:t>’s documentation I found it has all the features needed and I decided it was the best option for this system.</w:t>
+        <w:t>’s documentation</w:t>
+      </w:r>
+      <w:r>
+        <w:t>,</w:t>
+      </w:r>
+      <w:r>
+        <w:t xml:space="preserve"> I found it has all the features needed and I decided it was the best option for this system.</w:t>
       </w:r>
     </w:p>
     <w:p/>

</xml_diff>

<commit_message>
grammerly - finished c3
</commit_message>
<xml_diff>
--- a/Report/Laith_Hussam_Shono-TM471_Project_Report2.docx
+++ b/Report/Laith_Hussam_Shono-TM471_Project_Report2.docx
@@ -8491,7 +8491,13 @@
     </w:p>
     <w:p>
       <w:r>
-        <w:t>In this chapter I’ll show the first 3 phases of the development which are domain modelling, requirements gathering, and analysis.</w:t>
+        <w:t>In this chapter</w:t>
+      </w:r>
+      <w:r>
+        <w:t>,</w:t>
+      </w:r>
+      <w:r>
+        <w:t xml:space="preserve"> I’ll show the first 3 phases of the development which are domain modelling, requirements gathering, and analysis.</w:t>
       </w:r>
     </w:p>
     <w:p/>
@@ -9986,7 +9992,7 @@
         <w:t>renter and</w:t>
       </w:r>
       <w:r>
-        <w:t xml:space="preserve"> starting the rent period.</w:t>
+        <w:t xml:space="preserve"> start the rent period.</w:t>
       </w:r>
     </w:p>
     <w:p>
@@ -10046,7 +10052,13 @@
         </w:numPr>
       </w:pPr>
       <w:r>
-        <w:t>The owner and renter confirm their arrival to the meeting place and that they met.</w:t>
+        <w:t xml:space="preserve">The owner and renter confirm their arrival </w:t>
+      </w:r>
+      <w:r>
+        <w:t>at</w:t>
+      </w:r>
+      <w:r>
+        <w:t xml:space="preserve"> the meeting place and that they met.</w:t>
       </w:r>
     </w:p>
     <w:p>
@@ -10130,7 +10142,13 @@
         </w:numPr>
       </w:pPr>
       <w:r>
-        <w:t>The system deducts the insurance-price and the intended rent from the renter’s credit card.</w:t>
+        <w:t>The system deducts the insurance</w:t>
+      </w:r>
+      <w:r>
+        <w:t xml:space="preserve"> </w:t>
+      </w:r>
+      <w:r>
+        <w:t>price and the intended rent from the renter’s credit card.</w:t>
       </w:r>
     </w:p>
     <w:p>
@@ -10142,7 +10160,13 @@
         </w:numPr>
       </w:pPr>
       <w:r>
-        <w:t>The system pays the owner the rent-price.</w:t>
+        <w:t>The system pays the owner the rent</w:t>
+      </w:r>
+      <w:r>
+        <w:t xml:space="preserve"> </w:t>
+      </w:r>
+      <w:r>
+        <w:t>price.</w:t>
       </w:r>
     </w:p>
     <w:p>
@@ -10272,7 +10296,13 @@
         </w:numPr>
       </w:pPr>
       <w:r>
-        <w:t>The owner or renter refuse to give their IDs.</w:t>
+        <w:t>The owner or renter refuse</w:t>
+      </w:r>
+      <w:r>
+        <w:t>s</w:t>
+      </w:r>
+      <w:r>
+        <w:t xml:space="preserve"> to give their IDs.</w:t>
       </w:r>
     </w:p>
     <w:p>
@@ -10459,7 +10489,19 @@
         </w:numPr>
       </w:pPr>
       <w:r>
-        <w:t>The renter must not have a previous request for the tool (i.e., renter can only have one request to a tool).</w:t>
+        <w:t xml:space="preserve">The renter must not have a previous request for the tool (i.e., </w:t>
+      </w:r>
+      <w:r>
+        <w:t xml:space="preserve">the </w:t>
+      </w:r>
+      <w:r>
+        <w:t xml:space="preserve">renter can only have one request </w:t>
+      </w:r>
+      <w:r>
+        <w:t>for</w:t>
+      </w:r>
+      <w:r>
+        <w:t xml:space="preserve"> a tool).</w:t>
       </w:r>
     </w:p>
     <w:p>
@@ -10592,7 +10634,13 @@
         </w:numPr>
       </w:pPr>
       <w:r>
-        <w:t>The system sends a notification for the owner.</w:t>
+        <w:t xml:space="preserve">The system sends a notification </w:t>
+      </w:r>
+      <w:r>
+        <w:t>to</w:t>
+      </w:r>
+      <w:r>
+        <w:t xml:space="preserve"> the owner.</w:t>
       </w:r>
     </w:p>
     <w:p>
@@ -11392,7 +11440,13 @@
         </w:numPr>
       </w:pPr>
       <w:r>
-        <w:t>The owner and renter confirm their arrival to the meeting place.</w:t>
+        <w:t xml:space="preserve">The owner and renter confirm their arrival </w:t>
+      </w:r>
+      <w:r>
+        <w:t>at</w:t>
+      </w:r>
+      <w:r>
+        <w:t xml:space="preserve"> the meeting place.</w:t>
       </w:r>
     </w:p>
     <w:p>
@@ -11428,7 +11482,13 @@
         </w:numPr>
       </w:pPr>
       <w:r>
-        <w:t>The system calculates the remaining of the insurance money.</w:t>
+        <w:t xml:space="preserve">The system calculates the remaining </w:t>
+      </w:r>
+      <w:r>
+        <w:t xml:space="preserve">of the </w:t>
+      </w:r>
+      <w:r>
+        <w:t>insurance money.</w:t>
       </w:r>
     </w:p>
     <w:p>
@@ -11440,7 +11500,13 @@
         </w:numPr>
       </w:pPr>
       <w:r>
-        <w:t>The system returns the remaining of insurance money to the renter.</w:t>
+        <w:t>The system returns the remaining of</w:t>
+      </w:r>
+      <w:r>
+        <w:t xml:space="preserve"> the</w:t>
+      </w:r>
+      <w:r>
+        <w:t xml:space="preserve"> insurance money to the renter.</w:t>
       </w:r>
     </w:p>
     <w:p>
@@ -11524,7 +11590,13 @@
         </w:numPr>
       </w:pPr>
       <w:r>
-        <w:t>The admin reviews the paper and confirm it.</w:t>
+        <w:t>The admin reviews the paper and confirm</w:t>
+      </w:r>
+      <w:r>
+        <w:t>s</w:t>
+      </w:r>
+      <w:r>
+        <w:t xml:space="preserve"> it.</w:t>
       </w:r>
     </w:p>
     <w:p>
@@ -11887,7 +11959,7 @@
         </w:numPr>
       </w:pPr>
       <w:r>
-        <w:t>The user enters the name, email address, ID number, and the password.</w:t>
+        <w:t>The user enters the name, email address, ID number, and password.</w:t>
       </w:r>
     </w:p>
     <w:p>
@@ -12246,7 +12318,13 @@
         </w:numPr>
       </w:pPr>
       <w:r>
-        <w:t>The user logs in the selected account.</w:t>
+        <w:t xml:space="preserve">The user logs in </w:t>
+      </w:r>
+      <w:r>
+        <w:t xml:space="preserve">to </w:t>
+      </w:r>
+      <w:r>
+        <w:t>the selected account.</w:t>
       </w:r>
     </w:p>
     <w:p>
@@ -12527,7 +12605,13 @@
         </w:numPr>
       </w:pPr>
       <w:r>
-        <w:t>The system asks for the email-address and the password.</w:t>
+        <w:t>The system asks for the email</w:t>
+      </w:r>
+      <w:r>
+        <w:t xml:space="preserve"> </w:t>
+      </w:r>
+      <w:r>
+        <w:t>address and the password.</w:t>
       </w:r>
     </w:p>
     <w:p>
@@ -12539,7 +12623,13 @@
         </w:numPr>
       </w:pPr>
       <w:r>
-        <w:t>The user enters the email-address and the password.</w:t>
+        <w:t>The user enters the email</w:t>
+      </w:r>
+      <w:r>
+        <w:t xml:space="preserve"> </w:t>
+      </w:r>
+      <w:r>
+        <w:t>address and the password.</w:t>
       </w:r>
     </w:p>
     <w:p>
@@ -12551,7 +12641,13 @@
         </w:numPr>
       </w:pPr>
       <w:r>
-        <w:t>The system checks if the email-address and the password are correct.</w:t>
+        <w:t>The system checks if the email</w:t>
+      </w:r>
+      <w:r>
+        <w:t xml:space="preserve"> </w:t>
+      </w:r>
+      <w:r>
+        <w:t>address and the password are correct.</w:t>
       </w:r>
     </w:p>
     <w:p>
@@ -12604,7 +12700,13 @@
         <w:spacing w:line="252" w:lineRule="auto"/>
       </w:pPr>
       <w:r>
-        <w:t>the email-address and the password are not correct.</w:t>
+        <w:t>the email</w:t>
+      </w:r>
+      <w:r>
+        <w:t xml:space="preserve"> </w:t>
+      </w:r>
+      <w:r>
+        <w:t>address and the password are not correct.</w:t>
       </w:r>
     </w:p>
     <w:p>
@@ -13687,7 +13789,21 @@
         </w:numPr>
       </w:pPr>
       <w:r>
-        <w:t>The system will add the user email-address and ID number (if provided), to the banned-list.</w:t>
+        <w:t>The system will add the user email</w:t>
+      </w:r>
+      <w:r>
+        <w:t xml:space="preserve"> </w:t>
+      </w:r>
+      <w:r>
+        <w:t xml:space="preserve">address and ID number (if provided), to the </w:t>
+      </w:r>
+      <w:proofErr w:type="gramStart"/>
+      <w:r>
+        <w:t>banned-list</w:t>
+      </w:r>
+      <w:proofErr w:type="gramEnd"/>
+      <w:r>
+        <w:t>.</w:t>
       </w:r>
     </w:p>
     <w:p>
@@ -13785,6 +13901,7 @@
       <w:bookmarkStart w:id="24" w:name="_Toc68897222"/>
       <w:bookmarkStart w:id="25" w:name="_Toc68897361"/>
       <w:bookmarkStart w:id="26" w:name="_Toc89807278"/>
+      <w:bookmarkStart w:id="27" w:name="_Ref89867791"/>
       <w:r>
         <w:t xml:space="preserve">Figure </w:t>
       </w:r>
@@ -13803,6 +13920,7 @@
       <w:bookmarkEnd w:id="24"/>
       <w:bookmarkEnd w:id="25"/>
       <w:bookmarkEnd w:id="26"/>
+      <w:bookmarkEnd w:id="27"/>
     </w:p>
     <w:p>
       <w:pPr>
@@ -13867,10 +13985,10 @@
       <w:pPr>
         <w:pStyle w:val="Caption"/>
       </w:pPr>
-      <w:bookmarkStart w:id="27" w:name="_Ref68449266"/>
-      <w:bookmarkStart w:id="28" w:name="_Toc68897223"/>
-      <w:bookmarkStart w:id="29" w:name="_Toc68897362"/>
-      <w:bookmarkStart w:id="30" w:name="_Toc89807279"/>
+      <w:bookmarkStart w:id="28" w:name="_Ref68449266"/>
+      <w:bookmarkStart w:id="29" w:name="_Toc68897223"/>
+      <w:bookmarkStart w:id="30" w:name="_Toc68897362"/>
+      <w:bookmarkStart w:id="31" w:name="_Toc89807279"/>
       <w:r>
         <w:t xml:space="preserve">Figure </w:t>
       </w:r>
@@ -13882,13 +14000,13 @@
           <w:t>3</w:t>
         </w:r>
       </w:fldSimple>
-      <w:bookmarkEnd w:id="27"/>
+      <w:bookmarkEnd w:id="28"/>
       <w:r>
         <w:t xml:space="preserve"> - Activity diagram of delivering a tool</w:t>
       </w:r>
-      <w:bookmarkEnd w:id="28"/>
       <w:bookmarkEnd w:id="29"/>
       <w:bookmarkEnd w:id="30"/>
+      <w:bookmarkEnd w:id="31"/>
     </w:p>
     <w:p>
       <w:pPr>
@@ -13953,10 +14071,10 @@
       <w:pPr>
         <w:pStyle w:val="Caption"/>
       </w:pPr>
-      <w:bookmarkStart w:id="31" w:name="_Ref68449328"/>
-      <w:bookmarkStart w:id="32" w:name="_Toc68897224"/>
-      <w:bookmarkStart w:id="33" w:name="_Toc68897363"/>
-      <w:bookmarkStart w:id="34" w:name="_Toc89807280"/>
+      <w:bookmarkStart w:id="32" w:name="_Ref68449328"/>
+      <w:bookmarkStart w:id="33" w:name="_Toc68897224"/>
+      <w:bookmarkStart w:id="34" w:name="_Toc68897363"/>
+      <w:bookmarkStart w:id="35" w:name="_Toc89807280"/>
       <w:r>
         <w:t xml:space="preserve">Figure </w:t>
       </w:r>
@@ -13968,13 +14086,13 @@
           <w:t>4</w:t>
         </w:r>
       </w:fldSimple>
-      <w:bookmarkEnd w:id="31"/>
+      <w:bookmarkEnd w:id="32"/>
       <w:r>
         <w:t xml:space="preserve"> - Activity diagram of returning a tool</w:t>
       </w:r>
-      <w:bookmarkEnd w:id="32"/>
       <w:bookmarkEnd w:id="33"/>
       <w:bookmarkEnd w:id="34"/>
+      <w:bookmarkEnd w:id="35"/>
     </w:p>
     <w:p>
       <w:pPr>
@@ -13995,8 +14113,8 @@
       <w:pPr>
         <w:pStyle w:val="Heading3"/>
       </w:pPr>
-      <w:bookmarkStart w:id="35" w:name="_Toc68957537"/>
-      <w:bookmarkStart w:id="36" w:name="_Toc89807308"/>
+      <w:bookmarkStart w:id="36" w:name="_Toc68957537"/>
+      <w:bookmarkStart w:id="37" w:name="_Toc89807308"/>
       <w:r>
         <w:lastRenderedPageBreak/>
         <w:t xml:space="preserve">3.1.5 </w:t>
@@ -14010,8 +14128,8 @@
       <w:r>
         <w:t>diagram</w:t>
       </w:r>
-      <w:bookmarkEnd w:id="35"/>
       <w:bookmarkEnd w:id="36"/>
+      <w:bookmarkEnd w:id="37"/>
     </w:p>
     <w:p/>
     <w:p>
@@ -14076,7 +14194,7 @@
       <w:pPr>
         <w:pStyle w:val="Caption"/>
       </w:pPr>
-      <w:bookmarkStart w:id="37" w:name="_Toc89807281"/>
+      <w:bookmarkStart w:id="38" w:name="_Toc89807281"/>
       <w:r>
         <w:t xml:space="preserve">Figure </w:t>
       </w:r>
@@ -14094,7 +14212,7 @@
       <w:r>
         <w:t>The Conceptual model</w:t>
       </w:r>
-      <w:bookmarkEnd w:id="37"/>
+      <w:bookmarkEnd w:id="38"/>
     </w:p>
     <w:p/>
     <w:p>
@@ -14116,31 +14234,30 @@
           <w:szCs w:val="24"/>
         </w:rPr>
       </w:pPr>
-      <w:bookmarkStart w:id="38" w:name="_Toc68957538"/>
-      <w:bookmarkStart w:id="39" w:name="_Toc89807309"/>
+      <w:bookmarkStart w:id="39" w:name="_Toc68957538"/>
+      <w:bookmarkStart w:id="40" w:name="_Toc89807309"/>
       <w:r>
         <w:lastRenderedPageBreak/>
         <w:t>3.2 Functional Requirements</w:t>
       </w:r>
-      <w:bookmarkEnd w:id="38"/>
       <w:bookmarkEnd w:id="39"/>
+      <w:bookmarkEnd w:id="40"/>
     </w:p>
     <w:p>
       <w:pPr>
         <w:pStyle w:val="Heading3"/>
       </w:pPr>
-      <w:bookmarkStart w:id="40" w:name="_Toc68536046"/>
-      <w:bookmarkStart w:id="41" w:name="_Toc68627238"/>
-      <w:bookmarkStart w:id="42" w:name="_Toc68957469"/>
-      <w:bookmarkStart w:id="43" w:name="_Toc68957539"/>
-      <w:bookmarkStart w:id="44" w:name="_Toc68958762"/>
-      <w:bookmarkStart w:id="45" w:name="_Toc69324715"/>
-      <w:bookmarkStart w:id="46" w:name="_Toc69324893"/>
-      <w:bookmarkStart w:id="47" w:name="_Toc89807310"/>
+      <w:bookmarkStart w:id="41" w:name="_Toc68536046"/>
+      <w:bookmarkStart w:id="42" w:name="_Toc68627238"/>
+      <w:bookmarkStart w:id="43" w:name="_Toc68957469"/>
+      <w:bookmarkStart w:id="44" w:name="_Toc68957539"/>
+      <w:bookmarkStart w:id="45" w:name="_Toc68958762"/>
+      <w:bookmarkStart w:id="46" w:name="_Toc69324715"/>
+      <w:bookmarkStart w:id="47" w:name="_Toc69324893"/>
+      <w:bookmarkStart w:id="48" w:name="_Toc89807310"/>
       <w:r>
         <w:t>3.2.1. Functional requirement 1</w:t>
       </w:r>
-      <w:bookmarkEnd w:id="40"/>
       <w:bookmarkEnd w:id="41"/>
       <w:bookmarkEnd w:id="42"/>
       <w:bookmarkEnd w:id="43"/>
@@ -14148,6 +14265,7 @@
       <w:bookmarkEnd w:id="45"/>
       <w:bookmarkEnd w:id="46"/>
       <w:bookmarkEnd w:id="47"/>
+      <w:bookmarkEnd w:id="48"/>
     </w:p>
     <w:p>
       <w:pPr>
@@ -14353,18 +14471,17 @@
       <w:pPr>
         <w:pStyle w:val="Heading3"/>
       </w:pPr>
-      <w:bookmarkStart w:id="48" w:name="_Toc68536047"/>
-      <w:bookmarkStart w:id="49" w:name="_Toc68627239"/>
-      <w:bookmarkStart w:id="50" w:name="_Toc68957470"/>
-      <w:bookmarkStart w:id="51" w:name="_Toc68957540"/>
-      <w:bookmarkStart w:id="52" w:name="_Toc68958763"/>
-      <w:bookmarkStart w:id="53" w:name="_Toc69324716"/>
-      <w:bookmarkStart w:id="54" w:name="_Toc69324894"/>
-      <w:bookmarkStart w:id="55" w:name="_Toc89807311"/>
+      <w:bookmarkStart w:id="49" w:name="_Toc68536047"/>
+      <w:bookmarkStart w:id="50" w:name="_Toc68627239"/>
+      <w:bookmarkStart w:id="51" w:name="_Toc68957470"/>
+      <w:bookmarkStart w:id="52" w:name="_Toc68957540"/>
+      <w:bookmarkStart w:id="53" w:name="_Toc68958763"/>
+      <w:bookmarkStart w:id="54" w:name="_Toc69324716"/>
+      <w:bookmarkStart w:id="55" w:name="_Toc69324894"/>
+      <w:bookmarkStart w:id="56" w:name="_Toc89807311"/>
       <w:r>
         <w:t>3.2.2. Functional requirement 2</w:t>
       </w:r>
-      <w:bookmarkEnd w:id="48"/>
       <w:bookmarkEnd w:id="49"/>
       <w:bookmarkEnd w:id="50"/>
       <w:bookmarkEnd w:id="51"/>
@@ -14372,6 +14489,7 @@
       <w:bookmarkEnd w:id="53"/>
       <w:bookmarkEnd w:id="54"/>
       <w:bookmarkEnd w:id="55"/>
+      <w:bookmarkEnd w:id="56"/>
     </w:p>
     <w:p>
       <w:pPr>
@@ -14577,18 +14695,17 @@
       <w:pPr>
         <w:pStyle w:val="Heading3"/>
       </w:pPr>
-      <w:bookmarkStart w:id="56" w:name="_Toc68536048"/>
-      <w:bookmarkStart w:id="57" w:name="_Toc68627240"/>
-      <w:bookmarkStart w:id="58" w:name="_Toc68957471"/>
-      <w:bookmarkStart w:id="59" w:name="_Toc68957541"/>
-      <w:bookmarkStart w:id="60" w:name="_Toc68958764"/>
-      <w:bookmarkStart w:id="61" w:name="_Toc69324717"/>
-      <w:bookmarkStart w:id="62" w:name="_Toc69324895"/>
-      <w:bookmarkStart w:id="63" w:name="_Toc89807312"/>
+      <w:bookmarkStart w:id="57" w:name="_Toc68536048"/>
+      <w:bookmarkStart w:id="58" w:name="_Toc68627240"/>
+      <w:bookmarkStart w:id="59" w:name="_Toc68957471"/>
+      <w:bookmarkStart w:id="60" w:name="_Toc68957541"/>
+      <w:bookmarkStart w:id="61" w:name="_Toc68958764"/>
+      <w:bookmarkStart w:id="62" w:name="_Toc69324717"/>
+      <w:bookmarkStart w:id="63" w:name="_Toc69324895"/>
+      <w:bookmarkStart w:id="64" w:name="_Toc89807312"/>
       <w:r>
         <w:t>3.2.3. Functional requirement 3</w:t>
       </w:r>
-      <w:bookmarkEnd w:id="56"/>
       <w:bookmarkEnd w:id="57"/>
       <w:bookmarkEnd w:id="58"/>
       <w:bookmarkEnd w:id="59"/>
@@ -14596,6 +14713,7 @@
       <w:bookmarkEnd w:id="61"/>
       <w:bookmarkEnd w:id="62"/>
       <w:bookmarkEnd w:id="63"/>
+      <w:bookmarkEnd w:id="64"/>
     </w:p>
     <w:p>
       <w:pPr>
@@ -14788,18 +14906,17 @@
       <w:pPr>
         <w:pStyle w:val="Heading3"/>
       </w:pPr>
-      <w:bookmarkStart w:id="64" w:name="_Toc68536049"/>
-      <w:bookmarkStart w:id="65" w:name="_Toc68627241"/>
-      <w:bookmarkStart w:id="66" w:name="_Toc68957472"/>
-      <w:bookmarkStart w:id="67" w:name="_Toc68957542"/>
-      <w:bookmarkStart w:id="68" w:name="_Toc68958765"/>
-      <w:bookmarkStart w:id="69" w:name="_Toc69324718"/>
-      <w:bookmarkStart w:id="70" w:name="_Toc69324896"/>
-      <w:bookmarkStart w:id="71" w:name="_Toc89807313"/>
+      <w:bookmarkStart w:id="65" w:name="_Toc68536049"/>
+      <w:bookmarkStart w:id="66" w:name="_Toc68627241"/>
+      <w:bookmarkStart w:id="67" w:name="_Toc68957472"/>
+      <w:bookmarkStart w:id="68" w:name="_Toc68957542"/>
+      <w:bookmarkStart w:id="69" w:name="_Toc68958765"/>
+      <w:bookmarkStart w:id="70" w:name="_Toc69324718"/>
+      <w:bookmarkStart w:id="71" w:name="_Toc69324896"/>
+      <w:bookmarkStart w:id="72" w:name="_Toc89807313"/>
       <w:r>
         <w:t>3.2.4. Functional requirement 4</w:t>
       </w:r>
-      <w:bookmarkEnd w:id="64"/>
       <w:bookmarkEnd w:id="65"/>
       <w:bookmarkEnd w:id="66"/>
       <w:bookmarkEnd w:id="67"/>
@@ -14807,6 +14924,7 @@
       <w:bookmarkEnd w:id="69"/>
       <w:bookmarkEnd w:id="70"/>
       <w:bookmarkEnd w:id="71"/>
+      <w:bookmarkEnd w:id="72"/>
     </w:p>
     <w:p>
       <w:pPr>
@@ -14997,18 +15115,17 @@
       <w:pPr>
         <w:pStyle w:val="Heading3"/>
       </w:pPr>
-      <w:bookmarkStart w:id="72" w:name="_Toc68536050"/>
-      <w:bookmarkStart w:id="73" w:name="_Toc68627242"/>
-      <w:bookmarkStart w:id="74" w:name="_Toc68957473"/>
-      <w:bookmarkStart w:id="75" w:name="_Toc68957543"/>
-      <w:bookmarkStart w:id="76" w:name="_Toc68958766"/>
-      <w:bookmarkStart w:id="77" w:name="_Toc69324719"/>
-      <w:bookmarkStart w:id="78" w:name="_Toc69324897"/>
-      <w:bookmarkStart w:id="79" w:name="_Toc89807314"/>
+      <w:bookmarkStart w:id="73" w:name="_Toc68536050"/>
+      <w:bookmarkStart w:id="74" w:name="_Toc68627242"/>
+      <w:bookmarkStart w:id="75" w:name="_Toc68957473"/>
+      <w:bookmarkStart w:id="76" w:name="_Toc68957543"/>
+      <w:bookmarkStart w:id="77" w:name="_Toc68958766"/>
+      <w:bookmarkStart w:id="78" w:name="_Toc69324719"/>
+      <w:bookmarkStart w:id="79" w:name="_Toc69324897"/>
+      <w:bookmarkStart w:id="80" w:name="_Toc89807314"/>
       <w:r>
         <w:t>3.2.5. Functional requirement 5</w:t>
       </w:r>
-      <w:bookmarkEnd w:id="72"/>
       <w:bookmarkEnd w:id="73"/>
       <w:bookmarkEnd w:id="74"/>
       <w:bookmarkEnd w:id="75"/>
@@ -15016,6 +15133,7 @@
       <w:bookmarkEnd w:id="77"/>
       <w:bookmarkEnd w:id="78"/>
       <w:bookmarkEnd w:id="79"/>
+      <w:bookmarkEnd w:id="80"/>
     </w:p>
     <w:p>
       <w:pPr>
@@ -15205,18 +15323,17 @@
       <w:pPr>
         <w:pStyle w:val="Heading3"/>
       </w:pPr>
-      <w:bookmarkStart w:id="80" w:name="_Toc68536051"/>
-      <w:bookmarkStart w:id="81" w:name="_Toc68627243"/>
-      <w:bookmarkStart w:id="82" w:name="_Toc68957474"/>
-      <w:bookmarkStart w:id="83" w:name="_Toc68957544"/>
-      <w:bookmarkStart w:id="84" w:name="_Toc68958767"/>
-      <w:bookmarkStart w:id="85" w:name="_Toc69324720"/>
-      <w:bookmarkStart w:id="86" w:name="_Toc69324898"/>
-      <w:bookmarkStart w:id="87" w:name="_Toc89807315"/>
+      <w:bookmarkStart w:id="81" w:name="_Toc68536051"/>
+      <w:bookmarkStart w:id="82" w:name="_Toc68627243"/>
+      <w:bookmarkStart w:id="83" w:name="_Toc68957474"/>
+      <w:bookmarkStart w:id="84" w:name="_Toc68957544"/>
+      <w:bookmarkStart w:id="85" w:name="_Toc68958767"/>
+      <w:bookmarkStart w:id="86" w:name="_Toc69324720"/>
+      <w:bookmarkStart w:id="87" w:name="_Toc69324898"/>
+      <w:bookmarkStart w:id="88" w:name="_Toc89807315"/>
       <w:r>
         <w:t>3.2.6. Functional requirement 6</w:t>
       </w:r>
-      <w:bookmarkEnd w:id="80"/>
       <w:bookmarkEnd w:id="81"/>
       <w:bookmarkEnd w:id="82"/>
       <w:bookmarkEnd w:id="83"/>
@@ -15224,6 +15341,7 @@
       <w:bookmarkEnd w:id="85"/>
       <w:bookmarkEnd w:id="86"/>
       <w:bookmarkEnd w:id="87"/>
+      <w:bookmarkEnd w:id="88"/>
     </w:p>
     <w:p>
       <w:pPr>
@@ -15413,18 +15531,17 @@
       <w:pPr>
         <w:pStyle w:val="Heading3"/>
       </w:pPr>
-      <w:bookmarkStart w:id="88" w:name="_Toc68536052"/>
-      <w:bookmarkStart w:id="89" w:name="_Toc68627244"/>
-      <w:bookmarkStart w:id="90" w:name="_Toc68957475"/>
-      <w:bookmarkStart w:id="91" w:name="_Toc68957545"/>
-      <w:bookmarkStart w:id="92" w:name="_Toc68958768"/>
-      <w:bookmarkStart w:id="93" w:name="_Toc69324721"/>
-      <w:bookmarkStart w:id="94" w:name="_Toc69324899"/>
-      <w:bookmarkStart w:id="95" w:name="_Toc89807316"/>
+      <w:bookmarkStart w:id="89" w:name="_Toc68536052"/>
+      <w:bookmarkStart w:id="90" w:name="_Toc68627244"/>
+      <w:bookmarkStart w:id="91" w:name="_Toc68957475"/>
+      <w:bookmarkStart w:id="92" w:name="_Toc68957545"/>
+      <w:bookmarkStart w:id="93" w:name="_Toc68958768"/>
+      <w:bookmarkStart w:id="94" w:name="_Toc69324721"/>
+      <w:bookmarkStart w:id="95" w:name="_Toc69324899"/>
+      <w:bookmarkStart w:id="96" w:name="_Toc89807316"/>
       <w:r>
         <w:t>3.2.7. Functional requirement 7</w:t>
       </w:r>
-      <w:bookmarkEnd w:id="88"/>
       <w:bookmarkEnd w:id="89"/>
       <w:bookmarkEnd w:id="90"/>
       <w:bookmarkEnd w:id="91"/>
@@ -15432,6 +15549,7 @@
       <w:bookmarkEnd w:id="93"/>
       <w:bookmarkEnd w:id="94"/>
       <w:bookmarkEnd w:id="95"/>
+      <w:bookmarkEnd w:id="96"/>
     </w:p>
     <w:p>
       <w:pPr>
@@ -15622,18 +15740,17 @@
       <w:pPr>
         <w:pStyle w:val="Heading3"/>
       </w:pPr>
-      <w:bookmarkStart w:id="96" w:name="_Toc68536053"/>
-      <w:bookmarkStart w:id="97" w:name="_Toc68627245"/>
-      <w:bookmarkStart w:id="98" w:name="_Toc68957476"/>
-      <w:bookmarkStart w:id="99" w:name="_Toc68957546"/>
-      <w:bookmarkStart w:id="100" w:name="_Toc68958769"/>
-      <w:bookmarkStart w:id="101" w:name="_Toc69324722"/>
-      <w:bookmarkStart w:id="102" w:name="_Toc69324900"/>
-      <w:bookmarkStart w:id="103" w:name="_Toc89807317"/>
+      <w:bookmarkStart w:id="97" w:name="_Toc68536053"/>
+      <w:bookmarkStart w:id="98" w:name="_Toc68627245"/>
+      <w:bookmarkStart w:id="99" w:name="_Toc68957476"/>
+      <w:bookmarkStart w:id="100" w:name="_Toc68957546"/>
+      <w:bookmarkStart w:id="101" w:name="_Toc68958769"/>
+      <w:bookmarkStart w:id="102" w:name="_Toc69324722"/>
+      <w:bookmarkStart w:id="103" w:name="_Toc69324900"/>
+      <w:bookmarkStart w:id="104" w:name="_Toc89807317"/>
       <w:r>
         <w:t>3.2.8. Functional requirement 8</w:t>
       </w:r>
-      <w:bookmarkEnd w:id="96"/>
       <w:bookmarkEnd w:id="97"/>
       <w:bookmarkEnd w:id="98"/>
       <w:bookmarkEnd w:id="99"/>
@@ -15641,6 +15758,7 @@
       <w:bookmarkEnd w:id="101"/>
       <w:bookmarkEnd w:id="102"/>
       <w:bookmarkEnd w:id="103"/>
+      <w:bookmarkEnd w:id="104"/>
     </w:p>
     <w:p>
       <w:pPr>
@@ -15841,18 +15959,17 @@
       <w:pPr>
         <w:pStyle w:val="Heading3"/>
       </w:pPr>
-      <w:bookmarkStart w:id="104" w:name="_Toc68536054"/>
-      <w:bookmarkStart w:id="105" w:name="_Toc68627246"/>
-      <w:bookmarkStart w:id="106" w:name="_Toc68957477"/>
-      <w:bookmarkStart w:id="107" w:name="_Toc68957547"/>
-      <w:bookmarkStart w:id="108" w:name="_Toc68958770"/>
-      <w:bookmarkStart w:id="109" w:name="_Toc69324723"/>
-      <w:bookmarkStart w:id="110" w:name="_Toc69324901"/>
-      <w:bookmarkStart w:id="111" w:name="_Toc89807318"/>
+      <w:bookmarkStart w:id="105" w:name="_Toc68536054"/>
+      <w:bookmarkStart w:id="106" w:name="_Toc68627246"/>
+      <w:bookmarkStart w:id="107" w:name="_Toc68957477"/>
+      <w:bookmarkStart w:id="108" w:name="_Toc68957547"/>
+      <w:bookmarkStart w:id="109" w:name="_Toc68958770"/>
+      <w:bookmarkStart w:id="110" w:name="_Toc69324723"/>
+      <w:bookmarkStart w:id="111" w:name="_Toc69324901"/>
+      <w:bookmarkStart w:id="112" w:name="_Toc89807318"/>
       <w:r>
         <w:t>3.2.9. Functional requirement 9</w:t>
       </w:r>
-      <w:bookmarkEnd w:id="104"/>
       <w:bookmarkEnd w:id="105"/>
       <w:bookmarkEnd w:id="106"/>
       <w:bookmarkEnd w:id="107"/>
@@ -15860,6 +15977,7 @@
       <w:bookmarkEnd w:id="109"/>
       <w:bookmarkEnd w:id="110"/>
       <w:bookmarkEnd w:id="111"/>
+      <w:bookmarkEnd w:id="112"/>
     </w:p>
     <w:p>
       <w:pPr>
@@ -16060,18 +16178,17 @@
       <w:pPr>
         <w:pStyle w:val="Heading3"/>
       </w:pPr>
-      <w:bookmarkStart w:id="112" w:name="_Toc68536055"/>
-      <w:bookmarkStart w:id="113" w:name="_Toc68627247"/>
-      <w:bookmarkStart w:id="114" w:name="_Toc68957478"/>
-      <w:bookmarkStart w:id="115" w:name="_Toc68957548"/>
-      <w:bookmarkStart w:id="116" w:name="_Toc68958771"/>
-      <w:bookmarkStart w:id="117" w:name="_Toc69324724"/>
-      <w:bookmarkStart w:id="118" w:name="_Toc69324902"/>
-      <w:bookmarkStart w:id="119" w:name="_Toc89807319"/>
+      <w:bookmarkStart w:id="113" w:name="_Toc68536055"/>
+      <w:bookmarkStart w:id="114" w:name="_Toc68627247"/>
+      <w:bookmarkStart w:id="115" w:name="_Toc68957478"/>
+      <w:bookmarkStart w:id="116" w:name="_Toc68957548"/>
+      <w:bookmarkStart w:id="117" w:name="_Toc68958771"/>
+      <w:bookmarkStart w:id="118" w:name="_Toc69324724"/>
+      <w:bookmarkStart w:id="119" w:name="_Toc69324902"/>
+      <w:bookmarkStart w:id="120" w:name="_Toc89807319"/>
       <w:r>
         <w:t>3.2.10. Functional requirement 10</w:t>
       </w:r>
-      <w:bookmarkEnd w:id="112"/>
       <w:bookmarkEnd w:id="113"/>
       <w:bookmarkEnd w:id="114"/>
       <w:bookmarkEnd w:id="115"/>
@@ -16079,6 +16196,7 @@
       <w:bookmarkEnd w:id="117"/>
       <w:bookmarkEnd w:id="118"/>
       <w:bookmarkEnd w:id="119"/>
+      <w:bookmarkEnd w:id="120"/>
     </w:p>
     <w:p>
       <w:pPr>
@@ -16268,14 +16386,14 @@
       <w:pPr>
         <w:pStyle w:val="Heading3"/>
       </w:pPr>
-      <w:bookmarkStart w:id="120" w:name="_Toc68536056"/>
-      <w:bookmarkStart w:id="121" w:name="_Toc68627248"/>
-      <w:bookmarkStart w:id="122" w:name="_Toc68957479"/>
-      <w:bookmarkStart w:id="123" w:name="_Toc68957549"/>
-      <w:bookmarkStart w:id="124" w:name="_Toc68958772"/>
-      <w:bookmarkStart w:id="125" w:name="_Toc69324725"/>
-      <w:bookmarkStart w:id="126" w:name="_Toc69324903"/>
-      <w:bookmarkStart w:id="127" w:name="_Toc89807320"/>
+      <w:bookmarkStart w:id="121" w:name="_Toc68536056"/>
+      <w:bookmarkStart w:id="122" w:name="_Toc68627248"/>
+      <w:bookmarkStart w:id="123" w:name="_Toc68957479"/>
+      <w:bookmarkStart w:id="124" w:name="_Toc68957549"/>
+      <w:bookmarkStart w:id="125" w:name="_Toc68958772"/>
+      <w:bookmarkStart w:id="126" w:name="_Toc69324725"/>
+      <w:bookmarkStart w:id="127" w:name="_Toc69324903"/>
+      <w:bookmarkStart w:id="128" w:name="_Toc89807320"/>
       <w:r>
         <w:t xml:space="preserve">3.2.11. </w:t>
       </w:r>
@@ -16285,7 +16403,6 @@
       <w:r>
         <w:t xml:space="preserve"> requirement 11</w:t>
       </w:r>
-      <w:bookmarkEnd w:id="120"/>
       <w:bookmarkEnd w:id="121"/>
       <w:bookmarkEnd w:id="122"/>
       <w:bookmarkEnd w:id="123"/>
@@ -16293,6 +16410,7 @@
       <w:bookmarkEnd w:id="125"/>
       <w:bookmarkEnd w:id="126"/>
       <w:bookmarkEnd w:id="127"/>
+      <w:bookmarkEnd w:id="128"/>
     </w:p>
     <w:p>
       <w:pPr>
@@ -16482,18 +16600,17 @@
       <w:pPr>
         <w:pStyle w:val="Heading3"/>
       </w:pPr>
-      <w:bookmarkStart w:id="128" w:name="_Toc68536057"/>
-      <w:bookmarkStart w:id="129" w:name="_Toc68627249"/>
-      <w:bookmarkStart w:id="130" w:name="_Toc68957480"/>
-      <w:bookmarkStart w:id="131" w:name="_Toc68957550"/>
-      <w:bookmarkStart w:id="132" w:name="_Toc68958773"/>
-      <w:bookmarkStart w:id="133" w:name="_Toc69324726"/>
-      <w:bookmarkStart w:id="134" w:name="_Toc69324904"/>
-      <w:bookmarkStart w:id="135" w:name="_Toc89807321"/>
+      <w:bookmarkStart w:id="129" w:name="_Toc68536057"/>
+      <w:bookmarkStart w:id="130" w:name="_Toc68627249"/>
+      <w:bookmarkStart w:id="131" w:name="_Toc68957480"/>
+      <w:bookmarkStart w:id="132" w:name="_Toc68957550"/>
+      <w:bookmarkStart w:id="133" w:name="_Toc68958773"/>
+      <w:bookmarkStart w:id="134" w:name="_Toc69324726"/>
+      <w:bookmarkStart w:id="135" w:name="_Toc69324904"/>
+      <w:bookmarkStart w:id="136" w:name="_Toc89807321"/>
       <w:r>
         <w:t>3.2.12. Functional requirement 12</w:t>
       </w:r>
-      <w:bookmarkEnd w:id="128"/>
       <w:bookmarkEnd w:id="129"/>
       <w:bookmarkEnd w:id="130"/>
       <w:bookmarkEnd w:id="131"/>
@@ -16501,6 +16618,7 @@
       <w:bookmarkEnd w:id="133"/>
       <w:bookmarkEnd w:id="134"/>
       <w:bookmarkEnd w:id="135"/>
+      <w:bookmarkEnd w:id="136"/>
     </w:p>
     <w:p>
       <w:pPr>
@@ -16690,18 +16808,17 @@
       <w:pPr>
         <w:pStyle w:val="Heading3"/>
       </w:pPr>
-      <w:bookmarkStart w:id="136" w:name="_Toc68536058"/>
-      <w:bookmarkStart w:id="137" w:name="_Toc68627250"/>
-      <w:bookmarkStart w:id="138" w:name="_Toc68957481"/>
-      <w:bookmarkStart w:id="139" w:name="_Toc68957551"/>
-      <w:bookmarkStart w:id="140" w:name="_Toc68958774"/>
-      <w:bookmarkStart w:id="141" w:name="_Toc69324727"/>
-      <w:bookmarkStart w:id="142" w:name="_Toc69324905"/>
-      <w:bookmarkStart w:id="143" w:name="_Toc89807322"/>
+      <w:bookmarkStart w:id="137" w:name="_Toc68536058"/>
+      <w:bookmarkStart w:id="138" w:name="_Toc68627250"/>
+      <w:bookmarkStart w:id="139" w:name="_Toc68957481"/>
+      <w:bookmarkStart w:id="140" w:name="_Toc68957551"/>
+      <w:bookmarkStart w:id="141" w:name="_Toc68958774"/>
+      <w:bookmarkStart w:id="142" w:name="_Toc69324727"/>
+      <w:bookmarkStart w:id="143" w:name="_Toc69324905"/>
+      <w:bookmarkStart w:id="144" w:name="_Toc89807322"/>
       <w:r>
         <w:t>3.2.13. Functional requirement 13</w:t>
       </w:r>
-      <w:bookmarkEnd w:id="136"/>
       <w:bookmarkEnd w:id="137"/>
       <w:bookmarkEnd w:id="138"/>
       <w:bookmarkEnd w:id="139"/>
@@ -16709,6 +16826,7 @@
       <w:bookmarkEnd w:id="141"/>
       <w:bookmarkEnd w:id="142"/>
       <w:bookmarkEnd w:id="143"/>
+      <w:bookmarkEnd w:id="144"/>
     </w:p>
     <w:p>
       <w:pPr>
@@ -16909,19 +17027,18 @@
       <w:pPr>
         <w:pStyle w:val="Heading3"/>
       </w:pPr>
-      <w:bookmarkStart w:id="144" w:name="_Toc68536059"/>
-      <w:bookmarkStart w:id="145" w:name="_Toc68627251"/>
-      <w:bookmarkStart w:id="146" w:name="_Toc68957482"/>
-      <w:bookmarkStart w:id="147" w:name="_Toc68957552"/>
-      <w:bookmarkStart w:id="148" w:name="_Toc68958775"/>
-      <w:bookmarkStart w:id="149" w:name="_Toc69324728"/>
-      <w:bookmarkStart w:id="150" w:name="_Toc69324906"/>
-      <w:bookmarkStart w:id="151" w:name="_Toc89807323"/>
+      <w:bookmarkStart w:id="145" w:name="_Toc68536059"/>
+      <w:bookmarkStart w:id="146" w:name="_Toc68627251"/>
+      <w:bookmarkStart w:id="147" w:name="_Toc68957482"/>
+      <w:bookmarkStart w:id="148" w:name="_Toc68957552"/>
+      <w:bookmarkStart w:id="149" w:name="_Toc68958775"/>
+      <w:bookmarkStart w:id="150" w:name="_Toc69324728"/>
+      <w:bookmarkStart w:id="151" w:name="_Toc69324906"/>
+      <w:bookmarkStart w:id="152" w:name="_Toc89807323"/>
       <w:r>
         <w:lastRenderedPageBreak/>
         <w:t>3.2.14. Functional requirement 14</w:t>
       </w:r>
-      <w:bookmarkEnd w:id="144"/>
       <w:bookmarkEnd w:id="145"/>
       <w:bookmarkEnd w:id="146"/>
       <w:bookmarkEnd w:id="147"/>
@@ -16929,6 +17046,7 @@
       <w:bookmarkEnd w:id="149"/>
       <w:bookmarkEnd w:id="150"/>
       <w:bookmarkEnd w:id="151"/>
+      <w:bookmarkEnd w:id="152"/>
     </w:p>
     <w:p>
       <w:pPr>
@@ -17017,7 +17135,13 @@
         <w:t>Rationale:</w:t>
       </w:r>
       <w:r>
-        <w:t xml:space="preserve"> To prevent the posts from being edited by unauthorized user</w:t>
+        <w:t xml:space="preserve"> To prevent the posts from being edited by </w:t>
+      </w:r>
+      <w:r>
+        <w:t xml:space="preserve">an </w:t>
+      </w:r>
+      <w:r>
+        <w:t>unauthorized user</w:t>
       </w:r>
     </w:p>
     <w:p>
@@ -17118,18 +17242,17 @@
       <w:pPr>
         <w:pStyle w:val="Heading3"/>
       </w:pPr>
-      <w:bookmarkStart w:id="152" w:name="_Toc68536060"/>
-      <w:bookmarkStart w:id="153" w:name="_Toc68627252"/>
-      <w:bookmarkStart w:id="154" w:name="_Toc68957483"/>
-      <w:bookmarkStart w:id="155" w:name="_Toc68957553"/>
-      <w:bookmarkStart w:id="156" w:name="_Toc68958776"/>
-      <w:bookmarkStart w:id="157" w:name="_Toc69324729"/>
-      <w:bookmarkStart w:id="158" w:name="_Toc69324907"/>
-      <w:bookmarkStart w:id="159" w:name="_Toc89807324"/>
+      <w:bookmarkStart w:id="153" w:name="_Toc68536060"/>
+      <w:bookmarkStart w:id="154" w:name="_Toc68627252"/>
+      <w:bookmarkStart w:id="155" w:name="_Toc68957483"/>
+      <w:bookmarkStart w:id="156" w:name="_Toc68957553"/>
+      <w:bookmarkStart w:id="157" w:name="_Toc68958776"/>
+      <w:bookmarkStart w:id="158" w:name="_Toc69324729"/>
+      <w:bookmarkStart w:id="159" w:name="_Toc69324907"/>
+      <w:bookmarkStart w:id="160" w:name="_Toc89807324"/>
       <w:r>
         <w:t>3.2.15. Functional requirement 15</w:t>
       </w:r>
-      <w:bookmarkEnd w:id="152"/>
       <w:bookmarkEnd w:id="153"/>
       <w:bookmarkEnd w:id="154"/>
       <w:bookmarkEnd w:id="155"/>
@@ -17137,6 +17260,7 @@
       <w:bookmarkEnd w:id="157"/>
       <w:bookmarkEnd w:id="158"/>
       <w:bookmarkEnd w:id="159"/>
+      <w:bookmarkEnd w:id="160"/>
     </w:p>
     <w:p>
       <w:pPr>
@@ -17326,18 +17450,17 @@
       <w:pPr>
         <w:pStyle w:val="Heading3"/>
       </w:pPr>
-      <w:bookmarkStart w:id="160" w:name="_Toc68536061"/>
-      <w:bookmarkStart w:id="161" w:name="_Toc68627253"/>
-      <w:bookmarkStart w:id="162" w:name="_Toc68957484"/>
-      <w:bookmarkStart w:id="163" w:name="_Toc68957554"/>
-      <w:bookmarkStart w:id="164" w:name="_Toc68958777"/>
-      <w:bookmarkStart w:id="165" w:name="_Toc69324730"/>
-      <w:bookmarkStart w:id="166" w:name="_Toc69324908"/>
-      <w:bookmarkStart w:id="167" w:name="_Toc89807325"/>
+      <w:bookmarkStart w:id="161" w:name="_Toc68536061"/>
+      <w:bookmarkStart w:id="162" w:name="_Toc68627253"/>
+      <w:bookmarkStart w:id="163" w:name="_Toc68957484"/>
+      <w:bookmarkStart w:id="164" w:name="_Toc68957554"/>
+      <w:bookmarkStart w:id="165" w:name="_Toc68958777"/>
+      <w:bookmarkStart w:id="166" w:name="_Toc69324730"/>
+      <w:bookmarkStart w:id="167" w:name="_Toc69324908"/>
+      <w:bookmarkStart w:id="168" w:name="_Toc89807325"/>
       <w:r>
         <w:t>3.2.16. Functional requirement 16</w:t>
       </w:r>
-      <w:bookmarkEnd w:id="160"/>
       <w:bookmarkEnd w:id="161"/>
       <w:bookmarkEnd w:id="162"/>
       <w:bookmarkEnd w:id="163"/>
@@ -17345,6 +17468,7 @@
       <w:bookmarkEnd w:id="165"/>
       <w:bookmarkEnd w:id="166"/>
       <w:bookmarkEnd w:id="167"/>
+      <w:bookmarkEnd w:id="168"/>
     </w:p>
     <w:p>
       <w:pPr>
@@ -17534,18 +17658,17 @@
       <w:pPr>
         <w:pStyle w:val="Heading3"/>
       </w:pPr>
-      <w:bookmarkStart w:id="168" w:name="_Toc68536062"/>
-      <w:bookmarkStart w:id="169" w:name="_Toc68627254"/>
-      <w:bookmarkStart w:id="170" w:name="_Toc68957485"/>
-      <w:bookmarkStart w:id="171" w:name="_Toc68957555"/>
-      <w:bookmarkStart w:id="172" w:name="_Toc68958778"/>
-      <w:bookmarkStart w:id="173" w:name="_Toc69324731"/>
-      <w:bookmarkStart w:id="174" w:name="_Toc69324909"/>
-      <w:bookmarkStart w:id="175" w:name="_Toc89807326"/>
+      <w:bookmarkStart w:id="169" w:name="_Toc68536062"/>
+      <w:bookmarkStart w:id="170" w:name="_Toc68627254"/>
+      <w:bookmarkStart w:id="171" w:name="_Toc68957485"/>
+      <w:bookmarkStart w:id="172" w:name="_Toc68957555"/>
+      <w:bookmarkStart w:id="173" w:name="_Toc68958778"/>
+      <w:bookmarkStart w:id="174" w:name="_Toc69324731"/>
+      <w:bookmarkStart w:id="175" w:name="_Toc69324909"/>
+      <w:bookmarkStart w:id="176" w:name="_Toc89807326"/>
       <w:r>
         <w:t>3.2.17. Functional requirement 17</w:t>
       </w:r>
-      <w:bookmarkEnd w:id="168"/>
       <w:bookmarkEnd w:id="169"/>
       <w:bookmarkEnd w:id="170"/>
       <w:bookmarkEnd w:id="171"/>
@@ -17553,6 +17676,7 @@
       <w:bookmarkEnd w:id="173"/>
       <w:bookmarkEnd w:id="174"/>
       <w:bookmarkEnd w:id="175"/>
+      <w:bookmarkEnd w:id="176"/>
     </w:p>
     <w:p>
       <w:pPr>
@@ -17754,18 +17878,17 @@
       <w:pPr>
         <w:pStyle w:val="Heading3"/>
       </w:pPr>
-      <w:bookmarkStart w:id="176" w:name="_Toc68536063"/>
-      <w:bookmarkStart w:id="177" w:name="_Toc68627255"/>
-      <w:bookmarkStart w:id="178" w:name="_Toc68957486"/>
-      <w:bookmarkStart w:id="179" w:name="_Toc68957556"/>
-      <w:bookmarkStart w:id="180" w:name="_Toc68958779"/>
-      <w:bookmarkStart w:id="181" w:name="_Toc69324732"/>
-      <w:bookmarkStart w:id="182" w:name="_Toc69324910"/>
-      <w:bookmarkStart w:id="183" w:name="_Toc89807327"/>
+      <w:bookmarkStart w:id="177" w:name="_Toc68536063"/>
+      <w:bookmarkStart w:id="178" w:name="_Toc68627255"/>
+      <w:bookmarkStart w:id="179" w:name="_Toc68957486"/>
+      <w:bookmarkStart w:id="180" w:name="_Toc68957556"/>
+      <w:bookmarkStart w:id="181" w:name="_Toc68958779"/>
+      <w:bookmarkStart w:id="182" w:name="_Toc69324732"/>
+      <w:bookmarkStart w:id="183" w:name="_Toc69324910"/>
+      <w:bookmarkStart w:id="184" w:name="_Toc89807327"/>
       <w:r>
         <w:t>3.2.18. Functional requirement 18</w:t>
       </w:r>
-      <w:bookmarkEnd w:id="176"/>
       <w:bookmarkEnd w:id="177"/>
       <w:bookmarkEnd w:id="178"/>
       <w:bookmarkEnd w:id="179"/>
@@ -17773,6 +17896,7 @@
       <w:bookmarkEnd w:id="181"/>
       <w:bookmarkEnd w:id="182"/>
       <w:bookmarkEnd w:id="183"/>
+      <w:bookmarkEnd w:id="184"/>
     </w:p>
     <w:p>
       <w:pPr>
@@ -17946,28 +18070,6 @@
       <w:r>
         <w:fldChar w:fldCharType="end"/>
       </w:r>
-      <w:r>
-        <w:t>,</w:t>
-      </w:r>
-      <w:r>
-        <w:fldChar w:fldCharType="begin"/>
-      </w:r>
-      <w:r>
-        <w:instrText xml:space="preserve"> REF _Ref68449192 \h </w:instrText>
-      </w:r>
-      <w:r>
-        <w:fldChar w:fldCharType="separate"/>
-      </w:r>
-      <w:r>
-        <w:rPr>
-          <w:b/>
-          <w:bCs/>
-        </w:rPr>
-        <w:t>Error! Reference source not found.</w:t>
-      </w:r>
-      <w:r>
-        <w:fldChar w:fldCharType="end"/>
-      </w:r>
     </w:p>
     <w:p>
       <w:pPr>
@@ -18024,18 +18126,17 @@
       <w:pPr>
         <w:pStyle w:val="Heading3"/>
       </w:pPr>
-      <w:bookmarkStart w:id="184" w:name="_Toc68536064"/>
-      <w:bookmarkStart w:id="185" w:name="_Toc68627256"/>
-      <w:bookmarkStart w:id="186" w:name="_Toc68957487"/>
-      <w:bookmarkStart w:id="187" w:name="_Toc68957557"/>
-      <w:bookmarkStart w:id="188" w:name="_Toc68958780"/>
-      <w:bookmarkStart w:id="189" w:name="_Toc69324733"/>
-      <w:bookmarkStart w:id="190" w:name="_Toc69324911"/>
-      <w:bookmarkStart w:id="191" w:name="_Toc89807328"/>
+      <w:bookmarkStart w:id="185" w:name="_Toc68536064"/>
+      <w:bookmarkStart w:id="186" w:name="_Toc68627256"/>
+      <w:bookmarkStart w:id="187" w:name="_Toc68957487"/>
+      <w:bookmarkStart w:id="188" w:name="_Toc68957557"/>
+      <w:bookmarkStart w:id="189" w:name="_Toc68958780"/>
+      <w:bookmarkStart w:id="190" w:name="_Toc69324733"/>
+      <w:bookmarkStart w:id="191" w:name="_Toc69324911"/>
+      <w:bookmarkStart w:id="192" w:name="_Toc89807328"/>
       <w:r>
         <w:t>3.2.19. Functional requirement 19</w:t>
       </w:r>
-      <w:bookmarkEnd w:id="184"/>
       <w:bookmarkEnd w:id="185"/>
       <w:bookmarkEnd w:id="186"/>
       <w:bookmarkEnd w:id="187"/>
@@ -18043,6 +18144,7 @@
       <w:bookmarkEnd w:id="189"/>
       <w:bookmarkEnd w:id="190"/>
       <w:bookmarkEnd w:id="191"/>
+      <w:bookmarkEnd w:id="192"/>
     </w:p>
     <w:p>
       <w:pPr>
@@ -18232,18 +18334,17 @@
       <w:pPr>
         <w:pStyle w:val="Heading3"/>
       </w:pPr>
-      <w:bookmarkStart w:id="192" w:name="_Toc68536065"/>
-      <w:bookmarkStart w:id="193" w:name="_Toc68627257"/>
-      <w:bookmarkStart w:id="194" w:name="_Toc68957488"/>
-      <w:bookmarkStart w:id="195" w:name="_Toc68957558"/>
-      <w:bookmarkStart w:id="196" w:name="_Toc68958781"/>
-      <w:bookmarkStart w:id="197" w:name="_Toc69324734"/>
-      <w:bookmarkStart w:id="198" w:name="_Toc69324912"/>
-      <w:bookmarkStart w:id="199" w:name="_Toc89807329"/>
+      <w:bookmarkStart w:id="193" w:name="_Toc68536065"/>
+      <w:bookmarkStart w:id="194" w:name="_Toc68627257"/>
+      <w:bookmarkStart w:id="195" w:name="_Toc68957488"/>
+      <w:bookmarkStart w:id="196" w:name="_Toc68957558"/>
+      <w:bookmarkStart w:id="197" w:name="_Toc68958781"/>
+      <w:bookmarkStart w:id="198" w:name="_Toc69324734"/>
+      <w:bookmarkStart w:id="199" w:name="_Toc69324912"/>
+      <w:bookmarkStart w:id="200" w:name="_Toc89807329"/>
       <w:r>
         <w:t>3.2.20. Functional requirement 20</w:t>
       </w:r>
-      <w:bookmarkEnd w:id="192"/>
       <w:bookmarkEnd w:id="193"/>
       <w:bookmarkEnd w:id="194"/>
       <w:bookmarkEnd w:id="195"/>
@@ -18251,6 +18352,7 @@
       <w:bookmarkEnd w:id="197"/>
       <w:bookmarkEnd w:id="198"/>
       <w:bookmarkEnd w:id="199"/>
+      <w:bookmarkEnd w:id="200"/>
     </w:p>
     <w:p>
       <w:pPr>
@@ -18447,18 +18549,17 @@
       <w:pPr>
         <w:pStyle w:val="Heading3"/>
       </w:pPr>
-      <w:bookmarkStart w:id="200" w:name="_Toc68536066"/>
-      <w:bookmarkStart w:id="201" w:name="_Toc68627258"/>
-      <w:bookmarkStart w:id="202" w:name="_Toc68957489"/>
-      <w:bookmarkStart w:id="203" w:name="_Toc68957559"/>
-      <w:bookmarkStart w:id="204" w:name="_Toc68958782"/>
-      <w:bookmarkStart w:id="205" w:name="_Toc69324735"/>
-      <w:bookmarkStart w:id="206" w:name="_Toc69324913"/>
-      <w:bookmarkStart w:id="207" w:name="_Toc89807330"/>
+      <w:bookmarkStart w:id="201" w:name="_Toc68536066"/>
+      <w:bookmarkStart w:id="202" w:name="_Toc68627258"/>
+      <w:bookmarkStart w:id="203" w:name="_Toc68957489"/>
+      <w:bookmarkStart w:id="204" w:name="_Toc68957559"/>
+      <w:bookmarkStart w:id="205" w:name="_Toc68958782"/>
+      <w:bookmarkStart w:id="206" w:name="_Toc69324735"/>
+      <w:bookmarkStart w:id="207" w:name="_Toc69324913"/>
+      <w:bookmarkStart w:id="208" w:name="_Toc89807330"/>
       <w:r>
         <w:t>3.2.21. Functional requirement 21</w:t>
       </w:r>
-      <w:bookmarkEnd w:id="200"/>
       <w:bookmarkEnd w:id="201"/>
       <w:bookmarkEnd w:id="202"/>
       <w:bookmarkEnd w:id="203"/>
@@ -18466,6 +18567,7 @@
       <w:bookmarkEnd w:id="205"/>
       <w:bookmarkEnd w:id="206"/>
       <w:bookmarkEnd w:id="207"/>
+      <w:bookmarkEnd w:id="208"/>
     </w:p>
     <w:p>
       <w:pPr>
@@ -18666,18 +18768,17 @@
       <w:pPr>
         <w:pStyle w:val="Heading3"/>
       </w:pPr>
-      <w:bookmarkStart w:id="208" w:name="_Toc68536067"/>
-      <w:bookmarkStart w:id="209" w:name="_Toc68627259"/>
-      <w:bookmarkStart w:id="210" w:name="_Toc68957490"/>
-      <w:bookmarkStart w:id="211" w:name="_Toc68957560"/>
-      <w:bookmarkStart w:id="212" w:name="_Toc68958783"/>
-      <w:bookmarkStart w:id="213" w:name="_Toc69324736"/>
-      <w:bookmarkStart w:id="214" w:name="_Toc69324914"/>
-      <w:bookmarkStart w:id="215" w:name="_Toc89807331"/>
+      <w:bookmarkStart w:id="209" w:name="_Toc68536067"/>
+      <w:bookmarkStart w:id="210" w:name="_Toc68627259"/>
+      <w:bookmarkStart w:id="211" w:name="_Toc68957490"/>
+      <w:bookmarkStart w:id="212" w:name="_Toc68957560"/>
+      <w:bookmarkStart w:id="213" w:name="_Toc68958783"/>
+      <w:bookmarkStart w:id="214" w:name="_Toc69324736"/>
+      <w:bookmarkStart w:id="215" w:name="_Toc69324914"/>
+      <w:bookmarkStart w:id="216" w:name="_Toc89807331"/>
       <w:r>
         <w:t>3.2.22. Functional requirement 22</w:t>
       </w:r>
-      <w:bookmarkEnd w:id="208"/>
       <w:bookmarkEnd w:id="209"/>
       <w:bookmarkEnd w:id="210"/>
       <w:bookmarkEnd w:id="211"/>
@@ -18685,6 +18786,7 @@
       <w:bookmarkEnd w:id="213"/>
       <w:bookmarkEnd w:id="214"/>
       <w:bookmarkEnd w:id="215"/>
+      <w:bookmarkEnd w:id="216"/>
     </w:p>
     <w:p>
       <w:pPr>
@@ -18885,18 +18987,17 @@
       <w:pPr>
         <w:pStyle w:val="Heading3"/>
       </w:pPr>
-      <w:bookmarkStart w:id="216" w:name="_Toc68536068"/>
-      <w:bookmarkStart w:id="217" w:name="_Toc68627260"/>
-      <w:bookmarkStart w:id="218" w:name="_Toc68957491"/>
-      <w:bookmarkStart w:id="219" w:name="_Toc68957561"/>
-      <w:bookmarkStart w:id="220" w:name="_Toc68958784"/>
-      <w:bookmarkStart w:id="221" w:name="_Toc69324737"/>
-      <w:bookmarkStart w:id="222" w:name="_Toc69324915"/>
-      <w:bookmarkStart w:id="223" w:name="_Toc89807332"/>
+      <w:bookmarkStart w:id="217" w:name="_Toc68536068"/>
+      <w:bookmarkStart w:id="218" w:name="_Toc68627260"/>
+      <w:bookmarkStart w:id="219" w:name="_Toc68957491"/>
+      <w:bookmarkStart w:id="220" w:name="_Toc68957561"/>
+      <w:bookmarkStart w:id="221" w:name="_Toc68958784"/>
+      <w:bookmarkStart w:id="222" w:name="_Toc69324737"/>
+      <w:bookmarkStart w:id="223" w:name="_Toc69324915"/>
+      <w:bookmarkStart w:id="224" w:name="_Toc89807332"/>
       <w:r>
         <w:t>3.2.23. Functional requirement 23</w:t>
       </w:r>
-      <w:bookmarkEnd w:id="216"/>
       <w:bookmarkEnd w:id="217"/>
       <w:bookmarkEnd w:id="218"/>
       <w:bookmarkEnd w:id="219"/>
@@ -18904,6 +19005,7 @@
       <w:bookmarkEnd w:id="221"/>
       <w:bookmarkEnd w:id="222"/>
       <w:bookmarkEnd w:id="223"/>
+      <w:bookmarkEnd w:id="224"/>
     </w:p>
     <w:p>
       <w:pPr>
@@ -19094,18 +19196,17 @@
       <w:pPr>
         <w:pStyle w:val="Heading3"/>
       </w:pPr>
-      <w:bookmarkStart w:id="224" w:name="_Toc68536069"/>
-      <w:bookmarkStart w:id="225" w:name="_Toc68627261"/>
-      <w:bookmarkStart w:id="226" w:name="_Toc68957492"/>
-      <w:bookmarkStart w:id="227" w:name="_Toc68957562"/>
-      <w:bookmarkStart w:id="228" w:name="_Toc68958785"/>
-      <w:bookmarkStart w:id="229" w:name="_Toc69324738"/>
-      <w:bookmarkStart w:id="230" w:name="_Toc69324916"/>
-      <w:bookmarkStart w:id="231" w:name="_Toc89807333"/>
+      <w:bookmarkStart w:id="225" w:name="_Toc68536069"/>
+      <w:bookmarkStart w:id="226" w:name="_Toc68627261"/>
+      <w:bookmarkStart w:id="227" w:name="_Toc68957492"/>
+      <w:bookmarkStart w:id="228" w:name="_Toc68957562"/>
+      <w:bookmarkStart w:id="229" w:name="_Toc68958785"/>
+      <w:bookmarkStart w:id="230" w:name="_Toc69324738"/>
+      <w:bookmarkStart w:id="231" w:name="_Toc69324916"/>
+      <w:bookmarkStart w:id="232" w:name="_Toc89807333"/>
       <w:r>
         <w:t>3.2.24. Functional requirement 24</w:t>
       </w:r>
-      <w:bookmarkEnd w:id="224"/>
       <w:bookmarkEnd w:id="225"/>
       <w:bookmarkEnd w:id="226"/>
       <w:bookmarkEnd w:id="227"/>
@@ -19113,6 +19214,7 @@
       <w:bookmarkEnd w:id="229"/>
       <w:bookmarkEnd w:id="230"/>
       <w:bookmarkEnd w:id="231"/>
+      <w:bookmarkEnd w:id="232"/>
     </w:p>
     <w:p>
       <w:pPr>
@@ -19308,18 +19410,17 @@
       <w:pPr>
         <w:pStyle w:val="Heading3"/>
       </w:pPr>
-      <w:bookmarkStart w:id="232" w:name="_Toc68536070"/>
-      <w:bookmarkStart w:id="233" w:name="_Toc68627262"/>
-      <w:bookmarkStart w:id="234" w:name="_Toc68957493"/>
-      <w:bookmarkStart w:id="235" w:name="_Toc68957563"/>
-      <w:bookmarkStart w:id="236" w:name="_Toc68958786"/>
-      <w:bookmarkStart w:id="237" w:name="_Toc69324739"/>
-      <w:bookmarkStart w:id="238" w:name="_Toc69324917"/>
-      <w:bookmarkStart w:id="239" w:name="_Toc89807334"/>
+      <w:bookmarkStart w:id="233" w:name="_Toc68536070"/>
+      <w:bookmarkStart w:id="234" w:name="_Toc68627262"/>
+      <w:bookmarkStart w:id="235" w:name="_Toc68957493"/>
+      <w:bookmarkStart w:id="236" w:name="_Toc68957563"/>
+      <w:bookmarkStart w:id="237" w:name="_Toc68958786"/>
+      <w:bookmarkStart w:id="238" w:name="_Toc69324739"/>
+      <w:bookmarkStart w:id="239" w:name="_Toc69324917"/>
+      <w:bookmarkStart w:id="240" w:name="_Toc89807334"/>
       <w:r>
         <w:t>3.2.25. Functional requirement 25</w:t>
       </w:r>
-      <w:bookmarkEnd w:id="232"/>
       <w:bookmarkEnd w:id="233"/>
       <w:bookmarkEnd w:id="234"/>
       <w:bookmarkEnd w:id="235"/>
@@ -19327,6 +19428,7 @@
       <w:bookmarkEnd w:id="237"/>
       <w:bookmarkEnd w:id="238"/>
       <w:bookmarkEnd w:id="239"/>
+      <w:bookmarkEnd w:id="240"/>
     </w:p>
     <w:p>
       <w:pPr>
@@ -19516,18 +19618,17 @@
       <w:pPr>
         <w:pStyle w:val="Heading3"/>
       </w:pPr>
-      <w:bookmarkStart w:id="240" w:name="_Toc68536071"/>
-      <w:bookmarkStart w:id="241" w:name="_Toc68627263"/>
-      <w:bookmarkStart w:id="242" w:name="_Toc68957494"/>
-      <w:bookmarkStart w:id="243" w:name="_Toc68957564"/>
-      <w:bookmarkStart w:id="244" w:name="_Toc68958787"/>
-      <w:bookmarkStart w:id="245" w:name="_Toc69324740"/>
-      <w:bookmarkStart w:id="246" w:name="_Toc69324918"/>
-      <w:bookmarkStart w:id="247" w:name="_Toc89807335"/>
+      <w:bookmarkStart w:id="241" w:name="_Toc68536071"/>
+      <w:bookmarkStart w:id="242" w:name="_Toc68627263"/>
+      <w:bookmarkStart w:id="243" w:name="_Toc68957494"/>
+      <w:bookmarkStart w:id="244" w:name="_Toc68957564"/>
+      <w:bookmarkStart w:id="245" w:name="_Toc68958787"/>
+      <w:bookmarkStart w:id="246" w:name="_Toc69324740"/>
+      <w:bookmarkStart w:id="247" w:name="_Toc69324918"/>
+      <w:bookmarkStart w:id="248" w:name="_Toc89807335"/>
       <w:r>
         <w:t>3.2.26. Functional requirement 26</w:t>
       </w:r>
-      <w:bookmarkEnd w:id="240"/>
       <w:bookmarkEnd w:id="241"/>
       <w:bookmarkEnd w:id="242"/>
       <w:bookmarkEnd w:id="243"/>
@@ -19535,6 +19636,7 @@
       <w:bookmarkEnd w:id="245"/>
       <w:bookmarkEnd w:id="246"/>
       <w:bookmarkEnd w:id="247"/>
+      <w:bookmarkEnd w:id="248"/>
     </w:p>
     <w:p>
       <w:pPr>
@@ -19725,18 +19827,17 @@
       <w:pPr>
         <w:pStyle w:val="Heading3"/>
       </w:pPr>
-      <w:bookmarkStart w:id="248" w:name="_Toc68536072"/>
-      <w:bookmarkStart w:id="249" w:name="_Toc68627264"/>
-      <w:bookmarkStart w:id="250" w:name="_Toc68957495"/>
-      <w:bookmarkStart w:id="251" w:name="_Toc68957565"/>
-      <w:bookmarkStart w:id="252" w:name="_Toc68958788"/>
-      <w:bookmarkStart w:id="253" w:name="_Toc69324741"/>
-      <w:bookmarkStart w:id="254" w:name="_Toc69324919"/>
-      <w:bookmarkStart w:id="255" w:name="_Toc89807336"/>
+      <w:bookmarkStart w:id="249" w:name="_Toc68536072"/>
+      <w:bookmarkStart w:id="250" w:name="_Toc68627264"/>
+      <w:bookmarkStart w:id="251" w:name="_Toc68957495"/>
+      <w:bookmarkStart w:id="252" w:name="_Toc68957565"/>
+      <w:bookmarkStart w:id="253" w:name="_Toc68958788"/>
+      <w:bookmarkStart w:id="254" w:name="_Toc69324741"/>
+      <w:bookmarkStart w:id="255" w:name="_Toc69324919"/>
+      <w:bookmarkStart w:id="256" w:name="_Toc89807336"/>
       <w:r>
         <w:t>3.2.27. Functional requirement 27</w:t>
       </w:r>
-      <w:bookmarkEnd w:id="248"/>
       <w:bookmarkEnd w:id="249"/>
       <w:bookmarkEnd w:id="250"/>
       <w:bookmarkEnd w:id="251"/>
@@ -19744,6 +19845,7 @@
       <w:bookmarkEnd w:id="253"/>
       <w:bookmarkEnd w:id="254"/>
       <w:bookmarkEnd w:id="255"/>
+      <w:bookmarkEnd w:id="256"/>
     </w:p>
     <w:p>
       <w:pPr>
@@ -19954,18 +20056,17 @@
       <w:pPr>
         <w:pStyle w:val="Heading3"/>
       </w:pPr>
-      <w:bookmarkStart w:id="256" w:name="_Toc68536073"/>
-      <w:bookmarkStart w:id="257" w:name="_Toc68627265"/>
-      <w:bookmarkStart w:id="258" w:name="_Toc68957496"/>
-      <w:bookmarkStart w:id="259" w:name="_Toc68957566"/>
-      <w:bookmarkStart w:id="260" w:name="_Toc68958789"/>
-      <w:bookmarkStart w:id="261" w:name="_Toc69324742"/>
-      <w:bookmarkStart w:id="262" w:name="_Toc69324920"/>
-      <w:bookmarkStart w:id="263" w:name="_Toc89807337"/>
+      <w:bookmarkStart w:id="257" w:name="_Toc68536073"/>
+      <w:bookmarkStart w:id="258" w:name="_Toc68627265"/>
+      <w:bookmarkStart w:id="259" w:name="_Toc68957496"/>
+      <w:bookmarkStart w:id="260" w:name="_Toc68957566"/>
+      <w:bookmarkStart w:id="261" w:name="_Toc68958789"/>
+      <w:bookmarkStart w:id="262" w:name="_Toc69324742"/>
+      <w:bookmarkStart w:id="263" w:name="_Toc69324920"/>
+      <w:bookmarkStart w:id="264" w:name="_Toc89807337"/>
       <w:r>
         <w:t>3.2.28. Functional requirement 28</w:t>
       </w:r>
-      <w:bookmarkEnd w:id="256"/>
       <w:bookmarkEnd w:id="257"/>
       <w:bookmarkEnd w:id="258"/>
       <w:bookmarkEnd w:id="259"/>
@@ -19973,6 +20074,7 @@
       <w:bookmarkEnd w:id="261"/>
       <w:bookmarkEnd w:id="262"/>
       <w:bookmarkEnd w:id="263"/>
+      <w:bookmarkEnd w:id="264"/>
     </w:p>
     <w:p>
       <w:pPr>
@@ -20183,18 +20285,17 @@
       <w:pPr>
         <w:pStyle w:val="Heading3"/>
       </w:pPr>
-      <w:bookmarkStart w:id="264" w:name="_Toc68536074"/>
-      <w:bookmarkStart w:id="265" w:name="_Toc68627266"/>
-      <w:bookmarkStart w:id="266" w:name="_Toc68957497"/>
-      <w:bookmarkStart w:id="267" w:name="_Toc68957567"/>
-      <w:bookmarkStart w:id="268" w:name="_Toc68958790"/>
-      <w:bookmarkStart w:id="269" w:name="_Toc69324743"/>
-      <w:bookmarkStart w:id="270" w:name="_Toc69324921"/>
-      <w:bookmarkStart w:id="271" w:name="_Toc89807338"/>
+      <w:bookmarkStart w:id="265" w:name="_Toc68536074"/>
+      <w:bookmarkStart w:id="266" w:name="_Toc68627266"/>
+      <w:bookmarkStart w:id="267" w:name="_Toc68957497"/>
+      <w:bookmarkStart w:id="268" w:name="_Toc68957567"/>
+      <w:bookmarkStart w:id="269" w:name="_Toc68958790"/>
+      <w:bookmarkStart w:id="270" w:name="_Toc69324743"/>
+      <w:bookmarkStart w:id="271" w:name="_Toc69324921"/>
+      <w:bookmarkStart w:id="272" w:name="_Toc89807338"/>
       <w:r>
         <w:t>3.2.29. Functional requirement 29</w:t>
       </w:r>
-      <w:bookmarkEnd w:id="264"/>
       <w:bookmarkEnd w:id="265"/>
       <w:bookmarkEnd w:id="266"/>
       <w:bookmarkEnd w:id="267"/>
@@ -20202,6 +20303,7 @@
       <w:bookmarkEnd w:id="269"/>
       <w:bookmarkEnd w:id="270"/>
       <w:bookmarkEnd w:id="271"/>
+      <w:bookmarkEnd w:id="272"/>
     </w:p>
     <w:p>
       <w:pPr>
@@ -20403,19 +20505,18 @@
       <w:pPr>
         <w:pStyle w:val="Heading3"/>
       </w:pPr>
-      <w:bookmarkStart w:id="272" w:name="_Toc68536075"/>
-      <w:bookmarkStart w:id="273" w:name="_Toc68627267"/>
-      <w:bookmarkStart w:id="274" w:name="_Toc68957498"/>
-      <w:bookmarkStart w:id="275" w:name="_Toc68957568"/>
-      <w:bookmarkStart w:id="276" w:name="_Toc68958791"/>
-      <w:bookmarkStart w:id="277" w:name="_Toc69324744"/>
-      <w:bookmarkStart w:id="278" w:name="_Toc69324922"/>
-      <w:bookmarkStart w:id="279" w:name="_Toc89807339"/>
+      <w:bookmarkStart w:id="273" w:name="_Toc68536075"/>
+      <w:bookmarkStart w:id="274" w:name="_Toc68627267"/>
+      <w:bookmarkStart w:id="275" w:name="_Toc68957498"/>
+      <w:bookmarkStart w:id="276" w:name="_Toc68957568"/>
+      <w:bookmarkStart w:id="277" w:name="_Toc68958791"/>
+      <w:bookmarkStart w:id="278" w:name="_Toc69324744"/>
+      <w:bookmarkStart w:id="279" w:name="_Toc69324922"/>
+      <w:bookmarkStart w:id="280" w:name="_Toc89807339"/>
       <w:r>
         <w:lastRenderedPageBreak/>
         <w:t>3.2.30. Functional requirement 30</w:t>
       </w:r>
-      <w:bookmarkEnd w:id="272"/>
       <w:bookmarkEnd w:id="273"/>
       <w:bookmarkEnd w:id="274"/>
       <w:bookmarkEnd w:id="275"/>
@@ -20423,6 +20524,7 @@
       <w:bookmarkEnd w:id="277"/>
       <w:bookmarkEnd w:id="278"/>
       <w:bookmarkEnd w:id="279"/>
+      <w:bookmarkEnd w:id="280"/>
     </w:p>
     <w:p>
       <w:pPr>
@@ -20612,18 +20714,17 @@
       <w:pPr>
         <w:pStyle w:val="Heading3"/>
       </w:pPr>
-      <w:bookmarkStart w:id="280" w:name="_Toc68536076"/>
-      <w:bookmarkStart w:id="281" w:name="_Toc68627268"/>
-      <w:bookmarkStart w:id="282" w:name="_Toc68957499"/>
-      <w:bookmarkStart w:id="283" w:name="_Toc68957569"/>
-      <w:bookmarkStart w:id="284" w:name="_Toc68958792"/>
-      <w:bookmarkStart w:id="285" w:name="_Toc69324745"/>
-      <w:bookmarkStart w:id="286" w:name="_Toc69324923"/>
-      <w:bookmarkStart w:id="287" w:name="_Toc89807340"/>
+      <w:bookmarkStart w:id="281" w:name="_Toc68536076"/>
+      <w:bookmarkStart w:id="282" w:name="_Toc68627268"/>
+      <w:bookmarkStart w:id="283" w:name="_Toc68957499"/>
+      <w:bookmarkStart w:id="284" w:name="_Toc68957569"/>
+      <w:bookmarkStart w:id="285" w:name="_Toc68958792"/>
+      <w:bookmarkStart w:id="286" w:name="_Toc69324745"/>
+      <w:bookmarkStart w:id="287" w:name="_Toc69324923"/>
+      <w:bookmarkStart w:id="288" w:name="_Toc89807340"/>
       <w:r>
         <w:t>3.2.31. Functional requirement 31</w:t>
       </w:r>
-      <w:bookmarkEnd w:id="280"/>
       <w:bookmarkEnd w:id="281"/>
       <w:bookmarkEnd w:id="282"/>
       <w:bookmarkEnd w:id="283"/>
@@ -20631,6 +20732,7 @@
       <w:bookmarkEnd w:id="285"/>
       <w:bookmarkEnd w:id="286"/>
       <w:bookmarkEnd w:id="287"/>
+      <w:bookmarkEnd w:id="288"/>
     </w:p>
     <w:p>
       <w:pPr>
@@ -20841,18 +20943,17 @@
       <w:pPr>
         <w:pStyle w:val="Heading3"/>
       </w:pPr>
-      <w:bookmarkStart w:id="288" w:name="_Toc68536077"/>
-      <w:bookmarkStart w:id="289" w:name="_Toc68627269"/>
-      <w:bookmarkStart w:id="290" w:name="_Toc68957500"/>
-      <w:bookmarkStart w:id="291" w:name="_Toc68957570"/>
-      <w:bookmarkStart w:id="292" w:name="_Toc68958793"/>
-      <w:bookmarkStart w:id="293" w:name="_Toc69324746"/>
-      <w:bookmarkStart w:id="294" w:name="_Toc69324924"/>
-      <w:bookmarkStart w:id="295" w:name="_Toc89807341"/>
+      <w:bookmarkStart w:id="289" w:name="_Toc68536077"/>
+      <w:bookmarkStart w:id="290" w:name="_Toc68627269"/>
+      <w:bookmarkStart w:id="291" w:name="_Toc68957500"/>
+      <w:bookmarkStart w:id="292" w:name="_Toc68957570"/>
+      <w:bookmarkStart w:id="293" w:name="_Toc68958793"/>
+      <w:bookmarkStart w:id="294" w:name="_Toc69324746"/>
+      <w:bookmarkStart w:id="295" w:name="_Toc69324924"/>
+      <w:bookmarkStart w:id="296" w:name="_Toc89807341"/>
       <w:r>
         <w:t>3.2.32. Functional requirement 32</w:t>
       </w:r>
-      <w:bookmarkEnd w:id="288"/>
       <w:bookmarkEnd w:id="289"/>
       <w:bookmarkEnd w:id="290"/>
       <w:bookmarkEnd w:id="291"/>
@@ -20860,6 +20961,7 @@
       <w:bookmarkEnd w:id="293"/>
       <w:bookmarkEnd w:id="294"/>
       <w:bookmarkEnd w:id="295"/>
+      <w:bookmarkEnd w:id="296"/>
     </w:p>
     <w:p>
       <w:pPr>
@@ -21070,18 +21172,17 @@
       <w:pPr>
         <w:pStyle w:val="Heading3"/>
       </w:pPr>
-      <w:bookmarkStart w:id="296" w:name="_Toc68536078"/>
-      <w:bookmarkStart w:id="297" w:name="_Toc68627270"/>
-      <w:bookmarkStart w:id="298" w:name="_Toc68957501"/>
-      <w:bookmarkStart w:id="299" w:name="_Toc68957571"/>
-      <w:bookmarkStart w:id="300" w:name="_Toc68958794"/>
-      <w:bookmarkStart w:id="301" w:name="_Toc69324747"/>
-      <w:bookmarkStart w:id="302" w:name="_Toc69324925"/>
-      <w:bookmarkStart w:id="303" w:name="_Toc89807342"/>
+      <w:bookmarkStart w:id="297" w:name="_Toc68536078"/>
+      <w:bookmarkStart w:id="298" w:name="_Toc68627270"/>
+      <w:bookmarkStart w:id="299" w:name="_Toc68957501"/>
+      <w:bookmarkStart w:id="300" w:name="_Toc68957571"/>
+      <w:bookmarkStart w:id="301" w:name="_Toc68958794"/>
+      <w:bookmarkStart w:id="302" w:name="_Toc69324747"/>
+      <w:bookmarkStart w:id="303" w:name="_Toc69324925"/>
+      <w:bookmarkStart w:id="304" w:name="_Toc89807342"/>
       <w:r>
         <w:t>3.2.33. Functional requirement 33</w:t>
       </w:r>
-      <w:bookmarkEnd w:id="296"/>
       <w:bookmarkEnd w:id="297"/>
       <w:bookmarkEnd w:id="298"/>
       <w:bookmarkEnd w:id="299"/>
@@ -21089,6 +21190,7 @@
       <w:bookmarkEnd w:id="301"/>
       <w:bookmarkEnd w:id="302"/>
       <w:bookmarkEnd w:id="303"/>
+      <w:bookmarkEnd w:id="304"/>
     </w:p>
     <w:p>
       <w:pPr>
@@ -21311,18 +21413,17 @@
       <w:pPr>
         <w:pStyle w:val="Heading3"/>
       </w:pPr>
-      <w:bookmarkStart w:id="304" w:name="_Toc68536079"/>
-      <w:bookmarkStart w:id="305" w:name="_Toc68627271"/>
-      <w:bookmarkStart w:id="306" w:name="_Toc68957502"/>
-      <w:bookmarkStart w:id="307" w:name="_Toc68957572"/>
-      <w:bookmarkStart w:id="308" w:name="_Toc68958795"/>
-      <w:bookmarkStart w:id="309" w:name="_Toc69324748"/>
-      <w:bookmarkStart w:id="310" w:name="_Toc69324926"/>
-      <w:bookmarkStart w:id="311" w:name="_Toc89807343"/>
+      <w:bookmarkStart w:id="305" w:name="_Toc68536079"/>
+      <w:bookmarkStart w:id="306" w:name="_Toc68627271"/>
+      <w:bookmarkStart w:id="307" w:name="_Toc68957502"/>
+      <w:bookmarkStart w:id="308" w:name="_Toc68957572"/>
+      <w:bookmarkStart w:id="309" w:name="_Toc68958795"/>
+      <w:bookmarkStart w:id="310" w:name="_Toc69324748"/>
+      <w:bookmarkStart w:id="311" w:name="_Toc69324926"/>
+      <w:bookmarkStart w:id="312" w:name="_Toc89807343"/>
       <w:r>
         <w:t>3.2.34. Functional requirement 34</w:t>
       </w:r>
-      <w:bookmarkEnd w:id="304"/>
       <w:bookmarkEnd w:id="305"/>
       <w:bookmarkEnd w:id="306"/>
       <w:bookmarkEnd w:id="307"/>
@@ -21330,6 +21431,7 @@
       <w:bookmarkEnd w:id="309"/>
       <w:bookmarkEnd w:id="310"/>
       <w:bookmarkEnd w:id="311"/>
+      <w:bookmarkEnd w:id="312"/>
     </w:p>
     <w:p>
       <w:pPr>
@@ -21540,18 +21642,17 @@
       <w:pPr>
         <w:pStyle w:val="Heading3"/>
       </w:pPr>
-      <w:bookmarkStart w:id="312" w:name="_Toc68536080"/>
-      <w:bookmarkStart w:id="313" w:name="_Toc68627272"/>
-      <w:bookmarkStart w:id="314" w:name="_Toc68957503"/>
-      <w:bookmarkStart w:id="315" w:name="_Toc68957573"/>
-      <w:bookmarkStart w:id="316" w:name="_Toc68958796"/>
-      <w:bookmarkStart w:id="317" w:name="_Toc69324749"/>
-      <w:bookmarkStart w:id="318" w:name="_Toc69324927"/>
-      <w:bookmarkStart w:id="319" w:name="_Toc89807344"/>
+      <w:bookmarkStart w:id="313" w:name="_Toc68536080"/>
+      <w:bookmarkStart w:id="314" w:name="_Toc68627272"/>
+      <w:bookmarkStart w:id="315" w:name="_Toc68957503"/>
+      <w:bookmarkStart w:id="316" w:name="_Toc68957573"/>
+      <w:bookmarkStart w:id="317" w:name="_Toc68958796"/>
+      <w:bookmarkStart w:id="318" w:name="_Toc69324749"/>
+      <w:bookmarkStart w:id="319" w:name="_Toc69324927"/>
+      <w:bookmarkStart w:id="320" w:name="_Toc89807344"/>
       <w:r>
         <w:t>3.2.35. Functional requirement 35</w:t>
       </w:r>
-      <w:bookmarkEnd w:id="312"/>
       <w:bookmarkEnd w:id="313"/>
       <w:bookmarkEnd w:id="314"/>
       <w:bookmarkEnd w:id="315"/>
@@ -21559,6 +21660,7 @@
       <w:bookmarkEnd w:id="317"/>
       <w:bookmarkEnd w:id="318"/>
       <w:bookmarkEnd w:id="319"/>
+      <w:bookmarkEnd w:id="320"/>
     </w:p>
     <w:p>
       <w:pPr>
@@ -21769,18 +21871,17 @@
       <w:pPr>
         <w:pStyle w:val="Heading3"/>
       </w:pPr>
-      <w:bookmarkStart w:id="320" w:name="_Toc68536081"/>
-      <w:bookmarkStart w:id="321" w:name="_Toc68627273"/>
-      <w:bookmarkStart w:id="322" w:name="_Toc68957504"/>
-      <w:bookmarkStart w:id="323" w:name="_Toc68957574"/>
-      <w:bookmarkStart w:id="324" w:name="_Toc68958797"/>
-      <w:bookmarkStart w:id="325" w:name="_Toc69324750"/>
-      <w:bookmarkStart w:id="326" w:name="_Toc69324928"/>
-      <w:bookmarkStart w:id="327" w:name="_Toc89807345"/>
+      <w:bookmarkStart w:id="321" w:name="_Toc68536081"/>
+      <w:bookmarkStart w:id="322" w:name="_Toc68627273"/>
+      <w:bookmarkStart w:id="323" w:name="_Toc68957504"/>
+      <w:bookmarkStart w:id="324" w:name="_Toc68957574"/>
+      <w:bookmarkStart w:id="325" w:name="_Toc68958797"/>
+      <w:bookmarkStart w:id="326" w:name="_Toc69324750"/>
+      <w:bookmarkStart w:id="327" w:name="_Toc69324928"/>
+      <w:bookmarkStart w:id="328" w:name="_Toc89807345"/>
       <w:r>
         <w:t>3.2.36. Functional requirement 36</w:t>
       </w:r>
-      <w:bookmarkEnd w:id="320"/>
       <w:bookmarkEnd w:id="321"/>
       <w:bookmarkEnd w:id="322"/>
       <w:bookmarkEnd w:id="323"/>
@@ -21788,6 +21889,7 @@
       <w:bookmarkEnd w:id="325"/>
       <w:bookmarkEnd w:id="326"/>
       <w:bookmarkEnd w:id="327"/>
+      <w:bookmarkEnd w:id="328"/>
     </w:p>
     <w:p>
       <w:pPr>
@@ -21999,18 +22101,17 @@
       <w:pPr>
         <w:pStyle w:val="Heading3"/>
       </w:pPr>
-      <w:bookmarkStart w:id="328" w:name="_Toc68536082"/>
-      <w:bookmarkStart w:id="329" w:name="_Toc68627274"/>
-      <w:bookmarkStart w:id="330" w:name="_Toc68957505"/>
-      <w:bookmarkStart w:id="331" w:name="_Toc68957575"/>
-      <w:bookmarkStart w:id="332" w:name="_Toc68958798"/>
-      <w:bookmarkStart w:id="333" w:name="_Toc69324751"/>
-      <w:bookmarkStart w:id="334" w:name="_Toc69324929"/>
-      <w:bookmarkStart w:id="335" w:name="_Toc89807346"/>
+      <w:bookmarkStart w:id="329" w:name="_Toc68536082"/>
+      <w:bookmarkStart w:id="330" w:name="_Toc68627274"/>
+      <w:bookmarkStart w:id="331" w:name="_Toc68957505"/>
+      <w:bookmarkStart w:id="332" w:name="_Toc68957575"/>
+      <w:bookmarkStart w:id="333" w:name="_Toc68958798"/>
+      <w:bookmarkStart w:id="334" w:name="_Toc69324751"/>
+      <w:bookmarkStart w:id="335" w:name="_Toc69324929"/>
+      <w:bookmarkStart w:id="336" w:name="_Toc89807346"/>
       <w:r>
         <w:t>3.2.37. Functional requirement 37</w:t>
       </w:r>
-      <w:bookmarkEnd w:id="328"/>
       <w:bookmarkEnd w:id="329"/>
       <w:bookmarkEnd w:id="330"/>
       <w:bookmarkEnd w:id="331"/>
@@ -22018,6 +22119,7 @@
       <w:bookmarkEnd w:id="333"/>
       <w:bookmarkEnd w:id="334"/>
       <w:bookmarkEnd w:id="335"/>
+      <w:bookmarkEnd w:id="336"/>
     </w:p>
     <w:p>
       <w:pPr>
@@ -22237,26 +22339,26 @@
       <w:pPr>
         <w:pStyle w:val="Heading2"/>
       </w:pPr>
-      <w:bookmarkStart w:id="336" w:name="_Toc68957576"/>
-      <w:bookmarkStart w:id="337" w:name="_Toc89807347"/>
+      <w:bookmarkStart w:id="337" w:name="_Toc68957576"/>
+      <w:bookmarkStart w:id="338" w:name="_Toc89807347"/>
       <w:r>
         <w:lastRenderedPageBreak/>
         <w:t>3.3 Non-Functional Requirements</w:t>
       </w:r>
-      <w:bookmarkEnd w:id="336"/>
       <w:bookmarkEnd w:id="337"/>
+      <w:bookmarkEnd w:id="338"/>
     </w:p>
     <w:p>
       <w:pPr>
         <w:pStyle w:val="Heading3"/>
       </w:pPr>
-      <w:bookmarkStart w:id="338" w:name="_Toc68957577"/>
-      <w:bookmarkStart w:id="339" w:name="_Toc89807348"/>
+      <w:bookmarkStart w:id="339" w:name="_Toc68957577"/>
+      <w:bookmarkStart w:id="340" w:name="_Toc89807348"/>
       <w:r>
         <w:t>3.3.1 Look and feel requirements</w:t>
       </w:r>
-      <w:bookmarkEnd w:id="338"/>
       <w:bookmarkEnd w:id="339"/>
+      <w:bookmarkEnd w:id="340"/>
     </w:p>
     <w:p>
       <w:pPr>
@@ -22439,7 +22541,7 @@
         <w:t xml:space="preserve">design colors must </w:t>
       </w:r>
       <w:r>
-        <w:t>rely mainly on the two primary colors of the brand, while following LFR1</w:t>
+        <w:t>rely mainly on the two primary colors of the brand while following LFR1</w:t>
       </w:r>
       <w:r>
         <w:t xml:space="preserve">. </w:t>
@@ -22509,16 +22611,16 @@
       <w:pPr>
         <w:pStyle w:val="Heading3"/>
       </w:pPr>
-      <w:bookmarkStart w:id="340" w:name="_Toc68957578"/>
-      <w:bookmarkStart w:id="341" w:name="_Toc89807349"/>
+      <w:bookmarkStart w:id="341" w:name="_Toc68957578"/>
+      <w:bookmarkStart w:id="342" w:name="_Toc89807349"/>
       <w:r>
         <w:t xml:space="preserve">3.3.2 </w:t>
       </w:r>
       <w:r>
         <w:t>Usability and humanity requirements</w:t>
       </w:r>
-      <w:bookmarkEnd w:id="340"/>
       <w:bookmarkEnd w:id="341"/>
+      <w:bookmarkEnd w:id="342"/>
     </w:p>
     <w:p>
       <w:pPr>
@@ -22769,16 +22871,16 @@
       <w:pPr>
         <w:pStyle w:val="Heading3"/>
       </w:pPr>
-      <w:bookmarkStart w:id="342" w:name="_Toc68957579"/>
-      <w:bookmarkStart w:id="343" w:name="_Toc89807350"/>
+      <w:bookmarkStart w:id="343" w:name="_Toc68957579"/>
+      <w:bookmarkStart w:id="344" w:name="_Toc89807350"/>
       <w:r>
         <w:t xml:space="preserve">3.3.3 </w:t>
       </w:r>
       <w:r>
         <w:t>Performance requirements</w:t>
       </w:r>
-      <w:bookmarkEnd w:id="342"/>
       <w:bookmarkEnd w:id="343"/>
+      <w:bookmarkEnd w:id="344"/>
     </w:p>
     <w:p>
       <w:pPr>
@@ -23292,8 +23394,8 @@
       <w:pPr>
         <w:pStyle w:val="Heading3"/>
       </w:pPr>
-      <w:bookmarkStart w:id="344" w:name="_Toc68957580"/>
-      <w:bookmarkStart w:id="345" w:name="_Toc89807351"/>
+      <w:bookmarkStart w:id="345" w:name="_Toc68957580"/>
+      <w:bookmarkStart w:id="346" w:name="_Toc89807351"/>
       <w:r>
         <w:t>3.3.</w:t>
       </w:r>
@@ -23306,8 +23408,8 @@
       <w:r>
         <w:t>Maintainability and support requirements</w:t>
       </w:r>
-      <w:bookmarkEnd w:id="344"/>
       <w:bookmarkEnd w:id="345"/>
+      <w:bookmarkEnd w:id="346"/>
     </w:p>
     <w:p>
       <w:pPr>
@@ -23545,8 +23647,8 @@
       <w:pPr>
         <w:pStyle w:val="Heading3"/>
       </w:pPr>
-      <w:bookmarkStart w:id="346" w:name="_Toc68957581"/>
-      <w:bookmarkStart w:id="347" w:name="_Toc89807352"/>
+      <w:bookmarkStart w:id="347" w:name="_Toc68957581"/>
+      <w:bookmarkStart w:id="348" w:name="_Toc89807352"/>
       <w:r>
         <w:t>3.3.</w:t>
       </w:r>
@@ -23559,15 +23661,21 @@
       <w:r>
         <w:t>Legal requirements</w:t>
       </w:r>
-      <w:bookmarkEnd w:id="346"/>
       <w:bookmarkEnd w:id="347"/>
+      <w:bookmarkEnd w:id="348"/>
     </w:p>
     <w:p>
       <w:pPr>
         <w:pStyle w:val="Heading4"/>
       </w:pPr>
       <w:r>
-        <w:t>3.3.5.1 Law abiding system</w:t>
+        <w:t>3.3.5.1 Law</w:t>
+      </w:r>
+      <w:r>
+        <w:t>-</w:t>
+      </w:r>
+      <w:r>
+        <w:t>abiding system</w:t>
       </w:r>
     </w:p>
     <w:p>
@@ -23696,26 +23804,26 @@
       <w:pPr>
         <w:pStyle w:val="Heading2"/>
       </w:pPr>
-      <w:bookmarkStart w:id="348" w:name="_Toc68957582"/>
-      <w:bookmarkStart w:id="349" w:name="_Toc89807353"/>
+      <w:bookmarkStart w:id="349" w:name="_Toc68957582"/>
+      <w:bookmarkStart w:id="350" w:name="_Toc89807353"/>
       <w:r>
         <w:lastRenderedPageBreak/>
         <w:t>3.4 Analysis</w:t>
       </w:r>
-      <w:bookmarkEnd w:id="348"/>
       <w:bookmarkEnd w:id="349"/>
+      <w:bookmarkEnd w:id="350"/>
     </w:p>
     <w:p>
       <w:pPr>
         <w:pStyle w:val="Heading3"/>
       </w:pPr>
-      <w:bookmarkStart w:id="350" w:name="_Toc68957583"/>
-      <w:bookmarkStart w:id="351" w:name="_Toc89807354"/>
+      <w:bookmarkStart w:id="351" w:name="_Toc68957583"/>
+      <w:bookmarkStart w:id="352" w:name="_Toc89807354"/>
       <w:r>
         <w:t>3.4.1 Constraints on objects attributes</w:t>
       </w:r>
-      <w:bookmarkEnd w:id="350"/>
       <w:bookmarkEnd w:id="351"/>
+      <w:bookmarkEnd w:id="352"/>
     </w:p>
     <w:p>
       <w:pPr>
@@ -24705,14 +24813,14 @@
       <w:pPr>
         <w:pStyle w:val="Heading3"/>
       </w:pPr>
-      <w:bookmarkStart w:id="352" w:name="_Toc68957584"/>
-      <w:bookmarkStart w:id="353" w:name="_Toc89807355"/>
+      <w:bookmarkStart w:id="353" w:name="_Toc68957584"/>
+      <w:bookmarkStart w:id="354" w:name="_Toc89807355"/>
       <w:r>
         <w:lastRenderedPageBreak/>
         <w:t>3.4.2 System Operations</w:t>
       </w:r>
-      <w:bookmarkEnd w:id="352"/>
       <w:bookmarkEnd w:id="353"/>
+      <w:bookmarkEnd w:id="354"/>
     </w:p>
     <w:p>
       <w:r>
@@ -26644,14 +26752,14 @@
       <w:pPr>
         <w:pStyle w:val="Heading3"/>
       </w:pPr>
-      <w:bookmarkStart w:id="354" w:name="_Toc68957585"/>
-      <w:bookmarkStart w:id="355" w:name="_Toc89807356"/>
+      <w:bookmarkStart w:id="355" w:name="_Toc68957585"/>
+      <w:bookmarkStart w:id="356" w:name="_Toc89807356"/>
       <w:r>
         <w:lastRenderedPageBreak/>
         <w:t>3.4.3 Analysis class diagram</w:t>
       </w:r>
-      <w:bookmarkEnd w:id="354"/>
       <w:bookmarkEnd w:id="355"/>
+      <w:bookmarkEnd w:id="356"/>
     </w:p>
     <w:p/>
     <w:p>
@@ -26716,7 +26824,7 @@
       <w:pPr>
         <w:pStyle w:val="Caption"/>
       </w:pPr>
-      <w:bookmarkStart w:id="356" w:name="_Toc89807282"/>
+      <w:bookmarkStart w:id="357" w:name="_Toc89807282"/>
       <w:r>
         <w:t xml:space="preserve">Figure </w:t>
       </w:r>
@@ -26734,7 +26842,7 @@
       <w:r>
         <w:t>Analysis class diagram</w:t>
       </w:r>
-      <w:bookmarkEnd w:id="356"/>
+      <w:bookmarkEnd w:id="357"/>
     </w:p>
     <w:p>
       <w:pPr>
@@ -26751,14 +26859,14 @@
       <w:pPr>
         <w:pStyle w:val="Heading2"/>
       </w:pPr>
-      <w:bookmarkStart w:id="357" w:name="_Toc68957586"/>
-      <w:bookmarkStart w:id="358" w:name="_Toc89807357"/>
+      <w:bookmarkStart w:id="358" w:name="_Toc68957586"/>
+      <w:bookmarkStart w:id="359" w:name="_Toc89807357"/>
       <w:r>
         <w:lastRenderedPageBreak/>
         <w:t>3.5 Glossary</w:t>
       </w:r>
-      <w:bookmarkEnd w:id="357"/>
       <w:bookmarkEnd w:id="358"/>
+      <w:bookmarkEnd w:id="359"/>
     </w:p>
     <w:p/>
     <w:tbl>
@@ -28174,13 +28282,13 @@
         <w:pStyle w:val="Heading3"/>
         <w:spacing w:after="240"/>
       </w:pPr>
-      <w:bookmarkStart w:id="359" w:name="_Toc68957587"/>
-      <w:bookmarkStart w:id="360" w:name="_Toc89807358"/>
+      <w:bookmarkStart w:id="360" w:name="_Toc68957587"/>
+      <w:bookmarkStart w:id="361" w:name="_Toc89807358"/>
       <w:r>
         <w:t>3.5.2 Glossary of class attributes</w:t>
       </w:r>
-      <w:bookmarkEnd w:id="359"/>
       <w:bookmarkEnd w:id="360"/>
+      <w:bookmarkEnd w:id="361"/>
     </w:p>
     <w:tbl>
       <w:tblPr>
@@ -33644,8 +33752,8 @@
           <w:lang w:val="en"/>
         </w:rPr>
       </w:pPr>
-      <w:bookmarkStart w:id="361" w:name="_Toc89807359"/>
-      <w:bookmarkStart w:id="362" w:name="_Toc68957588"/>
+      <w:bookmarkStart w:id="362" w:name="_Toc89807359"/>
+      <w:bookmarkStart w:id="363" w:name="_Toc68957588"/>
       <w:r>
         <w:rPr>
           <w:lang w:val="en"/>
@@ -33671,20 +33779,20 @@
         </w:rPr>
         <w:t xml:space="preserve"> and testing</w:t>
       </w:r>
-      <w:bookmarkEnd w:id="361"/>
+      <w:bookmarkEnd w:id="362"/>
     </w:p>
     <w:p>
       <w:pPr>
         <w:pStyle w:val="Heading2"/>
       </w:pPr>
-      <w:bookmarkStart w:id="363" w:name="_Toc89807360"/>
+      <w:bookmarkStart w:id="364" w:name="_Toc89807360"/>
       <w:r>
         <w:t xml:space="preserve">4.1 Development </w:t>
       </w:r>
       <w:r>
         <w:t>model</w:t>
       </w:r>
-      <w:bookmarkEnd w:id="363"/>
+      <w:bookmarkEnd w:id="364"/>
     </w:p>
     <w:p>
       <w:r>
@@ -33780,7 +33888,7 @@
       <w:pPr>
         <w:pStyle w:val="Caption"/>
       </w:pPr>
-      <w:bookmarkStart w:id="364" w:name="_Toc89807283"/>
+      <w:bookmarkStart w:id="365" w:name="_Toc89807283"/>
       <w:r>
         <w:t xml:space="preserve">Figure </w:t>
       </w:r>
@@ -33825,14 +33933,14 @@
           </w:r>
         </w:sdtContent>
       </w:sdt>
-      <w:bookmarkEnd w:id="364"/>
+      <w:bookmarkEnd w:id="365"/>
     </w:p>
     <w:p/>
     <w:p>
       <w:pPr>
         <w:pStyle w:val="Heading2"/>
       </w:pPr>
-      <w:bookmarkStart w:id="365" w:name="_Toc89807361"/>
+      <w:bookmarkStart w:id="366" w:name="_Toc89807361"/>
       <w:r>
         <w:t>4.</w:t>
       </w:r>
@@ -33845,7 +33953,7 @@
       <w:r>
         <w:t>Identity</w:t>
       </w:r>
-      <w:bookmarkEnd w:id="365"/>
+      <w:bookmarkEnd w:id="366"/>
     </w:p>
     <w:p>
       <w:pPr>
@@ -33902,7 +34010,7 @@
                                 <w:szCs w:val="24"/>
                               </w:rPr>
                             </w:pPr>
-                            <w:bookmarkStart w:id="366" w:name="_Toc89807284"/>
+                            <w:bookmarkStart w:id="367" w:name="_Toc89807284"/>
                             <w:r>
                               <w:t xml:space="preserve">Figure </w:t>
                             </w:r>
@@ -33917,7 +34025,7 @@
                             <w:r>
                               <w:t xml:space="preserve"> Rentool logo</w:t>
                             </w:r>
-                            <w:bookmarkEnd w:id="366"/>
+                            <w:bookmarkEnd w:id="367"/>
                           </w:p>
                         </w:txbxContent>
                       </wps:txbx>
@@ -34082,7 +34190,7 @@
       <w:pPr>
         <w:pStyle w:val="Heading2"/>
       </w:pPr>
-      <w:bookmarkStart w:id="367" w:name="_Toc89807362"/>
+      <w:bookmarkStart w:id="368" w:name="_Toc89807362"/>
       <w:r>
         <w:t>4.</w:t>
       </w:r>
@@ -34098,13 +34206,13 @@
       <w:r>
         <w:t>Infrastructure</w:t>
       </w:r>
-      <w:bookmarkEnd w:id="367"/>
+      <w:bookmarkEnd w:id="368"/>
     </w:p>
     <w:p>
       <w:pPr>
         <w:pStyle w:val="Heading3"/>
       </w:pPr>
-      <w:bookmarkStart w:id="368" w:name="_Toc89807363"/>
+      <w:bookmarkStart w:id="369" w:name="_Toc89807363"/>
       <w:r>
         <w:t>4.</w:t>
       </w:r>
@@ -34117,7 +34225,7 @@
       <w:r>
         <w:t>Frontend</w:t>
       </w:r>
-      <w:bookmarkEnd w:id="368"/>
+      <w:bookmarkEnd w:id="369"/>
       <w:r>
         <w:t xml:space="preserve"> </w:t>
       </w:r>
@@ -34176,7 +34284,7 @@
       <w:pPr>
         <w:pStyle w:val="Heading3"/>
       </w:pPr>
-      <w:bookmarkStart w:id="369" w:name="_Toc89807364"/>
+      <w:bookmarkStart w:id="370" w:name="_Toc89807364"/>
       <w:r>
         <w:t>4.</w:t>
       </w:r>
@@ -34189,7 +34297,7 @@
       <w:r>
         <w:t>Backend</w:t>
       </w:r>
-      <w:bookmarkEnd w:id="369"/>
+      <w:bookmarkEnd w:id="370"/>
     </w:p>
     <w:p>
       <w:pPr>
@@ -34882,7 +34990,7 @@
       <w:pPr>
         <w:pStyle w:val="Caption"/>
       </w:pPr>
-      <w:bookmarkStart w:id="370" w:name="_Toc89807285"/>
+      <w:bookmarkStart w:id="371" w:name="_Toc89807285"/>
       <w:r>
         <w:t xml:space="preserve">Figure </w:t>
       </w:r>
@@ -34897,7 +35005,7 @@
       <w:r>
         <w:t xml:space="preserve"> A simplified map of the database</w:t>
       </w:r>
-      <w:bookmarkEnd w:id="370"/>
+      <w:bookmarkEnd w:id="371"/>
     </w:p>
     <w:p/>
     <w:p>
@@ -36633,7 +36741,7 @@
           <w:bCs/>
         </w:rPr>
       </w:pPr>
-      <w:bookmarkStart w:id="371" w:name="_Toc89807286"/>
+      <w:bookmarkStart w:id="372" w:name="_Toc89807286"/>
       <w:r>
         <w:t xml:space="preserve">Figure </w:t>
       </w:r>
@@ -36654,7 +36762,7 @@
         </w:rPr>
         <w:t>, black: specific file.</w:t>
       </w:r>
-      <w:bookmarkEnd w:id="371"/>
+      <w:bookmarkEnd w:id="372"/>
     </w:p>
     <w:p>
       <w:pPr>
@@ -36776,7 +36884,7 @@
       <w:pPr>
         <w:pStyle w:val="Heading2"/>
       </w:pPr>
-      <w:bookmarkStart w:id="372" w:name="_Toc89807365"/>
+      <w:bookmarkStart w:id="373" w:name="_Toc89807365"/>
       <w:r>
         <w:t>4.</w:t>
       </w:r>
@@ -36789,7 +36897,7 @@
       <w:r>
         <w:t>Payments</w:t>
       </w:r>
-      <w:bookmarkEnd w:id="372"/>
+      <w:bookmarkEnd w:id="373"/>
     </w:p>
     <w:p>
       <w:r>
@@ -36834,8 +36942,8 @@
       <w:pPr>
         <w:pStyle w:val="Heading3"/>
       </w:pPr>
-      <w:bookmarkStart w:id="373" w:name="_Ref89536799"/>
-      <w:bookmarkStart w:id="374" w:name="_Toc89807366"/>
+      <w:bookmarkStart w:id="374" w:name="_Ref89536799"/>
+      <w:bookmarkStart w:id="375" w:name="_Toc89807366"/>
       <w:r>
         <w:t>4.</w:t>
       </w:r>
@@ -36848,8 +36956,8 @@
       <w:r>
         <w:t>Webhook</w:t>
       </w:r>
-      <w:bookmarkEnd w:id="373"/>
       <w:bookmarkEnd w:id="374"/>
+      <w:bookmarkEnd w:id="375"/>
     </w:p>
     <w:p>
       <w:pPr>
@@ -36950,8 +37058,8 @@
       <w:pPr>
         <w:pStyle w:val="Heading3"/>
       </w:pPr>
-      <w:bookmarkStart w:id="375" w:name="_Ref89536342"/>
-      <w:bookmarkStart w:id="376" w:name="_Toc89807367"/>
+      <w:bookmarkStart w:id="376" w:name="_Ref89536342"/>
+      <w:bookmarkStart w:id="377" w:name="_Toc89807367"/>
       <w:r>
         <w:lastRenderedPageBreak/>
         <w:t>4.</w:t>
@@ -36965,8 +37073,8 @@
       <w:r>
         <w:t>Adding a credit/debit card</w:t>
       </w:r>
-      <w:bookmarkEnd w:id="375"/>
       <w:bookmarkEnd w:id="376"/>
+      <w:bookmarkEnd w:id="377"/>
     </w:p>
     <w:p>
       <w:pPr>
@@ -37191,7 +37299,7 @@
           <w:color w:val="FF0000"/>
         </w:rPr>
       </w:pPr>
-      <w:bookmarkStart w:id="377" w:name="_Toc89807287"/>
+      <w:bookmarkStart w:id="378" w:name="_Toc89807287"/>
       <w:r>
         <w:t xml:space="preserve">Figure </w:t>
       </w:r>
@@ -37206,7 +37314,7 @@
       <w:r>
         <w:t xml:space="preserve"> Sequence diagram of adding a credit/debit card</w:t>
       </w:r>
-      <w:bookmarkEnd w:id="377"/>
+      <w:bookmarkEnd w:id="378"/>
     </w:p>
     <w:p>
       <w:pPr>
@@ -37220,7 +37328,7 @@
       <w:pPr>
         <w:pStyle w:val="Heading3"/>
       </w:pPr>
-      <w:bookmarkStart w:id="378" w:name="_Toc89807368"/>
+      <w:bookmarkStart w:id="379" w:name="_Toc89807368"/>
       <w:r>
         <w:lastRenderedPageBreak/>
         <w:t>4.</w:t>
@@ -37234,7 +37342,7 @@
       <w:r>
         <w:t>Handling start and end rent payments</w:t>
       </w:r>
-      <w:bookmarkEnd w:id="378"/>
+      <w:bookmarkEnd w:id="379"/>
     </w:p>
     <w:p>
       <w:pPr>
@@ -37558,8 +37666,8 @@
       <w:pPr>
         <w:pStyle w:val="Heading2"/>
       </w:pPr>
-      <w:bookmarkStart w:id="379" w:name="_Ref89537344"/>
-      <w:bookmarkStart w:id="380" w:name="_Toc89807369"/>
+      <w:bookmarkStart w:id="380" w:name="_Ref89537344"/>
+      <w:bookmarkStart w:id="381" w:name="_Toc89807369"/>
       <w:r>
         <w:t>4.</w:t>
       </w:r>
@@ -37572,8 +37680,8 @@
       <w:r>
         <w:t>Notifications</w:t>
       </w:r>
-      <w:bookmarkEnd w:id="379"/>
       <w:bookmarkEnd w:id="380"/>
+      <w:bookmarkEnd w:id="381"/>
     </w:p>
     <w:p>
       <w:pPr>
@@ -37632,7 +37740,7 @@
       <w:pPr>
         <w:pStyle w:val="Heading2"/>
       </w:pPr>
-      <w:bookmarkStart w:id="381" w:name="_Toc89807370"/>
+      <w:bookmarkStart w:id="382" w:name="_Toc89807370"/>
       <w:r>
         <w:lastRenderedPageBreak/>
         <w:t>4.</w:t>
@@ -37646,13 +37754,13 @@
       <w:r>
         <w:t>Posts and requests</w:t>
       </w:r>
-      <w:bookmarkEnd w:id="381"/>
+      <w:bookmarkEnd w:id="382"/>
     </w:p>
     <w:p>
       <w:pPr>
         <w:pStyle w:val="Heading3"/>
       </w:pPr>
-      <w:bookmarkStart w:id="382" w:name="_Toc89807371"/>
+      <w:bookmarkStart w:id="383" w:name="_Toc89807371"/>
       <w:r>
         <w:t>4.</w:t>
       </w:r>
@@ -37665,7 +37773,7 @@
       <w:r>
         <w:t>Creating posts</w:t>
       </w:r>
-      <w:bookmarkEnd w:id="382"/>
+      <w:bookmarkEnd w:id="383"/>
     </w:p>
     <w:p>
       <w:pPr>
@@ -37689,7 +37797,7 @@
       <w:pPr>
         <w:pStyle w:val="Heading3"/>
       </w:pPr>
-      <w:bookmarkStart w:id="383" w:name="_Toc89807372"/>
+      <w:bookmarkStart w:id="384" w:name="_Toc89807372"/>
       <w:r>
         <w:t>4.</w:t>
       </w:r>
@@ -37702,7 +37810,7 @@
       <w:r>
         <w:t>Sending a request</w:t>
       </w:r>
-      <w:bookmarkEnd w:id="383"/>
+      <w:bookmarkEnd w:id="384"/>
     </w:p>
     <w:p>
       <w:pPr>
@@ -37732,7 +37840,7 @@
       <w:pPr>
         <w:pStyle w:val="Heading3"/>
       </w:pPr>
-      <w:bookmarkStart w:id="384" w:name="_Toc89807373"/>
+      <w:bookmarkStart w:id="385" w:name="_Toc89807373"/>
       <w:r>
         <w:t>4.</w:t>
       </w:r>
@@ -37745,7 +37853,7 @@
       <w:r>
         <w:t>Accepting requests</w:t>
       </w:r>
-      <w:bookmarkEnd w:id="384"/>
+      <w:bookmarkEnd w:id="385"/>
     </w:p>
     <w:p>
       <w:pPr>
@@ -37871,8 +37979,8 @@
       <w:pPr>
         <w:pStyle w:val="Heading3"/>
       </w:pPr>
-      <w:bookmarkStart w:id="385" w:name="_Ref89537241"/>
-      <w:bookmarkStart w:id="386" w:name="_Toc89807374"/>
+      <w:bookmarkStart w:id="386" w:name="_Ref89537241"/>
+      <w:bookmarkStart w:id="387" w:name="_Toc89807374"/>
       <w:r>
         <w:t>4.</w:t>
       </w:r>
@@ -37885,8 +37993,8 @@
       <w:r>
         <w:t>Chat System</w:t>
       </w:r>
-      <w:bookmarkEnd w:id="385"/>
       <w:bookmarkEnd w:id="386"/>
+      <w:bookmarkEnd w:id="387"/>
     </w:p>
     <w:p>
       <w:pPr>
@@ -37921,7 +38029,7 @@
       <w:pPr>
         <w:pStyle w:val="Heading2"/>
       </w:pPr>
-      <w:bookmarkStart w:id="387" w:name="_Toc89807375"/>
+      <w:bookmarkStart w:id="388" w:name="_Toc89807375"/>
       <w:r>
         <w:t>4.</w:t>
       </w:r>
@@ -37934,7 +38042,7 @@
       <w:r>
         <w:t>Reviews</w:t>
       </w:r>
-      <w:bookmarkEnd w:id="387"/>
+      <w:bookmarkEnd w:id="388"/>
     </w:p>
     <w:p>
       <w:pPr>
@@ -38060,8 +38168,8 @@
       <w:pPr>
         <w:pStyle w:val="Heading2"/>
       </w:pPr>
-      <w:bookmarkStart w:id="388" w:name="_Ref89537104"/>
-      <w:bookmarkStart w:id="389" w:name="_Toc89807376"/>
+      <w:bookmarkStart w:id="389" w:name="_Ref89537104"/>
+      <w:bookmarkStart w:id="390" w:name="_Toc89807376"/>
       <w:r>
         <w:t>4.</w:t>
       </w:r>
@@ -38074,8 +38182,8 @@
       <w:r>
         <w:t>Search</w:t>
       </w:r>
-      <w:bookmarkEnd w:id="388"/>
       <w:bookmarkEnd w:id="389"/>
+      <w:bookmarkEnd w:id="390"/>
     </w:p>
     <w:p>
       <w:pPr>
@@ -38244,7 +38352,7 @@
       <w:pPr>
         <w:pStyle w:val="Heading2"/>
       </w:pPr>
-      <w:bookmarkStart w:id="390" w:name="_Toc89807377"/>
+      <w:bookmarkStart w:id="391" w:name="_Toc89807377"/>
       <w:r>
         <w:t>4.</w:t>
       </w:r>
@@ -38257,7 +38365,7 @@
       <w:r>
         <w:t>Admins</w:t>
       </w:r>
-      <w:bookmarkEnd w:id="390"/>
+      <w:bookmarkEnd w:id="391"/>
     </w:p>
     <w:p>
       <w:pPr>
@@ -38313,7 +38421,7 @@
                                 <w:szCs w:val="24"/>
                               </w:rPr>
                             </w:pPr>
-                            <w:bookmarkStart w:id="391" w:name="_Toc89807288"/>
+                            <w:bookmarkStart w:id="392" w:name="_Toc89807288"/>
                             <w:r>
                               <w:t xml:space="preserve">Figure </w:t>
                             </w:r>
@@ -38328,7 +38436,7 @@
                             <w:r>
                               <w:t xml:space="preserve"> The menu for setting a Firebase admin’s role.</w:t>
                             </w:r>
-                            <w:bookmarkEnd w:id="391"/>
+                            <w:bookmarkEnd w:id="392"/>
                           </w:p>
                         </w:txbxContent>
                       </wps:txbx>
@@ -38527,7 +38635,7 @@
       <w:pPr>
         <w:pStyle w:val="Heading3"/>
       </w:pPr>
-      <w:bookmarkStart w:id="392" w:name="_Toc89807378"/>
+      <w:bookmarkStart w:id="393" w:name="_Toc89807378"/>
       <w:r>
         <w:t>4.</w:t>
       </w:r>
@@ -38540,7 +38648,7 @@
       <w:r>
         <w:t>Disagreement cases</w:t>
       </w:r>
-      <w:bookmarkEnd w:id="392"/>
+      <w:bookmarkEnd w:id="393"/>
     </w:p>
     <w:p>
       <w:pPr>
@@ -38604,7 +38712,7 @@
       <w:pPr>
         <w:pStyle w:val="Heading2"/>
       </w:pPr>
-      <w:bookmarkStart w:id="393" w:name="_Toc89807379"/>
+      <w:bookmarkStart w:id="394" w:name="_Toc89807379"/>
       <w:r>
         <w:t>4.</w:t>
       </w:r>
@@ -38617,7 +38725,7 @@
       <w:r>
         <w:t>Testing</w:t>
       </w:r>
-      <w:bookmarkEnd w:id="393"/>
+      <w:bookmarkEnd w:id="394"/>
     </w:p>
     <w:p>
       <w:pPr>
@@ -38673,7 +38781,7 @@
                                 <w:szCs w:val="24"/>
                               </w:rPr>
                             </w:pPr>
-                            <w:bookmarkStart w:id="394" w:name="_Toc89807289"/>
+                            <w:bookmarkStart w:id="395" w:name="_Toc89807289"/>
                             <w:r>
                               <w:t xml:space="preserve">Figure </w:t>
                             </w:r>
@@ -38694,7 +38802,7 @@
                               </w:rPr>
                               <w:t>s.</w:t>
                             </w:r>
-                            <w:bookmarkEnd w:id="394"/>
+                            <w:bookmarkEnd w:id="395"/>
                           </w:p>
                         </w:txbxContent>
                       </wps:txbx>
@@ -38999,7 +39107,7 @@
           <w:color w:val="FF0000"/>
         </w:rPr>
       </w:pPr>
-      <w:bookmarkStart w:id="395" w:name="_Toc89807290"/>
+      <w:bookmarkStart w:id="396" w:name="_Toc89807290"/>
       <w:r>
         <w:t xml:space="preserve">Figure </w:t>
       </w:r>
@@ -39017,14 +39125,14 @@
       <w:r>
         <w:t>Successful tests with GitHub Actions on pull request #47. This pull request was used to merge searching with Algolia feature to the master branch.</w:t>
       </w:r>
-      <w:bookmarkEnd w:id="395"/>
+      <w:bookmarkEnd w:id="396"/>
     </w:p>
     <w:p/>
     <w:p>
       <w:pPr>
         <w:pStyle w:val="Heading2"/>
       </w:pPr>
-      <w:bookmarkStart w:id="396" w:name="_Toc89807380"/>
+      <w:bookmarkStart w:id="397" w:name="_Toc89807380"/>
       <w:r>
         <w:t>4.1</w:t>
       </w:r>
@@ -39037,7 +39145,7 @@
       <w:r>
         <w:t>Implementation-Folder</w:t>
       </w:r>
-      <w:bookmarkEnd w:id="396"/>
+      <w:bookmarkEnd w:id="397"/>
       <w:r>
         <w:t xml:space="preserve"> </w:t>
       </w:r>
@@ -39817,8 +39925,8 @@
           <w:lang w:val="en"/>
         </w:rPr>
       </w:pPr>
-      <w:bookmarkStart w:id="397" w:name="_Toc89807381"/>
-      <w:bookmarkEnd w:id="362"/>
+      <w:bookmarkStart w:id="398" w:name="_Toc89807381"/>
+      <w:bookmarkEnd w:id="363"/>
       <w:r>
         <w:rPr>
           <w:lang w:val="en"/>
@@ -39835,7 +39943,7 @@
       <w:r>
         <w:t>and discussion</w:t>
       </w:r>
-      <w:bookmarkEnd w:id="397"/>
+      <w:bookmarkEnd w:id="398"/>
     </w:p>
     <w:p>
       <w:pPr>
@@ -40088,7 +40196,7 @@
       <w:pPr>
         <w:pStyle w:val="Caption"/>
       </w:pPr>
-      <w:bookmarkStart w:id="398" w:name="_Toc89807291"/>
+      <w:bookmarkStart w:id="399" w:name="_Toc89807291"/>
       <w:r>
         <w:t xml:space="preserve">Figure </w:t>
       </w:r>
@@ -40106,7 +40214,7 @@
       <w:r>
         <w:t>Google sponsored results. The first result's website paid Google to be shown first.</w:t>
       </w:r>
-      <w:bookmarkEnd w:id="398"/>
+      <w:bookmarkEnd w:id="399"/>
     </w:p>
     <w:p>
       <w:pPr>
@@ -40173,12 +40281,12 @@
       <w:pPr>
         <w:pStyle w:val="Heading1"/>
       </w:pPr>
-      <w:bookmarkStart w:id="399" w:name="_Toc89807382"/>
+      <w:bookmarkStart w:id="400" w:name="_Toc89807382"/>
       <w:r>
         <w:lastRenderedPageBreak/>
         <w:t>Chapter 6 – Conclusion</w:t>
       </w:r>
-      <w:bookmarkEnd w:id="399"/>
+      <w:bookmarkEnd w:id="400"/>
     </w:p>
     <w:p>
       <w:pPr>
@@ -40372,8 +40480,8 @@
         </w:sectPr>
       </w:pPr>
     </w:p>
-    <w:bookmarkStart w:id="400" w:name="_Toc68957589" w:displacedByCustomXml="next"/>
-    <w:bookmarkStart w:id="401" w:name="_Toc89807383" w:displacedByCustomXml="next"/>
+    <w:bookmarkStart w:id="401" w:name="_Toc68957589" w:displacedByCustomXml="next"/>
+    <w:bookmarkStart w:id="402" w:name="_Toc89807383" w:displacedByCustomXml="next"/>
     <w:sdt>
       <w:sdtPr>
         <w:rPr>
@@ -40398,8 +40506,8 @@
           <w:r>
             <w:t>References</w:t>
           </w:r>
+          <w:bookmarkEnd w:id="402"/>
           <w:bookmarkEnd w:id="401"/>
-          <w:bookmarkEnd w:id="400"/>
         </w:p>
         <w:sdt>
           <w:sdtPr>
@@ -40834,7 +40942,7 @@
           <w:lang w:val="en"/>
         </w:rPr>
       </w:pPr>
-      <w:bookmarkStart w:id="402" w:name="_Toc89807384"/>
+      <w:bookmarkStart w:id="403" w:name="_Toc89807384"/>
       <w:r>
         <w:rPr>
           <w:lang w:val="en"/>
@@ -40842,7 +40950,7 @@
         <w:lastRenderedPageBreak/>
         <w:t>Appendices</w:t>
       </w:r>
-      <w:bookmarkEnd w:id="402"/>
+      <w:bookmarkEnd w:id="403"/>
     </w:p>
     <w:p>
       <w:pPr>
@@ -40851,7 +40959,7 @@
           <w:lang w:val="en"/>
         </w:rPr>
       </w:pPr>
-      <w:bookmarkStart w:id="403" w:name="_Toc89807385"/>
+      <w:bookmarkStart w:id="404" w:name="_Toc89807385"/>
       <w:r>
         <w:rPr>
           <w:lang w:val="en"/>
@@ -40861,7 +40969,7 @@
       <w:r>
         <w:t>Figures</w:t>
       </w:r>
-      <w:bookmarkEnd w:id="403"/>
+      <w:bookmarkEnd w:id="404"/>
     </w:p>
     <w:p>
       <w:pPr>

</xml_diff>

<commit_message>
grammerly - finished c4
</commit_message>
<xml_diff>
--- a/Report/Laith_Hussam_Shono-TM471_Project_Report2.docx
+++ b/Report/Laith_Hussam_Shono-TM471_Project_Report2.docx
@@ -33805,7 +33805,7 @@
         <w:t>model</w:t>
       </w:r>
       <w:r>
-        <w:t xml:space="preserve"> to develop this system. The reason was because of my lack of experience developing e-commerce </w:t>
+        <w:t xml:space="preserve"> to develop this system. The reason was my lack of experience developing e-commerce </w:t>
       </w:r>
       <w:r>
         <w:t xml:space="preserve">and rental </w:t>
@@ -34060,35 +34060,22 @@
                           <w:szCs w:val="24"/>
                         </w:rPr>
                       </w:pPr>
-                      <w:bookmarkStart w:id="367" w:name="_Toc89807284"/>
+                      <w:bookmarkStart w:id="368" w:name="_Toc89807284"/>
                       <w:r>
                         <w:t xml:space="preserve">Figure </w:t>
                       </w:r>
-                      <w:r>
-                        <w:fldChar w:fldCharType="begin"/>
-                      </w:r>
-                      <w:r>
-                        <w:instrText xml:space="preserve"> SEQ Figure \* ARABIC </w:instrText>
-                      </w:r>
-                      <w:r>
-                        <w:fldChar w:fldCharType="separate"/>
-                      </w:r>
-                      <w:r>
-                        <w:rPr>
-                          <w:noProof/>
-                        </w:rPr>
-                        <w:t>8</w:t>
-                      </w:r>
-                      <w:r>
-                        <w:rPr>
-                          <w:noProof/>
-                        </w:rPr>
-                        <w:fldChar w:fldCharType="end"/>
-                      </w:r>
+                      <w:fldSimple w:instr=" SEQ Figure \* ARABIC ">
+                        <w:r>
+                          <w:rPr>
+                            <w:noProof/>
+                          </w:rPr>
+                          <w:t>8</w:t>
+                        </w:r>
+                      </w:fldSimple>
                       <w:r>
                         <w:t xml:space="preserve"> Rentool logo</w:t>
                       </w:r>
-                      <w:bookmarkEnd w:id="367"/>
+                      <w:bookmarkEnd w:id="368"/>
                     </w:p>
                   </w:txbxContent>
                 </v:textbox>
@@ -34182,7 +34169,13 @@
         <w:t>◼</w:t>
       </w:r>
       <w:r>
-        <w:t>) and white. The logo is designed with Figma using free to use vectors from Material Design by Google and the typeface font family is NATS.</w:t>
+        <w:t>) and white. The logo is designed with Figma using free</w:t>
+      </w:r>
+      <w:r>
+        <w:t>-to-</w:t>
+      </w:r>
+      <w:r>
+        <w:t>use vectors from Material Design by Google and the typeface font family is NATS.</w:t>
       </w:r>
     </w:p>
     <w:p/>
@@ -34190,7 +34183,7 @@
       <w:pPr>
         <w:pStyle w:val="Heading2"/>
       </w:pPr>
-      <w:bookmarkStart w:id="368" w:name="_Toc89807362"/>
+      <w:bookmarkStart w:id="369" w:name="_Toc89807362"/>
       <w:r>
         <w:t>4.</w:t>
       </w:r>
@@ -34206,13 +34199,13 @@
       <w:r>
         <w:t>Infrastructure</w:t>
       </w:r>
-      <w:bookmarkEnd w:id="368"/>
+      <w:bookmarkEnd w:id="369"/>
     </w:p>
     <w:p>
       <w:pPr>
         <w:pStyle w:val="Heading3"/>
       </w:pPr>
-      <w:bookmarkStart w:id="369" w:name="_Toc89807363"/>
+      <w:bookmarkStart w:id="370" w:name="_Toc89807363"/>
       <w:r>
         <w:t>4.</w:t>
       </w:r>
@@ -34225,7 +34218,7 @@
       <w:r>
         <w:t>Frontend</w:t>
       </w:r>
-      <w:bookmarkEnd w:id="369"/>
+      <w:bookmarkEnd w:id="370"/>
       <w:r>
         <w:t xml:space="preserve"> </w:t>
       </w:r>
@@ -34235,7 +34228,19 @@
         <w:jc w:val="both"/>
       </w:pPr>
       <w:r>
-        <w:t xml:space="preserve">For the front-end, the app was developed and built using the Flutter framework by Google. Flutter allow building fast and beautiful apps for Android, iOS, the web, and other platforms with a single codebase. The programming language used is Dart which also has its own package manager, </w:t>
+        <w:t xml:space="preserve">For the front-end, the app was developed and built using the Flutter framework by Google. Flutter </w:t>
+      </w:r>
+      <w:r>
+        <w:t>makes it possible</w:t>
+      </w:r>
+      <w:r>
+        <w:t xml:space="preserve"> </w:t>
+      </w:r>
+      <w:r>
+        <w:t xml:space="preserve">to </w:t>
+      </w:r>
+      <w:r>
+        <w:t xml:space="preserve">build fast and beautiful apps for Android, iOS, the web, and other platforms with a single codebase. The programming language used is Dart which also has its own package manager, </w:t>
       </w:r>
       <w:hyperlink r:id="rId22" w:history="1">
         <w:r>
@@ -34257,7 +34262,13 @@
         <w:jc w:val="both"/>
       </w:pPr>
       <w:r>
-        <w:t>I chose Flutter because it’s great for this system as it can be compiled to Android, iOS, and a web app. Also, I’m very familiar with it and used it to build multiple apps for web and mobile. It has a lot of support and resources online. And there are official packages for Firebase SDKs and APIs which I’m using for the backend of the system.</w:t>
+        <w:t xml:space="preserve">I chose Flutter because it’s great for this system as it can be compiled to Android, iOS, and a web app. Also, I’m very familiar with it and used it to build multiple </w:t>
+      </w:r>
+      <w:r>
+        <w:t xml:space="preserve">mobile and web </w:t>
+      </w:r>
+      <w:r>
+        <w:t>apps. It has a lot of support and resources online. And there are official packages for Firebase SDKs and APIs which I’m using for the backend of the system.</w:t>
       </w:r>
     </w:p>
     <w:p>
@@ -34265,14 +34276,19 @@
         <w:jc w:val="both"/>
       </w:pPr>
       <w:r>
-        <w:lastRenderedPageBreak/>
-        <w:t xml:space="preserve">For UI design, I used Figma. Figma is a popular free to use </w:t>
+        <w:t>For UI design, I used Figma. Figma is a popular free</w:t>
+      </w:r>
+      <w:r>
+        <w:t>-to-</w:t>
+      </w:r>
+      <w:r>
+        <w:t xml:space="preserve">use </w:t>
       </w:r>
       <w:r>
         <w:t>vector graphics editor and prototyping tool</w:t>
       </w:r>
       <w:r>
-        <w:t xml:space="preserve"> that and I used it to design the app screens, buttons, widgets, and the logo.</w:t>
+        <w:t xml:space="preserve"> that and I used to design the app screens, buttons, widgets, and logo.</w:t>
       </w:r>
     </w:p>
     <w:p>
@@ -34284,7 +34300,7 @@
       <w:pPr>
         <w:pStyle w:val="Heading3"/>
       </w:pPr>
-      <w:bookmarkStart w:id="370" w:name="_Toc89807364"/>
+      <w:bookmarkStart w:id="371" w:name="_Toc89807364"/>
       <w:r>
         <w:t>4.</w:t>
       </w:r>
@@ -34297,7 +34313,7 @@
       <w:r>
         <w:t>Backend</w:t>
       </w:r>
-      <w:bookmarkEnd w:id="370"/>
+      <w:bookmarkEnd w:id="371"/>
     </w:p>
     <w:p>
       <w:pPr>
@@ -34342,7 +34358,13 @@
         <w:t>Firebase</w:t>
       </w:r>
       <w:r>
-        <w:t xml:space="preserve"> is an app development platform that offer a lot of features to build and deploy mobile and web apps.</w:t>
+        <w:t xml:space="preserve"> is an app development platform that offer</w:t>
+      </w:r>
+      <w:r>
+        <w:t>s</w:t>
+      </w:r>
+      <w:r>
+        <w:t xml:space="preserve"> a lot of features to build and deploy mobile and web apps.</w:t>
       </w:r>
     </w:p>
     <w:p>
@@ -34370,7 +34392,13 @@
         <w:jc w:val="both"/>
       </w:pPr>
       <w:r>
-        <w:t xml:space="preserve">For the authentication system the system uses </w:t>
+        <w:t>For the authentication system</w:t>
+      </w:r>
+      <w:r>
+        <w:t>,</w:t>
+      </w:r>
+      <w:r>
+        <w:t xml:space="preserve"> the system uses </w:t>
       </w:r>
       <w:r>
         <w:rPr>
@@ -34380,7 +34408,13 @@
         <w:t>Firebase Authentication</w:t>
       </w:r>
       <w:r>
-        <w:t xml:space="preserve"> to manage and handle users’ authentication. It allows users to create accounts using several methods, like the email and password, or with a phone number. It also allows signing users in using other providers such as Google, Facebook, Microsoft, Twitter, and much more. It can handle email verifications, password resets and more with very little effort from the developer. This provides a strong and reliable authentication system powered and backed up by Google. </w:t>
+        <w:t xml:space="preserve"> to manage and handle users’ authentication. It allows users to create accounts using several methods, like the email and password, or with a phone number. It also allows signing users in using other providers such as Google, Facebook, Microsoft, Twitter, and much more. It can handle email verifications, password resets</w:t>
+      </w:r>
+      <w:r>
+        <w:t>,</w:t>
+      </w:r>
+      <w:r>
+        <w:t xml:space="preserve"> and more with very little effort from the developer. This provides a strong and reliable authentication system powered and backed up by Google. </w:t>
       </w:r>
     </w:p>
     <w:p>
@@ -34389,7 +34423,19 @@
         <w:jc w:val="both"/>
       </w:pPr>
       <w:r>
-        <w:t xml:space="preserve">For this system the sign in methods </w:t>
+        <w:t>For this system</w:t>
+      </w:r>
+      <w:r>
+        <w:t>,</w:t>
+      </w:r>
+      <w:r>
+        <w:t xml:space="preserve"> the sign</w:t>
+      </w:r>
+      <w:r>
+        <w:t>-</w:t>
+      </w:r>
+      <w:r>
+        <w:t xml:space="preserve">in methods </w:t>
       </w:r>
       <w:r>
         <w:t>used are</w:t>
@@ -34423,7 +34469,7 @@
         <w:jc w:val="both"/>
       </w:pPr>
       <w:r>
-        <w:t xml:space="preserve">Once a user creates an account the account will be assigned a unique UID (short for: User ID) which will be used as a reference to this user’s account. </w:t>
+        <w:t xml:space="preserve">Once a user creates an account the account will be assigned a unique UID (short for User ID) which will be used as a reference to this user’s account. </w:t>
       </w:r>
     </w:p>
     <w:p>
@@ -34525,21 +34571,21 @@
         <w:t xml:space="preserve"> ‘checklist’</w:t>
       </w:r>
       <w:r>
-        <w:t xml:space="preserve"> document stores a checklist of whether the user has an ID number, has a </w:t>
+        <w:t xml:space="preserve"> document stores a checklist of whether the user has an ID number, has a credit/debit card and whether the card supports payouts (i.e., sending money directly </w:t>
+      </w:r>
+      <w:r>
+        <w:rPr>
+          <w:b/>
+          <w:bCs/>
+        </w:rPr>
+        <w:t>to</w:t>
+      </w:r>
+      <w:r>
+        <w:t xml:space="preserve"> the card). ‘checklist’ is automatically updated and is used to check all of these things without querying multiple documents. The user’s document also has other </w:t>
       </w:r>
       <w:r>
         <w:lastRenderedPageBreak/>
-        <w:t xml:space="preserve">credit/debit card and whether the card supports payouts (i.e., sending money directly </w:t>
-      </w:r>
-      <w:r>
-        <w:rPr>
-          <w:b/>
-          <w:bCs/>
-        </w:rPr>
-        <w:t>to</w:t>
-      </w:r>
-      <w:r>
-        <w:t xml:space="preserve"> the card). ‘checklist’ is automatically updated and is used to check all of these things without querying multiple documents. The user’s document also has other subcollections like ‘reviews’, ‘notifications’, ‘devices’</w:t>
+        <w:t>subcollections like ‘reviews’, ‘notifications’, ‘devices’</w:t>
       </w:r>
       <w:r>
         <w:t>,</w:t>
@@ -34763,7 +34809,13 @@
         <w:t>. This is</w:t>
       </w:r>
       <w:r>
-        <w:t xml:space="preserve"> to prevent users from making multiple accounts with the same id number, where the system checks if the ID number entered by the user already exist in this collection or not, and if it doesn’t, it gets added. </w:t>
+        <w:t xml:space="preserve"> to prevent users from making multiple accounts with the same id number, where the system checks if the ID number entered by the user already exist</w:t>
+      </w:r>
+      <w:r>
+        <w:t>s</w:t>
+      </w:r>
+      <w:r>
+        <w:t xml:space="preserve"> in this collection or not, and if it doesn’t, it gets added. </w:t>
       </w:r>
     </w:p>
     <w:p>
@@ -34806,19 +34858,37 @@
         <w:t xml:space="preserve"> set,</w:t>
       </w:r>
       <w:r>
-        <w:t xml:space="preserve"> the number will be added to this collection with the reason of the ban and the admin who banned him/her.</w:t>
+        <w:t xml:space="preserve"> the number will be added to this collection with the reason </w:t>
+      </w:r>
+      <w:r>
+        <w:t>for</w:t>
+      </w:r>
+      <w:r>
+        <w:t xml:space="preserve"> the ban and the admin who banned him/her.</w:t>
       </w:r>
       <w:r>
         <w:t xml:space="preserve"> </w:t>
       </w:r>
       <w:r>
-        <w:t xml:space="preserve">then if the user created another account and tried the same </w:t>
+        <w:t>T</w:t>
+      </w:r>
+      <w:r>
+        <w:t>hen</w:t>
+      </w:r>
+      <w:r>
+        <w:t>,</w:t>
+      </w:r>
+      <w:r>
+        <w:t xml:space="preserve"> if the user created another account and tried the same </w:t>
       </w:r>
       <w:r>
         <w:t>national ID number</w:t>
       </w:r>
       <w:r>
         <w:t xml:space="preserve"> it'll be rejected</w:t>
+      </w:r>
+      <w:r>
+        <w:t>.</w:t>
       </w:r>
     </w:p>
     <w:p>
@@ -34879,7 +34949,13 @@
         <w:jc w:val="both"/>
       </w:pPr>
       <w:r>
-        <w:t>‘admins’ stores the admins UIDs. Each document’s ID is an admin UID. When a document is added the user will be assigned as an admin. And the opposite if a document was removed.</w:t>
+        <w:t>‘admins’ stores the admins</w:t>
+      </w:r>
+      <w:r>
+        <w:t>'</w:t>
+      </w:r>
+      <w:r>
+        <w:t xml:space="preserve"> UIDs. Each document’s ID is an admin UID. When a document is added the user will be assigned as an admin. And the opposite if a document was removed.</w:t>
       </w:r>
     </w:p>
     <w:p>
@@ -34909,7 +34985,13 @@
         <w:t>’ store</w:t>
       </w:r>
       <w:r>
-        <w:t xml:space="preserve"> reference documents to describe the purpose of a payment. The IDs of the documents in this collection is used as reference code to the payment requests sent to Checkout API.</w:t>
+        <w:t xml:space="preserve"> reference documents to describe the purpose of a payment</w:t>
+      </w:r>
+      <w:r>
+        <w:t xml:space="preserve"> request</w:t>
+      </w:r>
+      <w:r>
+        <w:t>. The IDs of the documents in this collection is used as reference code to the payment requests sent to Checkout API.</w:t>
       </w:r>
     </w:p>
     <w:p/>
@@ -34990,7 +35072,7 @@
       <w:pPr>
         <w:pStyle w:val="Caption"/>
       </w:pPr>
-      <w:bookmarkStart w:id="371" w:name="_Toc89807285"/>
+      <w:bookmarkStart w:id="372" w:name="_Toc89807285"/>
       <w:r>
         <w:t xml:space="preserve">Figure </w:t>
       </w:r>
@@ -35005,7 +35087,7 @@
       <w:r>
         <w:t xml:space="preserve"> A simplified map of the database</w:t>
       </w:r>
-      <w:bookmarkEnd w:id="371"/>
+      <w:bookmarkEnd w:id="372"/>
     </w:p>
     <w:p/>
     <w:p>
@@ -35649,7 +35731,13 @@
         <w:t>Firebase Functions</w:t>
       </w:r>
       <w:r>
-        <w:t xml:space="preserve"> is a Firebase feature that allows the system to run backend code in the cloud on different events called either by HTTPS requests or one of Firebase several triggers. Most of the functions deployed in this system are triggered by Firestore triggers, which runs the functions when a document gets created, updated, or deleted.</w:t>
+        <w:t xml:space="preserve"> is a Firebase feature that allows the system to run backend code in the cloud on different events called either by HTTPS requests or one of Firebase</w:t>
+      </w:r>
+      <w:r>
+        <w:t>'s</w:t>
+      </w:r>
+      <w:r>
+        <w:t xml:space="preserve"> several triggers. Most of the functions deployed in this system are triggered by Firestore triggers, which run the functions when a document gets created, updated, or deleted.</w:t>
       </w:r>
     </w:p>
     <w:p>
@@ -35763,7 +35851,13 @@
         <w:t>toolDeleted</w:t>
       </w:r>
       <w:r>
-        <w:t xml:space="preserve"> runs when a tool document is deleted. It deletes the tool’s data from Algolia, delete the tool pictures and videos from storage, and deletes all the ‘requests’ subcollection.</w:t>
+        <w:t xml:space="preserve"> runs when a tool document is deleted. It deletes the tool’s data from Algolia, delete</w:t>
+      </w:r>
+      <w:r>
+        <w:t>s</w:t>
+      </w:r>
+      <w:r>
+        <w:t xml:space="preserve"> the tool pictures and videos from storage, and deletes all the ‘requests’ subcollection.</w:t>
       </w:r>
     </w:p>
     <w:p>
@@ -35789,7 +35883,7 @@
         <w:t>requestWrite</w:t>
       </w:r>
       <w:r>
-        <w:t xml:space="preserve"> runs when a tool-request document gets created, updated, or deleted. It handles with sending notifications, creating a reference in the renter’s ‘requests’ subcollection, and handling the request if it was accepted before being deleted.</w:t>
+        <w:t xml:space="preserve"> runs when a tool-request document gets created, updated, or deleted. It handles sending notifications, creating a reference in the renter’s ‘requests’ subcollection, and handling the request if it was accepted before being deleted.</w:t>
       </w:r>
     </w:p>
     <w:p>
@@ -35849,7 +35943,13 @@
         <w:t>deliverMeetingUpdated</w:t>
       </w:r>
       <w:r>
-        <w:t xml:space="preserve"> runs when the delivery meeting document gets updated. It handles the flow of the meeting. For example, if a user sets his/her arrival to false all the next steps will be set to false which are media and IDs confirmation in this case. It also adds the users’ IDs in meeting document when the ID confirmation step comes. And it starts the payment process and rent after IDs confirmation.</w:t>
+        <w:t xml:space="preserve"> runs when the delivery meeting document gets updated. It handles the flow of the meeting. For example, if a user sets his/her arrival to false all the next steps will be set to false which are media and IDs confirmation in this case. It also adds the users’ IDs in </w:t>
+      </w:r>
+      <w:r>
+        <w:t xml:space="preserve">the </w:t>
+      </w:r>
+      <w:r>
+        <w:t>meeting document when the ID confirmation step comes. And it starts the payment process and rent after IDs confirmation.</w:t>
       </w:r>
     </w:p>
     <w:p>
@@ -35909,7 +36009,13 @@
         <w:t>returnMeetingUpdated</w:t>
       </w:r>
       <w:r>
-        <w:t xml:space="preserve"> runs when return meeting document gets updated. It handles the flow of the meeting and the payments requests and refunds on the end of the rent.</w:t>
+        <w:t xml:space="preserve"> runs when return meeting document gets updated. It handles the flow of the meeting and the payments requests and refunds </w:t>
+      </w:r>
+      <w:r>
+        <w:t>at</w:t>
+      </w:r>
+      <w:r>
+        <w:t xml:space="preserve"> the end of the rent.</w:t>
       </w:r>
     </w:p>
     <w:p>
@@ -36161,7 +36267,19 @@
         <w:t>updateUserPhoto</w:t>
       </w:r>
       <w:r>
-        <w:t xml:space="preserve"> is an HTTPS function called by users to update their photo.</w:t>
+        <w:t xml:space="preserve"> is an HTTPS function called by users to update their </w:t>
+      </w:r>
+      <w:r>
+        <w:t xml:space="preserve">profile </w:t>
+      </w:r>
+      <w:r>
+        <w:t>photo</w:t>
+      </w:r>
+      <w:r>
+        <w:t>s</w:t>
+      </w:r>
+      <w:r>
+        <w:t>.</w:t>
       </w:r>
     </w:p>
     <w:p>
@@ -36287,7 +36405,13 @@
         <w:t xml:space="preserve"> runs</w:t>
       </w:r>
       <w:r>
-        <w:t xml:space="preserve"> when a document is created, updated, or deleted in the ‘admins’ collection. When a document is created it takes the document ID (which is a UID) and sets the user with this UID as an admin. And the opposite if the document id deleted where this function will unassign the user from the admin role.</w:t>
+        <w:t xml:space="preserve"> when a document is created, updated, or deleted in the ‘admins’ collection. When a document is created it takes the document ID (which is a UID) and sets the user with this UID as an admin. And the opposite if the document </w:t>
+      </w:r>
+      <w:r>
+        <w:t>is</w:t>
+      </w:r>
+      <w:r>
+        <w:t xml:space="preserve"> deleted where this function will unassign the user from the admin role.</w:t>
       </w:r>
     </w:p>
     <w:p/>
@@ -36367,7 +36491,13 @@
         <w:t>Firebase Storage</w:t>
       </w:r>
       <w:r>
-        <w:t xml:space="preserve"> is used to store all the pictures, videos and any other files that need to be stored. The system storage is split into two </w:t>
+        <w:t xml:space="preserve"> is used to store all the pictures, videos</w:t>
+      </w:r>
+      <w:r>
+        <w:t>,</w:t>
+      </w:r>
+      <w:r>
+        <w:t xml:space="preserve"> and any other files that need to be stored. The system storage is split into two </w:t>
       </w:r>
       <w:r>
         <w:rPr>
@@ -36399,7 +36529,19 @@
         <w:rPr>
           <w:bCs/>
         </w:rPr>
-        <w:t xml:space="preserve">The first one is the default one, which have four folders, </w:t>
+        <w:t>The first one is the default one, which ha</w:t>
+      </w:r>
+      <w:r>
+        <w:rPr>
+          <w:bCs/>
+        </w:rPr>
+        <w:t>s</w:t>
+      </w:r>
+      <w:r>
+        <w:rPr>
+          <w:bCs/>
+        </w:rPr>
+        <w:t xml:space="preserve"> four folders, </w:t>
       </w:r>
       <w:r>
         <w:rPr>
@@ -36509,7 +36651,7 @@
         <w:rPr>
           <w:bCs/>
         </w:rPr>
-        <w:t xml:space="preserve"> stores the media of delivery meetings</w:t>
+        <w:t xml:space="preserve"> store the media of delivery meetings</w:t>
       </w:r>
       <w:r>
         <w:rPr>
@@ -36521,7 +36663,19 @@
         <w:rPr>
           <w:bCs/>
         </w:rPr>
-        <w:t xml:space="preserve">. The media is stored in folder with the tool ID and a subfolder with the request ID. So, the media </w:t>
+        <w:t xml:space="preserve">. The media is stored in </w:t>
+      </w:r>
+      <w:r>
+        <w:rPr>
+          <w:bCs/>
+        </w:rPr>
+        <w:t xml:space="preserve">a </w:t>
+      </w:r>
+      <w:r>
+        <w:rPr>
+          <w:bCs/>
+        </w:rPr>
+        <w:t xml:space="preserve">folder with the tool ID and a subfolder with the request ID. So, the media </w:t>
       </w:r>
       <w:r>
         <w:rPr>
@@ -36741,7 +36895,7 @@
           <w:bCs/>
         </w:rPr>
       </w:pPr>
-      <w:bookmarkStart w:id="372" w:name="_Toc89807286"/>
+      <w:bookmarkStart w:id="373" w:name="_Toc89807286"/>
       <w:r>
         <w:t xml:space="preserve">Figure </w:t>
       </w:r>
@@ -36762,7 +36916,7 @@
         </w:rPr>
         <w:t>, black: specific file.</w:t>
       </w:r>
-      <w:bookmarkEnd w:id="372"/>
+      <w:bookmarkEnd w:id="373"/>
     </w:p>
     <w:p>
       <w:pPr>
@@ -36852,7 +37006,19 @@
         </w:rPr>
       </w:pPr>
       <w:r>
-        <w:t>Algolia is a dedicated search service which is used in this system to search the tools posts. Algolia offers better a better experience and results compared to using Firestore queries. This will be expanded on in</w:t>
+        <w:t xml:space="preserve">Algolia is a dedicated search service </w:t>
+      </w:r>
+      <w:r>
+        <w:t>that</w:t>
+      </w:r>
+      <w:r>
+        <w:t xml:space="preserve"> is used in this system to search the tool posts. Algolia offers </w:t>
+      </w:r>
+      <w:r>
+        <w:t xml:space="preserve">a </w:t>
+      </w:r>
+      <w:r>
+        <w:t>better experience and results compared to using Firestore queries. This will be expanded on in</w:t>
       </w:r>
       <w:r>
         <w:t xml:space="preserve"> section [</w:t>
@@ -36884,7 +37050,7 @@
       <w:pPr>
         <w:pStyle w:val="Heading2"/>
       </w:pPr>
-      <w:bookmarkStart w:id="373" w:name="_Toc89807365"/>
+      <w:bookmarkStart w:id="374" w:name="_Toc89807365"/>
       <w:r>
         <w:t>4.</w:t>
       </w:r>
@@ -36897,7 +37063,7 @@
       <w:r>
         <w:t>Payments</w:t>
       </w:r>
-      <w:bookmarkEnd w:id="373"/>
+      <w:bookmarkEnd w:id="374"/>
     </w:p>
     <w:p>
       <w:r>
@@ -36942,8 +37108,8 @@
       <w:pPr>
         <w:pStyle w:val="Heading3"/>
       </w:pPr>
-      <w:bookmarkStart w:id="374" w:name="_Ref89536799"/>
-      <w:bookmarkStart w:id="375" w:name="_Toc89807366"/>
+      <w:bookmarkStart w:id="375" w:name="_Ref89536799"/>
+      <w:bookmarkStart w:id="376" w:name="_Toc89807366"/>
       <w:r>
         <w:t>4.</w:t>
       </w:r>
@@ -36956,15 +37122,21 @@
       <w:r>
         <w:t>Webhook</w:t>
       </w:r>
-      <w:bookmarkEnd w:id="374"/>
       <w:bookmarkEnd w:id="375"/>
+      <w:bookmarkEnd w:id="376"/>
     </w:p>
     <w:p>
       <w:pPr>
         <w:jc w:val="both"/>
       </w:pPr>
       <w:r>
-        <w:t>Checkout allows developers to create a webhook where the developer provide a URL that checkout will send details of chosen events to. The chosen events decided for this system are Card verified, Payment canceled, Payment declined, Payment paid, Payment captured, Payment approved, Payment capture declined, and Payment expired.</w:t>
+        <w:t>Checkout allows developers to create a webhook where the developer provide</w:t>
+      </w:r>
+      <w:r>
+        <w:t>s</w:t>
+      </w:r>
+      <w:r>
+        <w:t xml:space="preserve"> a URL that checkout will send details of chosen events to. The chosen events decided for this system are Card verified, Payment canceled, Payment declined, Payment paid, Payment captured, Payment approved, Payment capture declined, and Payment expired.</w:t>
       </w:r>
       <w:r>
         <w:t xml:space="preserve"> </w:t>
@@ -36985,7 +37157,13 @@
         <w:t xml:space="preserve"> </w:t>
       </w:r>
       <w:r>
-        <w:t xml:space="preserve">is deployed as an https function on the URL </w:t>
+        <w:t xml:space="preserve">is deployed as an </w:t>
+      </w:r>
+      <w:r>
+        <w:t>HTTPS</w:t>
+      </w:r>
+      <w:r>
+        <w:t xml:space="preserve"> function on the URL </w:t>
       </w:r>
       <w:hyperlink r:id="rId29" w:history="1">
         <w:r>
@@ -36997,13 +37175,28 @@
         </w:r>
       </w:hyperlink>
       <w:r>
-        <w:t>, and it’s written to handle Checkout’s webhook events. Whenever one those events happen</w:t>
+        <w:t xml:space="preserve">, and it’s written to handle Checkout’s webhook events. Whenever one </w:t>
+      </w:r>
+      <w:r>
+        <w:t xml:space="preserve">of </w:t>
+      </w:r>
+      <w:r>
+        <w:t>those events happen</w:t>
+      </w:r>
+      <w:r>
+        <w:t>s</w:t>
       </w:r>
       <w:r>
         <w:t>,</w:t>
       </w:r>
       <w:r>
-        <w:t xml:space="preserve"> Checkout will send an https request with the details to the </w:t>
+        <w:t xml:space="preserve"> Checkout will send an </w:t>
+      </w:r>
+      <w:r>
+        <w:t>HTTPS</w:t>
+      </w:r>
+      <w:r>
+        <w:t xml:space="preserve"> request with the details to </w:t>
       </w:r>
       <w:r>
         <w:rPr>
@@ -37058,8 +37251,8 @@
       <w:pPr>
         <w:pStyle w:val="Heading3"/>
       </w:pPr>
-      <w:bookmarkStart w:id="376" w:name="_Ref89536342"/>
-      <w:bookmarkStart w:id="377" w:name="_Toc89807367"/>
+      <w:bookmarkStart w:id="377" w:name="_Ref89536342"/>
+      <w:bookmarkStart w:id="378" w:name="_Toc89807367"/>
       <w:r>
         <w:lastRenderedPageBreak/>
         <w:t>4.</w:t>
@@ -37073,8 +37266,8 @@
       <w:r>
         <w:t>Adding a credit/debit card</w:t>
       </w:r>
-      <w:bookmarkEnd w:id="376"/>
       <w:bookmarkEnd w:id="377"/>
+      <w:bookmarkEnd w:id="378"/>
     </w:p>
     <w:p>
       <w:pPr>
@@ -37092,7 +37285,13 @@
         <w:jc w:val="both"/>
       </w:pPr>
       <w:r>
-        <w:t xml:space="preserve">To add a card the user would go to the payment settings and fill the card details. Then, the app (client-side) would call </w:t>
+        <w:t xml:space="preserve">To add a card the user would go to the payment settings and fill </w:t>
+      </w:r>
+      <w:r>
+        <w:t xml:space="preserve">in </w:t>
+      </w:r>
+      <w:r>
+        <w:t xml:space="preserve">the card details. Then, the app (client-side) would call </w:t>
       </w:r>
       <w:r>
         <w:rPr>
@@ -37299,7 +37498,7 @@
           <w:color w:val="FF0000"/>
         </w:rPr>
       </w:pPr>
-      <w:bookmarkStart w:id="378" w:name="_Toc89807287"/>
+      <w:bookmarkStart w:id="379" w:name="_Toc89807287"/>
       <w:r>
         <w:t xml:space="preserve">Figure </w:t>
       </w:r>
@@ -37314,7 +37513,7 @@
       <w:r>
         <w:t xml:space="preserve"> Sequence diagram of adding a credit/debit card</w:t>
       </w:r>
-      <w:bookmarkEnd w:id="378"/>
+      <w:bookmarkEnd w:id="379"/>
     </w:p>
     <w:p>
       <w:pPr>
@@ -37328,7 +37527,7 @@
       <w:pPr>
         <w:pStyle w:val="Heading3"/>
       </w:pPr>
-      <w:bookmarkStart w:id="379" w:name="_Toc89807368"/>
+      <w:bookmarkStart w:id="380" w:name="_Toc89807368"/>
       <w:r>
         <w:lastRenderedPageBreak/>
         <w:t>4.</w:t>
@@ -37342,7 +37541,7 @@
       <w:r>
         <w:t>Handling start and end rent payments</w:t>
       </w:r>
-      <w:bookmarkEnd w:id="379"/>
+      <w:bookmarkEnd w:id="380"/>
     </w:p>
     <w:p>
       <w:pPr>
@@ -37390,7 +37589,7 @@
         <w:t>{deliver_meeting_document}/private/payments_processing”</w:t>
       </w:r>
       <w:r>
-        <w:t>) stores information about the payments flow of starting the rent. It has the following fields which all defaults to false:</w:t>
+        <w:t>) stores information about the payments flow of starting the rent. It has the following fields which all default to false:</w:t>
       </w:r>
     </w:p>
     <w:p>
@@ -37666,8 +37865,8 @@
       <w:pPr>
         <w:pStyle w:val="Heading2"/>
       </w:pPr>
-      <w:bookmarkStart w:id="380" w:name="_Ref89537344"/>
-      <w:bookmarkStart w:id="381" w:name="_Toc89807369"/>
+      <w:bookmarkStart w:id="381" w:name="_Ref89537344"/>
+      <w:bookmarkStart w:id="382" w:name="_Toc89807369"/>
       <w:r>
         <w:t>4.</w:t>
       </w:r>
@@ -37680,8 +37879,8 @@
       <w:r>
         <w:t>Notifications</w:t>
       </w:r>
-      <w:bookmarkEnd w:id="380"/>
       <w:bookmarkEnd w:id="381"/>
+      <w:bookmarkEnd w:id="382"/>
     </w:p>
     <w:p>
       <w:pPr>
@@ -37732,7 +37931,19 @@
         <w:jc w:val="both"/>
       </w:pPr>
       <w:r>
-        <w:t xml:space="preserve">The notifications are stored as codes such as “REQ_REC” for request received for example, and any extra data is also stored with it (e.g., the tool name). This is done so it can be displayed in any language in the app by taking the code and data and displaying its explanation text in the user’s chosen language. </w:t>
+        <w:t xml:space="preserve">The notifications are stored as codes such as “REQ_REC” for </w:t>
+      </w:r>
+      <w:r>
+        <w:t>a ‘</w:t>
+      </w:r>
+      <w:r>
+        <w:t>request received</w:t>
+      </w:r>
+      <w:r>
+        <w:t>’</w:t>
+      </w:r>
+      <w:r>
+        <w:t xml:space="preserve"> for example, and any extra data is also stored with it (e.g., the tool name). This is done so it can be displayed in any language in the app by taking the code and data and displaying its explanation text in the user’s chosen language. </w:t>
       </w:r>
     </w:p>
     <w:p/>
@@ -37740,7 +37951,7 @@
       <w:pPr>
         <w:pStyle w:val="Heading2"/>
       </w:pPr>
-      <w:bookmarkStart w:id="382" w:name="_Toc89807370"/>
+      <w:bookmarkStart w:id="383" w:name="_Toc89807370"/>
       <w:r>
         <w:lastRenderedPageBreak/>
         <w:t>4.</w:t>
@@ -37754,13 +37965,13 @@
       <w:r>
         <w:t>Posts and requests</w:t>
       </w:r>
-      <w:bookmarkEnd w:id="382"/>
+      <w:bookmarkEnd w:id="383"/>
     </w:p>
     <w:p>
       <w:pPr>
         <w:pStyle w:val="Heading3"/>
       </w:pPr>
-      <w:bookmarkStart w:id="383" w:name="_Toc89807371"/>
+      <w:bookmarkStart w:id="384" w:name="_Toc89807371"/>
       <w:r>
         <w:t>4.</w:t>
       </w:r>
@@ -37773,7 +37984,7 @@
       <w:r>
         <w:t>Creating posts</w:t>
       </w:r>
-      <w:bookmarkEnd w:id="383"/>
+      <w:bookmarkEnd w:id="384"/>
     </w:p>
     <w:p>
       <w:pPr>
@@ -37797,7 +38008,7 @@
       <w:pPr>
         <w:pStyle w:val="Heading3"/>
       </w:pPr>
-      <w:bookmarkStart w:id="384" w:name="_Toc89807372"/>
+      <w:bookmarkStart w:id="385" w:name="_Toc89807372"/>
       <w:r>
         <w:t>4.</w:t>
       </w:r>
@@ -37810,7 +38021,7 @@
       <w:r>
         <w:t>Sending a request</w:t>
       </w:r>
-      <w:bookmarkEnd w:id="384"/>
+      <w:bookmarkEnd w:id="385"/>
     </w:p>
     <w:p>
       <w:pPr>
@@ -37823,7 +38034,13 @@
         <w:t>have a verified email address, set an ID number, and enter a credit/debit card</w:t>
       </w:r>
       <w:r>
-        <w:t xml:space="preserve"> (doesn’t need to support payouts). After that the user can check a tool’s post and press the “request” button. Fill in the request details and press “send”. This will create a new document in the tool’s ‘requests’ subcollection, triggering </w:t>
+        <w:t xml:space="preserve"> (doesn’t need to support payouts). After that</w:t>
+      </w:r>
+      <w:r>
+        <w:t>,</w:t>
+      </w:r>
+      <w:r>
+        <w:t xml:space="preserve"> the user can check a tool’s post and press the “request” button. Fill in the request details and press “send”. This will create a new document in the tool’s ‘requests’ subcollection, triggering </w:t>
       </w:r>
       <w:r>
         <w:rPr>
@@ -37832,7 +38049,7 @@
         <w:t>CF:requestWrite</w:t>
       </w:r>
       <w:r>
-        <w:t xml:space="preserve"> which will send a notification to the owner and creates a reference document in the ‘requests’ subcollection of the renter’s user document.</w:t>
+        <w:t xml:space="preserve"> which will send a notification to the owner and create a reference document in the ‘requests’ subcollection of the renter’s user document.</w:t>
       </w:r>
     </w:p>
     <w:p/>
@@ -37840,7 +38057,7 @@
       <w:pPr>
         <w:pStyle w:val="Heading3"/>
       </w:pPr>
-      <w:bookmarkStart w:id="385" w:name="_Toc89807373"/>
+      <w:bookmarkStart w:id="386" w:name="_Toc89807373"/>
       <w:r>
         <w:t>4.</w:t>
       </w:r>
@@ -37853,7 +38070,7 @@
       <w:r>
         <w:t>Accepting requests</w:t>
       </w:r>
-      <w:bookmarkEnd w:id="385"/>
+      <w:bookmarkEnd w:id="386"/>
     </w:p>
     <w:p>
       <w:pPr>
@@ -37979,8 +38196,8 @@
       <w:pPr>
         <w:pStyle w:val="Heading3"/>
       </w:pPr>
-      <w:bookmarkStart w:id="386" w:name="_Ref89537241"/>
-      <w:bookmarkStart w:id="387" w:name="_Toc89807374"/>
+      <w:bookmarkStart w:id="387" w:name="_Ref89537241"/>
+      <w:bookmarkStart w:id="388" w:name="_Toc89807374"/>
       <w:r>
         <w:t>4.</w:t>
       </w:r>
@@ -37993,8 +38210,8 @@
       <w:r>
         <w:t>Chat System</w:t>
       </w:r>
-      <w:bookmarkEnd w:id="386"/>
       <w:bookmarkEnd w:id="387"/>
+      <w:bookmarkEnd w:id="388"/>
     </w:p>
     <w:p>
       <w:pPr>
@@ -38007,12 +38224,24 @@
         <w:t>messages’</w:t>
       </w:r>
       <w:r>
-        <w:t xml:space="preserve"> subcollection is created and it contains documents of messages between the owner and renter. When a user sends a message a document is created containing the message, the time it was sent, and the user’s UID. On the app the chat page is listening to changes in the </w:t>
+        <w:t xml:space="preserve"> subcollection is created and it contains documents of messages between the owner and renter. When a user sends a message a document is created containing the message, the time it was sent, and the user’s UID. On the app</w:t>
+      </w:r>
+      <w:r>
+        <w:t>,</w:t>
+      </w:r>
+      <w:r>
+        <w:t xml:space="preserve"> the chat page is listening to changes in the </w:t>
+      </w:r>
+      <w:r>
+        <w:t>‘</w:t>
       </w:r>
       <w:r>
         <w:t>messages</w:t>
       </w:r>
       <w:r>
+        <w:t>’</w:t>
+      </w:r>
+      <w:r>
         <w:t xml:space="preserve"> subcollection and it populates and sort the message documents as they are added to the subcollection. This is possible by Firestore listeners that allow the app to listen for changes in a collection or a document. So, the app would create a listener and build the messages using a Flutter widget called </w:t>
       </w:r>
       <w:proofErr w:type="spellStart"/>
@@ -38021,7 +38250,25 @@
       </w:r>
       <w:proofErr w:type="spellEnd"/>
       <w:r>
-        <w:t>. This widget listens to a stream and rebuild whenever any message gets send through the stream.</w:t>
+        <w:t>. This widget listens to a stream and rebuild</w:t>
+      </w:r>
+      <w:r>
+        <w:t>s</w:t>
+      </w:r>
+      <w:r>
+        <w:t xml:space="preserve"> </w:t>
+      </w:r>
+      <w:r>
+        <w:t xml:space="preserve">itself </w:t>
+      </w:r>
+      <w:r>
+        <w:t>whenever any message gets sen</w:t>
+      </w:r>
+      <w:r>
+        <w:t>t</w:t>
+      </w:r>
+      <w:r>
+        <w:t xml:space="preserve"> through the stream.</w:t>
       </w:r>
     </w:p>
     <w:p/>
@@ -38029,7 +38276,7 @@
       <w:pPr>
         <w:pStyle w:val="Heading2"/>
       </w:pPr>
-      <w:bookmarkStart w:id="388" w:name="_Toc89807375"/>
+      <w:bookmarkStart w:id="389" w:name="_Toc89807375"/>
       <w:r>
         <w:t>4.</w:t>
       </w:r>
@@ -38042,7 +38289,7 @@
       <w:r>
         <w:t>Reviews</w:t>
       </w:r>
-      <w:bookmarkEnd w:id="388"/>
+      <w:bookmarkEnd w:id="389"/>
     </w:p>
     <w:p>
       <w:pPr>
@@ -38168,8 +38415,8 @@
       <w:pPr>
         <w:pStyle w:val="Heading2"/>
       </w:pPr>
-      <w:bookmarkStart w:id="389" w:name="_Ref89537104"/>
-      <w:bookmarkStart w:id="390" w:name="_Toc89807376"/>
+      <w:bookmarkStart w:id="390" w:name="_Ref89537104"/>
+      <w:bookmarkStart w:id="391" w:name="_Toc89807376"/>
       <w:r>
         <w:t>4.</w:t>
       </w:r>
@@ -38182,15 +38429,33 @@
       <w:r>
         <w:t>Search</w:t>
       </w:r>
-      <w:bookmarkEnd w:id="389"/>
       <w:bookmarkEnd w:id="390"/>
+      <w:bookmarkEnd w:id="391"/>
     </w:p>
     <w:p>
       <w:pPr>
         <w:jc w:val="both"/>
       </w:pPr>
       <w:r>
-        <w:t xml:space="preserve">Firestore is design for fast and simple queries, and to keep the high performance Firestore </w:t>
+        <w:t>Firestore is design</w:t>
+      </w:r>
+      <w:r>
+        <w:t>ed</w:t>
+      </w:r>
+      <w:r>
+        <w:t xml:space="preserve"> for fast and simple queries, and to keep the high</w:t>
+      </w:r>
+      <w:r>
+        <w:t>-</w:t>
+      </w:r>
+      <w:r>
+        <w:t>performance</w:t>
+      </w:r>
+      <w:r>
+        <w:t>,</w:t>
+      </w:r>
+      <w:r>
+        <w:t xml:space="preserve"> Firestore </w:t>
       </w:r>
       <w:r>
         <w:t>doesn't support native indexing or search for text fields in documents</w:t>
@@ -38214,7 +38479,13 @@
         <w:t>Typesense</w:t>
       </w:r>
       <w:r>
-        <w:t xml:space="preserve">. After some research I decided to choose Algolia, as it has a free pricing plan for the first 10k queries, and a lot of resources and guides on how to implement it with Firestore and Flutter. </w:t>
+        <w:t>. After some research</w:t>
+      </w:r>
+      <w:r>
+        <w:t>,</w:t>
+      </w:r>
+      <w:r>
+        <w:t xml:space="preserve"> I decided to choose Algolia, as it has a free pricing plan for the first 10k queries and a lot of resources and guides on how to implement it with Firestore and Flutter. </w:t>
       </w:r>
     </w:p>
     <w:p>
@@ -38352,7 +38623,7 @@
       <w:pPr>
         <w:pStyle w:val="Heading2"/>
       </w:pPr>
-      <w:bookmarkStart w:id="391" w:name="_Toc89807377"/>
+      <w:bookmarkStart w:id="392" w:name="_Toc89807377"/>
       <w:r>
         <w:t>4.</w:t>
       </w:r>
@@ -38365,7 +38636,7 @@
       <w:r>
         <w:t>Admins</w:t>
       </w:r>
-      <w:bookmarkEnd w:id="391"/>
+      <w:bookmarkEnd w:id="392"/>
     </w:p>
     <w:p>
       <w:pPr>
@@ -38421,7 +38692,7 @@
                                 <w:szCs w:val="24"/>
                               </w:rPr>
                             </w:pPr>
-                            <w:bookmarkStart w:id="392" w:name="_Toc89807288"/>
+                            <w:bookmarkStart w:id="393" w:name="_Toc89807288"/>
                             <w:r>
                               <w:t xml:space="preserve">Figure </w:t>
                             </w:r>
@@ -38436,7 +38707,7 @@
                             <w:r>
                               <w:t xml:space="preserve"> The menu for setting a Firebase admin’s role.</w:t>
                             </w:r>
-                            <w:bookmarkEnd w:id="392"/>
+                            <w:bookmarkEnd w:id="393"/>
                           </w:p>
                         </w:txbxContent>
                       </wps:txbx>
@@ -38466,35 +38737,22 @@
                           <w:szCs w:val="24"/>
                         </w:rPr>
                       </w:pPr>
-                      <w:bookmarkStart w:id="393" w:name="_Toc89807288"/>
+                      <w:bookmarkStart w:id="394" w:name="_Toc89807288"/>
                       <w:r>
                         <w:t xml:space="preserve">Figure </w:t>
                       </w:r>
-                      <w:r>
-                        <w:fldChar w:fldCharType="begin"/>
-                      </w:r>
-                      <w:r>
-                        <w:instrText xml:space="preserve"> SEQ Figure \* ARABIC </w:instrText>
-                      </w:r>
-                      <w:r>
-                        <w:fldChar w:fldCharType="separate"/>
-                      </w:r>
-                      <w:r>
-                        <w:rPr>
-                          <w:noProof/>
-                        </w:rPr>
-                        <w:t>12</w:t>
-                      </w:r>
-                      <w:r>
-                        <w:rPr>
-                          <w:noProof/>
-                        </w:rPr>
-                        <w:fldChar w:fldCharType="end"/>
-                      </w:r>
+                      <w:fldSimple w:instr=" SEQ Figure \* ARABIC ">
+                        <w:r>
+                          <w:rPr>
+                            <w:noProof/>
+                          </w:rPr>
+                          <w:t>12</w:t>
+                        </w:r>
+                      </w:fldSimple>
                       <w:r>
                         <w:t xml:space="preserve"> The menu for setting a Firebase admin’s role.</w:t>
                       </w:r>
-                      <w:bookmarkEnd w:id="393"/>
+                      <w:bookmarkEnd w:id="394"/>
                     </w:p>
                   </w:txbxContent>
                 </v:textbox>
@@ -38565,7 +38823,19 @@
         </w:drawing>
       </w:r>
       <w:r>
-        <w:t xml:space="preserve">The system admins roles are split into two groups, Firebase admins and admin users. Firebase admins are admins that don’t have to have an account in the system (a Rentool account), but they need a Google account. These admins are assigned access to the Firebase console and can be invited in the project’s setting page. A Firebase admin can be an editor or a viewer, either to all Firebase services or to a chosen set of them. </w:t>
+        <w:t>The system admins</w:t>
+      </w:r>
+      <w:r>
+        <w:t>'</w:t>
+      </w:r>
+      <w:r>
+        <w:t xml:space="preserve"> roles are split into two groups, Firebase admins and admin users. Firebase admins are admins that don’t have to have an account in the system (a Rentool account), but they need a Google account. These admins are assigned access to the Firebase console and can be invited in the project setting</w:t>
+      </w:r>
+      <w:r>
+        <w:t>s</w:t>
+      </w:r>
+      <w:r>
+        <w:t xml:space="preserve"> page. A Firebase admin can be an editor or a viewer, either to all Firebase services or to a chosen set of them. </w:t>
       </w:r>
     </w:p>
     <w:p>
@@ -38582,7 +38852,25 @@
         <w:t>‘admin:true’</w:t>
       </w:r>
       <w:r>
-        <w:t xml:space="preserve">. Custom claims are custom attribute on user accounts that can be added by a Firebase admin by creating a new document with the user’s UID as its ID in the ‘admins’ collection which will trigger </w:t>
+        <w:t>. Custom claims are custom attribute</w:t>
+      </w:r>
+      <w:r>
+        <w:t>s</w:t>
+      </w:r>
+      <w:r>
+        <w:t xml:space="preserve"> on user accounts</w:t>
+      </w:r>
+      <w:r>
+        <w:t>. The admin custom claim can</w:t>
+      </w:r>
+      <w:r>
+        <w:t xml:space="preserve"> be added </w:t>
+      </w:r>
+      <w:r>
+        <w:t xml:space="preserve">to a user </w:t>
+      </w:r>
+      <w:r>
+        <w:t xml:space="preserve">by a Firebase admin by creating a new document with the user’s UID as its ID in the ‘admins’ collection which will trigger </w:t>
       </w:r>
       <w:r>
         <w:rPr>
@@ -38600,7 +38888,13 @@
       </w:pPr>
       <w:r>
         <w:lastRenderedPageBreak/>
-        <w:t>In this report “admin” refer</w:t>
+        <w:t>In this report</w:t>
+      </w:r>
+      <w:r>
+        <w:t>,</w:t>
+      </w:r>
+      <w:r>
+        <w:t xml:space="preserve"> “admin” refer</w:t>
       </w:r>
       <w:r>
         <w:t>s</w:t>
@@ -38626,7 +38920,7 @@
         <w:t>Viewer</w:t>
       </w:r>
       <w:r>
-        <w:t>” (in italics) to refer to Firebase admins.</w:t>
+        <w:t>” (in italics) refer to Firebase admins.</w:t>
       </w:r>
     </w:p>
     <w:p/>
@@ -38635,7 +38929,7 @@
       <w:pPr>
         <w:pStyle w:val="Heading3"/>
       </w:pPr>
-      <w:bookmarkStart w:id="393" w:name="_Toc89807378"/>
+      <w:bookmarkStart w:id="395" w:name="_Toc89807378"/>
       <w:r>
         <w:t>4.</w:t>
       </w:r>
@@ -38648,14 +38942,20 @@
       <w:r>
         <w:t>Disagreement cases</w:t>
       </w:r>
-      <w:bookmarkEnd w:id="393"/>
+      <w:bookmarkEnd w:id="395"/>
     </w:p>
     <w:p>
       <w:pPr>
         <w:jc w:val="both"/>
       </w:pPr>
       <w:r>
-        <w:t xml:space="preserve">When an owner claims the tool is damaged and the renter says he/she didn’t damage it, the app will prompt them to take picture and videos of the tool and submit it. Once they do, the return meeting will be locked and </w:t>
+        <w:t>When an owner claims the tool is damaged and the renter says he/she didn’t damage it, the app will prompt them to take picture and videos of the tool and submit it. Once they do, the return meeting will be locked</w:t>
+      </w:r>
+      <w:r>
+        <w:t>,</w:t>
+      </w:r>
+      <w:r>
+        <w:t xml:space="preserve"> and </w:t>
       </w:r>
       <w:r>
         <w:rPr>
@@ -38689,7 +38989,13 @@
         <w:jc w:val="both"/>
       </w:pPr>
       <w:r>
-        <w:t xml:space="preserve">A disagreement case is only resolvable and readable by an admin. The admin opens the admin panel page in the app and can see a list of cases. The admin opens a case then looks at the pictures and videos of the tool before the rent (taken in delivery meeting) and after. Then, the admin enters the decision and the reasoning behind it and submits it. Once submitted </w:t>
+        <w:t xml:space="preserve">A disagreement case is only resolvable and readable by an admin. The admin opens the admin panel page in the app and can see a list of cases. The admin opens a case then looks at the pictures and videos of the tool before the rent (taken in </w:t>
+      </w:r>
+      <w:r>
+        <w:t xml:space="preserve">the </w:t>
+      </w:r>
+      <w:r>
+        <w:t xml:space="preserve">delivery meeting) and after. Then, the admin enters the decision and the reasoning behind it and submits it. Once submitted </w:t>
       </w:r>
       <w:r>
         <w:rPr>
@@ -38712,7 +39018,7 @@
       <w:pPr>
         <w:pStyle w:val="Heading2"/>
       </w:pPr>
-      <w:bookmarkStart w:id="394" w:name="_Toc89807379"/>
+      <w:bookmarkStart w:id="396" w:name="_Toc89807379"/>
       <w:r>
         <w:t>4.</w:t>
       </w:r>
@@ -38725,7 +39031,7 @@
       <w:r>
         <w:t>Testing</w:t>
       </w:r>
-      <w:bookmarkEnd w:id="394"/>
+      <w:bookmarkEnd w:id="396"/>
     </w:p>
     <w:p>
       <w:pPr>
@@ -38781,7 +39087,7 @@
                                 <w:szCs w:val="24"/>
                               </w:rPr>
                             </w:pPr>
-                            <w:bookmarkStart w:id="395" w:name="_Toc89807289"/>
+                            <w:bookmarkStart w:id="397" w:name="_Toc89807289"/>
                             <w:r>
                               <w:t xml:space="preserve">Figure </w:t>
                             </w:r>
@@ -38802,7 +39108,7 @@
                               </w:rPr>
                               <w:t>s.</w:t>
                             </w:r>
-                            <w:bookmarkEnd w:id="395"/>
+                            <w:bookmarkEnd w:id="397"/>
                           </w:p>
                         </w:txbxContent>
                       </wps:txbx>
@@ -38832,31 +39138,18 @@
                           <w:szCs w:val="24"/>
                         </w:rPr>
                       </w:pPr>
-                      <w:bookmarkStart w:id="397" w:name="_Toc89807289"/>
+                      <w:bookmarkStart w:id="398" w:name="_Toc89807289"/>
                       <w:r>
                         <w:t xml:space="preserve">Figure </w:t>
                       </w:r>
-                      <w:r>
-                        <w:fldChar w:fldCharType="begin"/>
-                      </w:r>
-                      <w:r>
-                        <w:instrText xml:space="preserve"> SEQ Figure \* ARABIC </w:instrText>
-                      </w:r>
-                      <w:r>
-                        <w:fldChar w:fldCharType="separate"/>
-                      </w:r>
-                      <w:r>
-                        <w:rPr>
-                          <w:noProof/>
-                        </w:rPr>
-                        <w:t>13</w:t>
-                      </w:r>
-                      <w:r>
-                        <w:rPr>
-                          <w:noProof/>
-                        </w:rPr>
-                        <w:fldChar w:fldCharType="end"/>
-                      </w:r>
+                      <w:fldSimple w:instr=" SEQ Figure \* ARABIC ">
+                        <w:r>
+                          <w:rPr>
+                            <w:noProof/>
+                          </w:rPr>
+                          <w:t>13</w:t>
+                        </w:r>
+                      </w:fldSimple>
                       <w:r>
                         <w:t xml:space="preserve"> The output of a successful run of Firestore unit test</w:t>
                       </w:r>
@@ -38866,7 +39159,7 @@
                         </w:rPr>
                         <w:t>s.</w:t>
                       </w:r>
-                      <w:bookmarkEnd w:id="397"/>
+                      <w:bookmarkEnd w:id="398"/>
                     </w:p>
                   </w:txbxContent>
                 </v:textbox>
@@ -38977,7 +39270,31 @@
         <w:t>”</w:t>
       </w:r>
       <w:r>
-        <w:t>. This command will start Firebase local emulators, run a setup script which will create some account like an admin account and an account with a verified email address. Then it’ll check to see if there are any android devices connected and start the integration tests if there are any. Then it’ll start the unit tests. And finally, after all tests are finished, it’ll shutdown the emulators.</w:t>
+        <w:t xml:space="preserve">. This command will start Firebase local emulators, run a setup script </w:t>
+      </w:r>
+      <w:r>
+        <w:t>that</w:t>
+      </w:r>
+      <w:r>
+        <w:t xml:space="preserve"> will create some account</w:t>
+      </w:r>
+      <w:r>
+        <w:t>s</w:t>
+      </w:r>
+      <w:r>
+        <w:t xml:space="preserve"> like an admin account and an account with a verified email address. Then it’ll check to see if there are any android devices connected and start the integration tests if there are any. Then it’ll start the unit tests. And finally, after all</w:t>
+      </w:r>
+      <w:r>
+        <w:t xml:space="preserve"> the</w:t>
+      </w:r>
+      <w:r>
+        <w:t xml:space="preserve"> tests are finished, it’ll shut</w:t>
+      </w:r>
+      <w:r>
+        <w:t xml:space="preserve"> </w:t>
+      </w:r>
+      <w:r>
+        <w:t>down the emulators.</w:t>
       </w:r>
     </w:p>
     <w:p>
@@ -39107,7 +39424,7 @@
           <w:color w:val="FF0000"/>
         </w:rPr>
       </w:pPr>
-      <w:bookmarkStart w:id="396" w:name="_Toc89807290"/>
+      <w:bookmarkStart w:id="399" w:name="_Toc89807290"/>
       <w:r>
         <w:t xml:space="preserve">Figure </w:t>
       </w:r>
@@ -39125,14 +39442,14 @@
       <w:r>
         <w:t>Successful tests with GitHub Actions on pull request #47. This pull request was used to merge searching with Algolia feature to the master branch.</w:t>
       </w:r>
-      <w:bookmarkEnd w:id="396"/>
+      <w:bookmarkEnd w:id="399"/>
     </w:p>
     <w:p/>
     <w:p>
       <w:pPr>
         <w:pStyle w:val="Heading2"/>
       </w:pPr>
-      <w:bookmarkStart w:id="397" w:name="_Toc89807380"/>
+      <w:bookmarkStart w:id="400" w:name="_Toc89807380"/>
       <w:r>
         <w:t>4.1</w:t>
       </w:r>
@@ -39145,7 +39462,7 @@
       <w:r>
         <w:t>Implementation-Folder</w:t>
       </w:r>
-      <w:bookmarkEnd w:id="397"/>
+      <w:bookmarkEnd w:id="400"/>
       <w:r>
         <w:t xml:space="preserve"> </w:t>
       </w:r>
@@ -39235,7 +39552,13 @@
         <w:spacing w:line="259" w:lineRule="auto"/>
       </w:pPr>
       <w:r>
-        <w:t xml:space="preserve"> This folder contains GitHub actions configuration. Currently it’s configured to run the tests automatically when there’s a pull request on the master branch (continues integration).</w:t>
+        <w:t xml:space="preserve"> This folder contains GitHub actions configuration. Currently</w:t>
+      </w:r>
+      <w:r>
+        <w:t>,</w:t>
+      </w:r>
+      <w:r>
+        <w:t xml:space="preserve"> it’s configured to run the tests automatically when there’s a pull request on the master branch (continues integration).</w:t>
       </w:r>
     </w:p>
     <w:p>
@@ -39281,13 +39604,11 @@
       <w:r>
         <w:t xml:space="preserve"> contains the configuration files for the android app like the android manifest, </w:t>
       </w:r>
-      <w:proofErr w:type="spellStart"/>
-      <w:r>
-        <w:t>gradle</w:t>
-      </w:r>
-      <w:proofErr w:type="spellEnd"/>
-      <w:r>
-        <w:t xml:space="preserve"> configurations, the app icon…etc. </w:t>
+      <w:r>
+        <w:t>G</w:t>
+      </w:r>
+      <w:r>
+        <w:t xml:space="preserve">radle configurations, the app icon…etc. </w:t>
       </w:r>
     </w:p>
     <w:p>
@@ -39710,7 +40031,6 @@
           <w:ilvl w:val="1"/>
           <w:numId w:val="99"/>
         </w:numPr>
-        <w:spacing w:line="259" w:lineRule="auto"/>
         <w:rPr>
           <w:b/>
           <w:bCs/>
@@ -39718,27 +40038,13 @@
         </w:rPr>
       </w:pPr>
       <w:r>
-        <w:rPr>
-          <w:sz w:val="20"/>
-          <w:szCs w:val="20"/>
-        </w:rPr>
-        <w:t xml:space="preserve">The configuration file for all Firebase files in the main folder. It also contains the hosting </w:t>
-      </w:r>
-      <w:proofErr w:type="spellStart"/>
-      <w:r>
-        <w:rPr>
-          <w:sz w:val="20"/>
-          <w:szCs w:val="20"/>
-        </w:rPr>
-        <w:t>configutation</w:t>
-      </w:r>
-      <w:proofErr w:type="spellEnd"/>
-      <w:r>
-        <w:rPr>
-          <w:sz w:val="20"/>
-          <w:szCs w:val="20"/>
-        </w:rPr>
-        <w:t>.</w:t>
+        <w:t>The configuration file for all Firebase files in the main folder. It also contains the hosting configu</w:t>
+      </w:r>
+      <w:r>
+        <w:t>r</w:t>
+      </w:r>
+      <w:r>
+        <w:t>ation.</w:t>
       </w:r>
     </w:p>
     <w:p>
@@ -39772,7 +40078,6 @@
           <w:ilvl w:val="1"/>
           <w:numId w:val="99"/>
         </w:numPr>
-        <w:spacing w:line="259" w:lineRule="auto"/>
         <w:rPr>
           <w:b/>
           <w:bCs/>
@@ -39780,10 +40085,6 @@
         </w:rPr>
       </w:pPr>
       <w:r>
-        <w:rPr>
-          <w:sz w:val="20"/>
-          <w:szCs w:val="20"/>
-        </w:rPr>
         <w:t>Configuration file for localization (showing the app in multiple languages)</w:t>
       </w:r>
     </w:p>
@@ -39840,17 +40141,12 @@
           <w:ilvl w:val="1"/>
           <w:numId w:val="99"/>
         </w:numPr>
-        <w:spacing w:line="259" w:lineRule="auto"/>
         <w:rPr>
           <w:b/>
           <w:bCs/>
         </w:rPr>
       </w:pPr>
       <w:r>
-        <w:rPr>
-          <w:sz w:val="20"/>
-          <w:szCs w:val="20"/>
-        </w:rPr>
         <w:t>Manages the app dependencies, assets, and version.</w:t>
       </w:r>
     </w:p>
@@ -39885,17 +40181,18 @@
           <w:ilvl w:val="1"/>
           <w:numId w:val="99"/>
         </w:numPr>
-        <w:spacing w:line="259" w:lineRule="auto"/>
         <w:rPr>
           <w:rtl/>
         </w:rPr>
       </w:pPr>
       <w:r>
-        <w:rPr>
-          <w:sz w:val="20"/>
-          <w:szCs w:val="20"/>
-        </w:rPr>
-        <w:t>a batch script that runs Firebase local emulators and run the tests.</w:t>
+        <w:t>a batch script that runs Firebase local emulators and run</w:t>
+      </w:r>
+      <w:r>
+        <w:t>s</w:t>
+      </w:r>
+      <w:r>
+        <w:t xml:space="preserve"> the tests.</w:t>
       </w:r>
     </w:p>
     <w:p>
@@ -39925,7 +40222,7 @@
           <w:lang w:val="en"/>
         </w:rPr>
       </w:pPr>
-      <w:bookmarkStart w:id="398" w:name="_Toc89807381"/>
+      <w:bookmarkStart w:id="401" w:name="_Toc89807381"/>
       <w:bookmarkEnd w:id="363"/>
       <w:r>
         <w:rPr>
@@ -39943,7 +40240,7 @@
       <w:r>
         <w:t>and discussion</w:t>
       </w:r>
-      <w:bookmarkEnd w:id="398"/>
+      <w:bookmarkEnd w:id="401"/>
     </w:p>
     <w:p>
       <w:pPr>
@@ -40196,7 +40493,7 @@
       <w:pPr>
         <w:pStyle w:val="Caption"/>
       </w:pPr>
-      <w:bookmarkStart w:id="399" w:name="_Toc89807291"/>
+      <w:bookmarkStart w:id="402" w:name="_Toc89807291"/>
       <w:r>
         <w:t xml:space="preserve">Figure </w:t>
       </w:r>
@@ -40214,7 +40511,7 @@
       <w:r>
         <w:t>Google sponsored results. The first result's website paid Google to be shown first.</w:t>
       </w:r>
-      <w:bookmarkEnd w:id="399"/>
+      <w:bookmarkEnd w:id="402"/>
     </w:p>
     <w:p>
       <w:pPr>
@@ -40281,12 +40578,12 @@
       <w:pPr>
         <w:pStyle w:val="Heading1"/>
       </w:pPr>
-      <w:bookmarkStart w:id="400" w:name="_Toc89807382"/>
+      <w:bookmarkStart w:id="403" w:name="_Toc89807382"/>
       <w:r>
         <w:lastRenderedPageBreak/>
         <w:t>Chapter 6 – Conclusion</w:t>
       </w:r>
-      <w:bookmarkEnd w:id="400"/>
+      <w:bookmarkEnd w:id="403"/>
     </w:p>
     <w:p>
       <w:pPr>
@@ -40480,8 +40777,8 @@
         </w:sectPr>
       </w:pPr>
     </w:p>
-    <w:bookmarkStart w:id="401" w:name="_Toc68957589" w:displacedByCustomXml="next"/>
-    <w:bookmarkStart w:id="402" w:name="_Toc89807383" w:displacedByCustomXml="next"/>
+    <w:bookmarkStart w:id="404" w:name="_Toc68957589" w:displacedByCustomXml="next"/>
+    <w:bookmarkStart w:id="405" w:name="_Toc89807383" w:displacedByCustomXml="next"/>
     <w:sdt>
       <w:sdtPr>
         <w:rPr>
@@ -40506,8 +40803,8 @@
           <w:r>
             <w:t>References</w:t>
           </w:r>
-          <w:bookmarkEnd w:id="402"/>
-          <w:bookmarkEnd w:id="401"/>
+          <w:bookmarkEnd w:id="405"/>
+          <w:bookmarkEnd w:id="404"/>
         </w:p>
         <w:sdt>
           <w:sdtPr>
@@ -40942,7 +41239,7 @@
           <w:lang w:val="en"/>
         </w:rPr>
       </w:pPr>
-      <w:bookmarkStart w:id="403" w:name="_Toc89807384"/>
+      <w:bookmarkStart w:id="406" w:name="_Toc89807384"/>
       <w:r>
         <w:rPr>
           <w:lang w:val="en"/>
@@ -40950,7 +41247,7 @@
         <w:lastRenderedPageBreak/>
         <w:t>Appendices</w:t>
       </w:r>
-      <w:bookmarkEnd w:id="403"/>
+      <w:bookmarkEnd w:id="406"/>
     </w:p>
     <w:p>
       <w:pPr>
@@ -40959,7 +41256,7 @@
           <w:lang w:val="en"/>
         </w:rPr>
       </w:pPr>
-      <w:bookmarkStart w:id="404" w:name="_Toc89807385"/>
+      <w:bookmarkStart w:id="407" w:name="_Toc89807385"/>
       <w:r>
         <w:rPr>
           <w:lang w:val="en"/>
@@ -40969,7 +41266,7 @@
       <w:r>
         <w:t>Figures</w:t>
       </w:r>
-      <w:bookmarkEnd w:id="404"/>
+      <w:bookmarkEnd w:id="407"/>
     </w:p>
     <w:p>
       <w:pPr>
@@ -51260,7 +51557,7 @@
   <w:abstractNum w:abstractNumId="89" w15:restartNumberingAfterBreak="0">
     <w:nsid w:val="775846E9"/>
     <w:multiLevelType w:val="hybridMultilevel"/>
-    <w:tmpl w:val="11983228"/>
+    <w:tmpl w:val="0B620192"/>
     <w:lvl w:ilvl="0" w:tplc="04090001">
       <w:start w:val="1"/>
       <w:numFmt w:val="bullet"/>
@@ -53541,6 +53838,9 @@
   <w:num w:numId="99">
     <w:abstractNumId w:val="89"/>
   </w:num>
+  <w:num w:numId="100">
+    <w:abstractNumId w:val="2"/>
+  </w:num>
   <w:numIdMacAtCleanup w:val="99"/>
 </w:numbering>
 </file>

</xml_diff>

<commit_message>
grammerly - finished c5 & c6
</commit_message>
<xml_diff>
--- a/Report/Laith_Hussam_Shono-TM471_Project_Report2.docx
+++ b/Report/Laith_Hussam_Shono-TM471_Project_Report2.docx
@@ -40255,7 +40255,13 @@
         <w:t>skill</w:t>
       </w:r>
       <w:r>
-        <w:t xml:space="preserve"> I learnt in this project was implementing a payment solution</w:t>
+        <w:t xml:space="preserve"> I learn</w:t>
+      </w:r>
+      <w:r>
+        <w:t>ed</w:t>
+      </w:r>
+      <w:r>
+        <w:t xml:space="preserve"> in this project was implementing a payment solution</w:t>
       </w:r>
       <w:r>
         <w:t xml:space="preserve"> to </w:t>
@@ -40273,7 +40279,13 @@
         <w:t xml:space="preserve">This project is the first project I ever implemented a payment gateway with. It was a difficult experience to find the perfect one and learn how to implement it and the best practices for requesting payments and verifying them. But </w:t>
       </w:r>
       <w:r>
-        <w:t xml:space="preserve">eventually </w:t>
+        <w:t>eventually</w:t>
+      </w:r>
+      <w:r>
+        <w:t>,</w:t>
+      </w:r>
+      <w:r>
+        <w:t xml:space="preserve"> </w:t>
       </w:r>
       <w:r>
         <w:t>a payment solution was implemented successfully using Checkout and their amazing payout feature which allowed for a very simple experience for the tools owners to get paid without them having to create a special account and entering their bank details like other e-commerce platforms.</w:t>
@@ -40285,7 +40297,13 @@
         <w:t xml:space="preserve">Another </w:t>
       </w:r>
       <w:r>
-        <w:t xml:space="preserve">small thing I learnt and improved in </w:t>
+        <w:t>small thing I learn</w:t>
+      </w:r>
+      <w:r>
+        <w:t>ed</w:t>
+      </w:r>
+      <w:r>
+        <w:t xml:space="preserve"> and improved in </w:t>
       </w:r>
       <w:r>
         <w:t>was in Flutter (the app/user interface</w:t>
@@ -40322,7 +40340,19 @@
         <w:jc w:val="both"/>
       </w:pPr>
       <w:r>
-        <w:t>Overall, the project goals were achieved successfully. The system is a fully functional rental platform. Users can create account and sign into them easily with no problems. The system allows users to offer their tools. It allows users to rent other users’ tools. It implements multiple features to ensure the users rights using disagreement cases and pictures and videos before and after the rent.</w:t>
+        <w:t>Overall, the project goals were achieved successfully. The system is a fully functional rental platform. Users can create account</w:t>
+      </w:r>
+      <w:r>
+        <w:t>s</w:t>
+      </w:r>
+      <w:r>
+        <w:t xml:space="preserve"> and sign into them easily with no problems. The system allows users to offer their tools. It allows users to rent other users’ tools. It implements multiple features to ensure the users</w:t>
+      </w:r>
+      <w:r>
+        <w:t>'</w:t>
+      </w:r>
+      <w:r>
+        <w:t xml:space="preserve"> rights using disagreement cases and pictures and videos before and after the rent.</w:t>
       </w:r>
     </w:p>
     <w:p>
@@ -40330,7 +40360,13 @@
         <w:jc w:val="both"/>
       </w:pPr>
       <w:r>
-        <w:t xml:space="preserve">There were two functional requirements that were not completely finished, and they are FR3 and FR35. </w:t>
+        <w:t>T</w:t>
+      </w:r>
+      <w:r>
+        <w:t>wo functional requirements</w:t>
+      </w:r>
+      <w:r>
+        <w:t xml:space="preserve"> were not completely finished, and they are FR3 and FR35. </w:t>
       </w:r>
     </w:p>
     <w:p>
@@ -40354,7 +40390,13 @@
         <w:t>entirely</w:t>
       </w:r>
       <w:r>
-        <w:t xml:space="preserve"> completed. The system does support signing in with Google and Facebook, but not with Apple and Microsoft. The reason is that Apple requires an unreasonable $99 annual fee for a developer account which I can’t pay. As for Microsoft, I could not find a way to implement it with Flutter. I was only able to make it work on the web app, but it always failed in the native apps (Android and iOS). So, I decided to not waste any more time working on these two features and continued working on the other requirements. Another future option that may compensate for this is adding signing in with other providers that has supported implementation with Flutter, such as Twitter and GitHub. </w:t>
+        <w:t xml:space="preserve"> completed. The system does support signing in with Google and Facebook, but not with Apple and Microsoft. The reason is that Apple requires an unreasonable $99 annual fee for a developer account which I can’t pay. As for Microsoft, I could not find a way to implement it with Flutter. I was only able to make it work on the web app, but it always failed in the native apps (Android and iOS). So, I decided to not waste any more time working on these two features and continued working on the other requirements. Another future option that may compensate for this is adding signing in with other providers that ha</w:t>
+      </w:r>
+      <w:r>
+        <w:t>ve</w:t>
+      </w:r>
+      <w:r>
+        <w:t xml:space="preserve"> supported implementation with Flutter, such as Twitter and GitHub. </w:t>
       </w:r>
     </w:p>
     <w:p>
@@ -40368,7 +40410,25 @@
         <w:t>The system must allow the user to upload documents</w:t>
       </w:r>
       <w:r>
-        <w:t>) was canceled due to improper planning during the analysis phase. After some thought I decided to delay it until the app has a page specifically for users to contact the admins, where the user would only be allowed to upload a file if there was a reference id that the system will use to determine if he/she allowed to upload. This will prevent users from uploading document any time and filling the system’s storage. For now, the user will upload the required documents using email while he/she is contacting the support team.</w:t>
+        <w:t>) was canceled due to improper planning during the analysis phase. After some thought</w:t>
+      </w:r>
+      <w:r>
+        <w:t>,</w:t>
+      </w:r>
+      <w:r>
+        <w:t xml:space="preserve"> I decided to delay it until the app has a page specifically for users to contact the admins, where the user would only be allowed to upload a file if there was a reference id that the system will use to determine if he/she allowed to upload. This will prevent users from uploading document</w:t>
+      </w:r>
+      <w:r>
+        <w:t>s</w:t>
+      </w:r>
+      <w:r>
+        <w:t xml:space="preserve"> </w:t>
+      </w:r>
+      <w:r>
+        <w:t xml:space="preserve">at </w:t>
+      </w:r>
+      <w:r>
+        <w:t>any time and filling the system’s storage. For now, the user will upload the required documents using email while he/she is contacting the support team.</w:t>
       </w:r>
     </w:p>
     <w:p>
@@ -40376,7 +40436,13 @@
         <w:jc w:val="both"/>
       </w:pPr>
       <w:r>
-        <w:t xml:space="preserve">There are multiple other features that I would like to work on and implement to improve the system. For example, increasing the system’s income. Right now, the only income is the 5% deduction from the rent price. Another option that I would like to implement is ads. Ads are a popular option and is always a great source of income. Google ads are the most popular ads used in multiple websites and apps and implementing them should be very easy with this system since there are official packages and libraries by Google to implement them with Firebase and Flutter. Firebase with </w:t>
+        <w:t xml:space="preserve">There are multiple other features that I would like to work on and implement to improve the system. For example, increasing the system’s income. Right now, the only income is the 5% deduction from the rent price. Another option that I would like to implement is ads. Ads are a popular option and </w:t>
+      </w:r>
+      <w:r>
+        <w:t>are</w:t>
+      </w:r>
+      <w:r>
+        <w:t xml:space="preserve"> always a great source of income. Google ads are the most popular ads used in multiple websites and apps and implementing them should be very easy with this system since there are official packages and libraries by Google to implement them with Firebase and Flutter. Firebase with </w:t>
       </w:r>
       <w:hyperlink r:id="rId39" w:history="1">
         <w:proofErr w:type="spellStart"/>
@@ -40415,7 +40481,13 @@
         <w:fldChar w:fldCharType="end"/>
       </w:r>
       <w:r>
-        <w:t>’ package and the new ads support announced with Flutter 2.0.</w:t>
+        <w:t>’ package</w:t>
+      </w:r>
+      <w:r>
+        <w:t>,</w:t>
+      </w:r>
+      <w:r>
+        <w:t xml:space="preserve"> and the new ads support announced with Flutter 2.0.</w:t>
       </w:r>
     </w:p>
     <w:p>
@@ -40524,7 +40596,13 @@
         <w:jc w:val="both"/>
       </w:pPr>
       <w:r>
-        <w:t xml:space="preserve">Post suggestions is another feature that I didn’t have time to research and implement. It may be achievable using Algolia </w:t>
+        <w:t xml:space="preserve">Post suggestions </w:t>
+      </w:r>
+      <w:r>
+        <w:t>are</w:t>
+      </w:r>
+      <w:r>
+        <w:t xml:space="preserve"> another feature that I didn’t have time to research and implement. It may be achievable using Algolia </w:t>
       </w:r>
       <w:r>
         <w:rPr>
@@ -40571,7 +40649,13 @@
         <w:t>Aramex</w:t>
       </w:r>
       <w:r>
-        <w:t xml:space="preserve"> or UPS, for them to receive the tool from the renter and deliver it to the owner. This will of course means rethinking the delivery and return meetings and a bunch of other system operations, but it’ll help greatly grow the system’s user base.</w:t>
+        <w:t xml:space="preserve"> or UPS, for them to receive the tool from the renter and deliver it to the owner. This of course mean</w:t>
+      </w:r>
+      <w:r>
+        <w:t>s</w:t>
+      </w:r>
+      <w:r>
+        <w:t xml:space="preserve"> rethinking the delivery and return meetings and a bunch of other system operations, but it’ll help greatly grow the system’s user base.</w:t>
       </w:r>
     </w:p>
     <w:p>
@@ -40620,7 +40704,13 @@
         <w:t xml:space="preserve"> </w:t>
       </w:r>
       <w:r>
-        <w:t>December 2021, I have researched, designed, and built this system called "Rentool" which achieved its goals of providing an online platform for users to create account where they can offer their tools for rent and to rent other users' tools.</w:t>
+        <w:t xml:space="preserve">December 2021, I have researched, designed, and built this system called "Rentool" which achieved its goals of providing an online platform for users to create </w:t>
+      </w:r>
+      <w:r>
+        <w:t xml:space="preserve">an </w:t>
+      </w:r>
+      <w:r>
+        <w:t>account where they can offer their tools for rent and to rent other users' tools.</w:t>
       </w:r>
     </w:p>
     <w:p>
@@ -40662,7 +40752,31 @@
         <w:t>.</w:t>
       </w:r>
       <w:r>
-        <w:t xml:space="preserve"> The system's backend is deployed with Firebase, with Firestore as the database, Cloud functions for running backend code which gets triggered by multiple triggers including changes in the database. or the creation of a new user account. or by calling them directly. Cloud Storage for storing the pictures videos and any other files the system needs. Firebase Cloud Messaging for sending push notifications to users' devices. And Firebase Hosting for hosting the web app. The system allows the user to search for a tool. This is done using Algolia where Cloud functions would creation update and delete of tools and update Algolia.</w:t>
+        <w:t xml:space="preserve"> The system's backend is deployed with Firebase, with Firestore as the database, Cloud functions for running backend code which gets triggered by multiple triggers including changes in the database. or the creation of a new user account. or by calling them directly. Cloud Storage for storing the pictures videos and any other files the system needs. Firebase Cloud Messaging for sending push notifications to users' devices. And Firebase Hosting for hosting the web app. The system allows the user to search for a tool. This is done using Algolia where Cloud functions would </w:t>
+      </w:r>
+      <w:r>
+        <w:t xml:space="preserve">detect </w:t>
+      </w:r>
+      <w:r>
+        <w:t>creation</w:t>
+      </w:r>
+      <w:r>
+        <w:t>,</w:t>
+      </w:r>
+      <w:r>
+        <w:t xml:space="preserve"> update</w:t>
+      </w:r>
+      <w:r>
+        <w:t>,</w:t>
+      </w:r>
+      <w:r>
+        <w:t xml:space="preserve"> and dele</w:t>
+      </w:r>
+      <w:r>
+        <w:t>tion</w:t>
+      </w:r>
+      <w:r>
+        <w:t xml:space="preserve"> of tools and update Algolia.</w:t>
       </w:r>
     </w:p>
     <w:p>

</xml_diff>

<commit_message>
update security rules paragraph
</commit_message>
<xml_diff>
--- a/Report/Laith_Hussam_Shono-TM471_Project_Report2.docx
+++ b/Report/Laith_Hussam_Shono-TM471_Project_Report2.docx
@@ -35092,7 +35092,19 @@
     <w:p/>
     <w:p>
       <w:r>
-        <w:t xml:space="preserve">Reading and writing documents are done in the code </w:t>
+        <w:t xml:space="preserve">Reading and writing </w:t>
+      </w:r>
+      <w:r>
+        <w:t xml:space="preserve">to a </w:t>
+      </w:r>
+      <w:r>
+        <w:t xml:space="preserve">document </w:t>
+      </w:r>
+      <w:r>
+        <w:t>is</w:t>
+      </w:r>
+      <w:r>
+        <w:t xml:space="preserve"> done in the code </w:t>
       </w:r>
       <w:r>
         <w:t xml:space="preserve">using the Firestore SDK, it’s done by </w:t>
@@ -35133,7 +35145,25 @@
         <w:t xml:space="preserve">). </w:t>
       </w:r>
       <w:r>
-        <w:t>The SDK will add the user token if he/she is signed in. and then Firestore will determine if the user has access to read or write the document. A call to get the document of the tool with id “tool_123” looks like this</w:t>
+        <w:t xml:space="preserve">The SDK will </w:t>
+      </w:r>
+      <w:r>
+        <w:t xml:space="preserve">automatically </w:t>
+      </w:r>
+      <w:r>
+        <w:t xml:space="preserve">add the user </w:t>
+      </w:r>
+      <w:r>
+        <w:t xml:space="preserve">authentication </w:t>
+      </w:r>
+      <w:r>
+        <w:t xml:space="preserve">token if he/she is signed in. and then Firestore will determine if the user has access to read or write the document. </w:t>
+      </w:r>
+      <w:r>
+        <w:t>For example, a</w:t>
+      </w:r>
+      <w:r>
+        <w:t xml:space="preserve"> call to get the document of the tool with id “tool_123” looks like this</w:t>
       </w:r>
       <w:r>
         <w:t>:</w:t>
@@ -35264,6 +35294,9 @@
       </w:r>
       <w:r>
         <w:t>the database</w:t>
+      </w:r>
+      <w:r>
+        <w:t>’s</w:t>
       </w:r>
       <w:r>
         <w:t xml:space="preserve"> </w:t>

</xml_diff>